<commit_message>
update rapport + colors
</commit_message>
<xml_diff>
--- a/rapport.docx
+++ b/rapport.docx
@@ -1,6 +1,6 @@
 
 <file path=word/document.xml><?xml version="1.0" encoding="utf-8"?>
-<w:document xmlns:wpc="http://schemas.microsoft.com/office/word/2010/wordprocessingCanvas" xmlns:cx="http://schemas.microsoft.com/office/drawing/2014/chartex" xmlns:cx1="http://schemas.microsoft.com/office/drawing/2015/9/8/chartex" xmlns:cx2="http://schemas.microsoft.com/office/drawing/2015/10/21/chartex" xmlns:cx3="http://schemas.microsoft.com/office/drawing/2016/5/9/chartex" xmlns:cx4="http://schemas.microsoft.com/office/drawing/2016/5/10/chartex" xmlns:cx5="http://schemas.microsoft.com/office/drawing/2016/5/11/chartex" xmlns:cx6="http://schemas.microsoft.com/office/drawing/2016/5/12/chartex" xmlns:cx7="http://schemas.microsoft.com/office/drawing/2016/5/13/chartex" xmlns:cx8="http://schemas.microsoft.com/office/drawing/2016/5/14/chartex" xmlns:mc="http://schemas.openxmlformats.org/markup-compatibility/2006" xmlns:aink="http://schemas.microsoft.com/office/drawing/2016/ink" xmlns:am3d="http://schemas.microsoft.com/office/drawing/2017/model3d" xmlns:o="urn:schemas-microsoft-com:office:office" xmlns:r="http://schemas.openxmlformats.org/officeDocument/2006/relationships" xmlns:m="http://schemas.openxmlformats.org/officeDocument/2006/math" xmlns:v="urn:schemas-microsoft-com:vml" xmlns:wp14="http://schemas.microsoft.com/office/word/2010/wordprocessingDrawing" xmlns:wp="http://schemas.openxmlformats.org/drawingml/2006/wordprocessingDrawing" xmlns:w10="urn:schemas-microsoft-com:office:word" xmlns:w="http://schemas.openxmlformats.org/wordprocessingml/2006/main" xmlns:w14="http://schemas.microsoft.com/office/word/2010/wordml" xmlns:w15="http://schemas.microsoft.com/office/word/2012/wordml" xmlns:w16cex="http://schemas.microsoft.com/office/word/2018/wordml/cex" xmlns:w16cid="http://schemas.microsoft.com/office/word/2016/wordml/cid" xmlns:w16="http://schemas.microsoft.com/office/word/2018/wordml" xmlns:w16se="http://schemas.microsoft.com/office/word/2015/wordml/symex" xmlns:wpg="http://schemas.microsoft.com/office/word/2010/wordprocessingGroup" xmlns:wpi="http://schemas.microsoft.com/office/word/2010/wordprocessingInk" xmlns:wne="http://schemas.microsoft.com/office/word/2006/wordml" xmlns:wps="http://schemas.microsoft.com/office/word/2010/wordprocessingShape" mc:Ignorable="w14 w15 w16se w16cid w16 w16cex wp14">
+<w:document xmlns:wpc="http://schemas.microsoft.com/office/word/2010/wordprocessingCanvas" xmlns:cx="http://schemas.microsoft.com/office/drawing/2014/chartex" xmlns:cx1="http://schemas.microsoft.com/office/drawing/2015/9/8/chartex" xmlns:cx2="http://schemas.microsoft.com/office/drawing/2015/10/21/chartex" xmlns:cx3="http://schemas.microsoft.com/office/drawing/2016/5/9/chartex" xmlns:cx4="http://schemas.microsoft.com/office/drawing/2016/5/10/chartex" xmlns:cx5="http://schemas.microsoft.com/office/drawing/2016/5/11/chartex" xmlns:cx6="http://schemas.microsoft.com/office/drawing/2016/5/12/chartex" xmlns:cx7="http://schemas.microsoft.com/office/drawing/2016/5/13/chartex" xmlns:cx8="http://schemas.microsoft.com/office/drawing/2016/5/14/chartex" xmlns:mc="http://schemas.openxmlformats.org/markup-compatibility/2006" xmlns:aink="http://schemas.microsoft.com/office/drawing/2016/ink" xmlns:am3d="http://schemas.microsoft.com/office/drawing/2017/model3d" xmlns:o="urn:schemas-microsoft-com:office:office" xmlns:r="http://schemas.openxmlformats.org/officeDocument/2006/relationships" xmlns:m="http://schemas.openxmlformats.org/officeDocument/2006/math" xmlns:v="urn:schemas-microsoft-com:vml" xmlns:wp14="http://schemas.microsoft.com/office/word/2010/wordprocessingDrawing" xmlns:wp="http://schemas.openxmlformats.org/drawingml/2006/wordprocessingDrawing" xmlns:w10="urn:schemas-microsoft-com:office:word" xmlns:w="http://schemas.openxmlformats.org/wordprocessingml/2006/main" xmlns:w14="http://schemas.microsoft.com/office/word/2010/wordml" xmlns:w15="http://schemas.microsoft.com/office/word/2012/wordml" xmlns:w16cid="http://schemas.microsoft.com/office/word/2016/wordml/cid" xmlns:w16se="http://schemas.microsoft.com/office/word/2015/wordml/symex" xmlns:wpg="http://schemas.microsoft.com/office/word/2010/wordprocessingGroup" xmlns:wpi="http://schemas.microsoft.com/office/word/2010/wordprocessingInk" xmlns:wne="http://schemas.microsoft.com/office/word/2006/wordml" xmlns:wps="http://schemas.microsoft.com/office/word/2010/wordprocessingShape" mc:Ignorable="w14 w15 w16se w16cid wp14">
   <w:body>
     <w:sdt>
       <w:sdtPr>
@@ -30,7 +30,7 @@
             <mc:AlternateContent>
               <mc:Choice Requires="wpg">
                 <w:drawing>
-                  <wp:anchor distT="0" distB="0" distL="114300" distR="114300" simplePos="0" relativeHeight="251659264" behindDoc="1" locked="0" layoutInCell="1" allowOverlap="1" wp14:anchorId="306ED5B3" wp14:editId="2708FB83">
+                  <wp:anchor distT="0" distB="0" distL="114300" distR="114300" simplePos="0" relativeHeight="251658240" behindDoc="1" locked="0" layoutInCell="1" allowOverlap="1" wp14:anchorId="306ED5B3" wp14:editId="2708FB83">
                     <wp:simplePos x="0" y="0"/>
                     <mc:AlternateContent>
                       <mc:Choice Requires="wp14">
@@ -3435,7 +3435,7 @@
               </mc:Choice>
               <mc:Fallback>
                 <w:pict>
-                  <v:group w14:anchorId="306ED5B3" id="Groupe 2" o:spid="_x0000_s1026" style="position:absolute;margin-left:0;margin-top:0;width:172.8pt;height:718.55pt;z-index:-251657216;mso-width-percent:330;mso-height-percent:950;mso-left-percent:40;mso-position-horizontal-relative:page;mso-position-vertical:center;mso-position-vertical-relative:page;mso-width-percent:330;mso-height-percent:950;mso-left-percent:40" coordsize="21945,91257" o:gfxdata="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">
+                  <v:group w14:anchorId="306ED5B3" id="Groupe 2" o:spid="_x0000_s1026" style="position:absolute;margin-left:0;margin-top:0;width:172.8pt;height:718.55pt;z-index:-251658240;mso-width-percent:330;mso-height-percent:950;mso-left-percent:40;mso-position-horizontal-relative:page;mso-position-vertical:center;mso-position-vertical-relative:page;mso-width-percent:330;mso-height-percent:950;mso-left-percent:40" coordsize="21945,91257" o:gfxdata="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">
                     <v:rect id="Rectangle 3" o:spid="_x0000_s1027" style="position:absolute;width:1945;height:91257;visibility:visible;mso-wrap-style:square;v-text-anchor:middle" o:gfxdata="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" fillcolor="#44546a [3215]" stroked="f" strokeweight="1pt"/>
                     <v:shapetype id="_x0000_t15" coordsize="21600,21600" o:spt="15" adj="16200" path="m@0,l,,,21600@0,21600,21600,10800xe">
                       <v:stroke joinstyle="miter"/>
@@ -3607,7 +3607,7 @@
             <mc:AlternateContent>
               <mc:Choice Requires="wps">
                 <w:drawing>
-                  <wp:anchor distT="0" distB="0" distL="114300" distR="114300" simplePos="0" relativeHeight="251661312" behindDoc="0" locked="0" layoutInCell="1" allowOverlap="1" wp14:anchorId="1EA58F02" wp14:editId="506BFEF7">
+                  <wp:anchor distT="0" distB="0" distL="114300" distR="114300" simplePos="0" relativeHeight="251658242" behindDoc="0" locked="0" layoutInCell="1" allowOverlap="1" wp14:anchorId="1EA58F02" wp14:editId="506BFEF7">
                     <wp:simplePos x="0" y="0"/>
                     <mc:AlternateContent>
                       <mc:Choice Requires="wp14">
@@ -3787,7 +3787,7 @@
                     <v:stroke joinstyle="miter"/>
                     <v:path gradientshapeok="t" o:connecttype="rect"/>
                   </v:shapetype>
-                  <v:shape id="Zone de texte 32" o:spid="_x0000_s1055" type="#_x0000_t202" style="position:absolute;margin-left:0;margin-top:0;width:4in;height:28.8pt;z-index:251661312;visibility:visible;mso-wrap-style:square;mso-width-percent:450;mso-height-percent:0;mso-left-percent:420;mso-top-percent:880;mso-wrap-distance-left:9pt;mso-wrap-distance-top:0;mso-wrap-distance-right:9pt;mso-wrap-distance-bottom:0;mso-position-horizontal-relative:page;mso-position-vertical-relative:page;mso-width-percent:450;mso-height-percent:0;mso-left-percent:420;mso-top-percent:880;mso-width-relative:page;mso-height-relative:margin;v-text-anchor:bottom" o:gfxdata="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" filled="f" stroked="f" strokeweight=".5pt">
+                  <v:shape id="Zone de texte 32" o:spid="_x0000_s1055" type="#_x0000_t202" style="position:absolute;margin-left:0;margin-top:0;width:4in;height:28.8pt;z-index:251658242;visibility:visible;mso-wrap-style:square;mso-width-percent:450;mso-height-percent:0;mso-left-percent:420;mso-top-percent:880;mso-wrap-distance-left:9pt;mso-wrap-distance-top:0;mso-wrap-distance-right:9pt;mso-wrap-distance-bottom:0;mso-position-horizontal-relative:page;mso-position-vertical-relative:page;mso-width-percent:450;mso-height-percent:0;mso-left-percent:420;mso-top-percent:880;mso-width-relative:page;mso-height-relative:margin;v-text-anchor:bottom" o:gfxdata="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" filled="f" stroked="f" strokeweight=".5pt">
                     <v:textbox style="mso-fit-shape-to-text:t" inset="0,0,0,0">
                       <w:txbxContent>
                         <w:p>
@@ -3894,7 +3894,7 @@
             <mc:AlternateContent>
               <mc:Choice Requires="wps">
                 <w:drawing>
-                  <wp:anchor distT="0" distB="0" distL="114300" distR="114300" simplePos="0" relativeHeight="251660288" behindDoc="0" locked="0" layoutInCell="1" allowOverlap="1" wp14:anchorId="5A212F42" wp14:editId="461ED589">
+                  <wp:anchor distT="0" distB="0" distL="114300" distR="114300" simplePos="0" relativeHeight="251658241" behindDoc="0" locked="0" layoutInCell="1" allowOverlap="1" wp14:anchorId="5A212F42" wp14:editId="461ED589">
                     <wp:simplePos x="0" y="0"/>
                     <mc:AlternateContent>
                       <mc:Choice Requires="wp14">
@@ -4053,7 +4053,7 @@
               </mc:Choice>
               <mc:Fallback>
                 <w:pict>
-                  <v:shape w14:anchorId="5A212F42" id="Zone de texte 1" o:spid="_x0000_s1056" type="#_x0000_t202" style="position:absolute;margin-left:0;margin-top:0;width:4in;height:84.25pt;z-index:251660288;visibility:visible;mso-wrap-style:square;mso-width-percent:450;mso-height-percent:0;mso-left-percent:420;mso-top-percent:175;mso-wrap-distance-left:9pt;mso-wrap-distance-top:0;mso-wrap-distance-right:9pt;mso-wrap-distance-bottom:0;mso-position-horizontal-relative:page;mso-position-vertical-relative:page;mso-width-percent:450;mso-height-percent:0;mso-left-percent:420;mso-top-percent:175;mso-width-relative:page;mso-height-relative:margin;v-text-anchor:top" o:gfxdata="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" filled="f" stroked="f" strokeweight=".5pt">
+                  <v:shape w14:anchorId="5A212F42" id="Zone de texte 1" o:spid="_x0000_s1056" type="#_x0000_t202" style="position:absolute;margin-left:0;margin-top:0;width:4in;height:84.25pt;z-index:251658241;visibility:visible;mso-wrap-style:square;mso-width-percent:450;mso-height-percent:0;mso-left-percent:420;mso-top-percent:175;mso-wrap-distance-left:9pt;mso-wrap-distance-top:0;mso-wrap-distance-right:9pt;mso-wrap-distance-bottom:0;mso-position-horizontal-relative:page;mso-position-vertical-relative:page;mso-width-percent:450;mso-height-percent:0;mso-left-percent:420;mso-top-percent:175;mso-width-relative:page;mso-height-relative:margin;v-text-anchor:top" o:gfxdata="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" filled="f" stroked="f" strokeweight=".5pt">
                     <v:textbox style="mso-fit-shape-to-text:t" inset="0,0,0,0">
                       <w:txbxContent>
                         <w:p>
@@ -4765,24 +4765,34 @@
     </w:p>
     <w:p>
       <w:r>
-        <w:t xml:space="preserve">Monster Hunter </w:t>
-      </w:r>
-      <w:r>
-        <w:t>World</w:t>
-      </w:r>
-      <w:r>
-        <w:t xml:space="preserve"> est un jeu vidéo </w:t>
+        <w:t xml:space="preserve">Monster Hunter World est un jeu vidéo </w:t>
       </w:r>
       <w:r>
         <w:t>développé</w:t>
       </w:r>
       <w:r>
-        <w:t xml:space="preserve"> et éditer par Capcom sorite le 9 août sur PC et le 26 janvier 2018 sur les consoles xbox One et PS4.</w:t>
-      </w:r>
-    </w:p>
-    <w:p>
-      <w:pPr>
-        <w:pStyle w:val="Titre3"/>
+        <w:t xml:space="preserve"> et éditer par </w:t>
+      </w:r>
+      <w:proofErr w:type="spellStart"/>
+      <w:r>
+        <w:t>Capcom</w:t>
+      </w:r>
+      <w:proofErr w:type="spellEnd"/>
+      <w:r>
+        <w:t xml:space="preserve"> sorite le 9 août sur PC et le 26 janvier 2018 sur les consoles </w:t>
+      </w:r>
+      <w:proofErr w:type="spellStart"/>
+      <w:r>
+        <w:t>xbox</w:t>
+      </w:r>
+      <w:proofErr w:type="spellEnd"/>
+      <w:r>
+        <w:t xml:space="preserve"> One et PS4.</w:t>
+      </w:r>
+    </w:p>
+    <w:p>
+      <w:pPr>
+        <w:pStyle w:val="Titre2"/>
       </w:pPr>
       <w:r>
         <w:t xml:space="preserve"> Trame de l'histoire</w:t>
@@ -4799,7 +4809,35 @@
         <w:rPr>
           <w:rStyle w:val="CitationCar"/>
         </w:rPr>
-        <w:t>Cela fait maintenant quatre expéditions que mène la Commission des Chasseurs, envoyant navires et hommes vers le Nouveau Monde afin de suivre un phénomène encore incompris : la Traversée des Anciens. Tous les dix ans, les plus puissants monstres du monde connu, dont le colossal Zorah Magdaros, traversent l'océan pour rallier les terres sauvages et inexplorées du Nouveau Monde. Afin de comprendre ce phénomène et ses impacts écologiques, le joueur est envoyé avec le reste de la Cinquième flotte pour prêter main forte aux courageux explorateurs des quatre expéditions précédentes et comprendre le mystère que cache la migration cyclique de ces créatures.</w:t>
+        <w:t xml:space="preserve">Cela fait maintenant quatre expéditions que mène la Commission des Chasseurs, envoyant navires et hommes vers le Nouveau Monde afin de suivre un phénomène encore incompris : la Traversée des Anciens. Tous les dix ans, les plus puissants monstres du monde connu, dont le colossal </w:t>
+      </w:r>
+      <w:proofErr w:type="spellStart"/>
+      <w:r>
+        <w:rPr>
+          <w:rStyle w:val="CitationCar"/>
+        </w:rPr>
+        <w:t>Zorah</w:t>
+      </w:r>
+      <w:proofErr w:type="spellEnd"/>
+      <w:r>
+        <w:rPr>
+          <w:rStyle w:val="CitationCar"/>
+        </w:rPr>
+        <w:t xml:space="preserve"> </w:t>
+      </w:r>
+      <w:proofErr w:type="spellStart"/>
+      <w:r>
+        <w:rPr>
+          <w:rStyle w:val="CitationCar"/>
+        </w:rPr>
+        <w:t>Magdaros</w:t>
+      </w:r>
+      <w:proofErr w:type="spellEnd"/>
+      <w:r>
+        <w:rPr>
+          <w:rStyle w:val="CitationCar"/>
+        </w:rPr>
+        <w:t>, traversent l'océan pour rallier les terres sauvages et inexplorées du Nouveau Monde. Afin de comprendre ce phénomène et ses impacts écologiques, le joueur est envoyé avec le reste de la Cinquième flotte pour prêter main forte aux courageux explorateurs des quatre expéditions précédentes et comprendre le mystère que cache la migration cyclique de ces créatures.</w:t>
       </w:r>
       <w:r>
         <w:rPr>
@@ -4811,42 +4849,41 @@
         <w:t xml:space="preserve">- </w:t>
       </w:r>
       <w:hyperlink r:id="rId9" w:history="1">
+        <w:proofErr w:type="spellStart"/>
         <w:r>
           <w:rPr>
             <w:rStyle w:val="Lienhypertexte"/>
           </w:rPr>
           <w:t>wikipedia</w:t>
         </w:r>
+        <w:proofErr w:type="spellEnd"/>
       </w:hyperlink>
     </w:p>
     <w:p>
       <w:pPr>
+        <w:rPr>
+          <w:caps/>
+          <w:spacing w:val="15"/>
+        </w:rPr>
+      </w:pPr>
+      <w:r>
+        <w:br w:type="page"/>
+      </w:r>
+    </w:p>
+    <w:p>
+      <w:pPr>
         <w:pStyle w:val="Titre2"/>
       </w:pPr>
       <w:r>
+        <w:lastRenderedPageBreak/>
         <w:t xml:space="preserve">Gameplay </w:t>
       </w:r>
     </w:p>
-    <w:p/>
     <w:p>
       <w:pPr>
         <w:pStyle w:val="Titre3"/>
       </w:pPr>
       <w:r>
-        <w:t>Monstre</w:t>
-      </w:r>
-    </w:p>
-    <w:p>
-      <w:r>
-        <w:br w:type="page"/>
-      </w:r>
-    </w:p>
-    <w:p>
-      <w:pPr>
-        <w:pStyle w:val="Titre3"/>
-      </w:pPr>
-      <w:r>
-        <w:lastRenderedPageBreak/>
         <w:t xml:space="preserve"> Armes</w:t>
       </w:r>
     </w:p>
@@ -4864,9 +4901,9 @@
           <w:noProof/>
         </w:rPr>
         <w:drawing>
-          <wp:inline distT="0" distB="0" distL="0" distR="0" wp14:anchorId="01097968" wp14:editId="44B3E81C">
-            <wp:extent cx="5762625" cy="2914650"/>
-            <wp:effectExtent l="0" t="0" r="9525" b="0"/>
+          <wp:inline distT="0" distB="0" distL="0" distR="0" wp14:anchorId="01097968" wp14:editId="184C0B9D">
+            <wp:extent cx="5334000" cy="2697859"/>
+            <wp:effectExtent l="0" t="0" r="0" b="7620"/>
             <wp:docPr id="11" name="Image 11"/>
             <wp:cNvGraphicFramePr>
               <a:graphicFrameLocks xmlns:a="http://schemas.openxmlformats.org/drawingml/2006/main" noChangeAspect="1"/>
@@ -4896,7 +4933,7 @@
                   <pic:spPr bwMode="auto">
                     <a:xfrm>
                       <a:off x="0" y="0"/>
-                      <a:ext cx="5762625" cy="2914650"/>
+                      <a:ext cx="5372773" cy="2717470"/>
                     </a:xfrm>
                     <a:prstGeom prst="rect">
                       <a:avLst/>
@@ -4920,14 +4957,27 @@
       <w:r>
         <w:t xml:space="preserve">Figure </w:t>
       </w:r>
-      <w:fldSimple w:instr=" SEQ Figure \* ARABIC ">
-        <w:r>
-          <w:rPr>
-            <w:noProof/>
-          </w:rPr>
-          <w:t>1</w:t>
-        </w:r>
-      </w:fldSimple>
+      <w:r>
+        <w:fldChar w:fldCharType="begin"/>
+      </w:r>
+      <w:r>
+        <w:instrText xml:space="preserve"> SEQ Figure \* ARABIC </w:instrText>
+      </w:r>
+      <w:r>
+        <w:fldChar w:fldCharType="separate"/>
+      </w:r>
+      <w:r>
+        <w:rPr>
+          <w:noProof/>
+        </w:rPr>
+        <w:t>1</w:t>
+      </w:r>
+      <w:r>
+        <w:rPr>
+          <w:noProof/>
+        </w:rPr>
+        <w:fldChar w:fldCharType="end"/>
+      </w:r>
       <w:r>
         <w:t xml:space="preserve"> première partie des différentes armes de Monster Hunter World (source : </w:t>
       </w:r>
@@ -4946,15 +4996,16 @@
     <w:p>
       <w:pPr>
         <w:keepNext/>
+        <w:jc w:val="center"/>
       </w:pPr>
       <w:r>
         <w:rPr>
           <w:noProof/>
         </w:rPr>
         <w:drawing>
-          <wp:inline distT="0" distB="0" distL="0" distR="0" wp14:anchorId="315C7D9D" wp14:editId="34ACD4A0">
-            <wp:extent cx="4238625" cy="3048000"/>
-            <wp:effectExtent l="0" t="0" r="9525" b="0"/>
+          <wp:inline distT="0" distB="0" distL="0" distR="0" wp14:anchorId="315C7D9D" wp14:editId="5B318F91">
+            <wp:extent cx="3657600" cy="2630184"/>
+            <wp:effectExtent l="0" t="0" r="0" b="1905"/>
             <wp:docPr id="33" name="Image 33"/>
             <wp:cNvGraphicFramePr>
               <a:graphicFrameLocks xmlns:a="http://schemas.openxmlformats.org/drawingml/2006/main" noChangeAspect="1"/>
@@ -4984,7 +5035,7 @@
                   <pic:spPr bwMode="auto">
                     <a:xfrm>
                       <a:off x="0" y="0"/>
-                      <a:ext cx="4238625" cy="3048000"/>
+                      <a:ext cx="3657600" cy="2630184"/>
                     </a:xfrm>
                     <a:prstGeom prst="rect">
                       <a:avLst/>
@@ -5008,19 +5059,40 @@
       <w:r>
         <w:t xml:space="preserve">Figure </w:t>
       </w:r>
-      <w:fldSimple w:instr=" SEQ Figure \* ARABIC ">
-        <w:r>
-          <w:rPr>
-            <w:noProof/>
-          </w:rPr>
-          <w:t>2</w:t>
-        </w:r>
-      </w:fldSimple>
-      <w:r>
-        <w:t xml:space="preserve"> seconde </w:t>
-      </w:r>
-      <w:r>
-        <w:t xml:space="preserve"> partie des différentes armes de Monster Hunter World (source :</w:t>
+      <w:r>
+        <w:fldChar w:fldCharType="begin"/>
+      </w:r>
+      <w:r>
+        <w:instrText xml:space="preserve"> SEQ Figure \* ARABIC </w:instrText>
+      </w:r>
+      <w:r>
+        <w:fldChar w:fldCharType="separate"/>
+      </w:r>
+      <w:r>
+        <w:rPr>
+          <w:noProof/>
+        </w:rPr>
+        <w:t>2</w:t>
+      </w:r>
+      <w:r>
+        <w:rPr>
+          <w:noProof/>
+        </w:rPr>
+        <w:fldChar w:fldCharType="end"/>
+      </w:r>
+      <w:r>
+        <w:t xml:space="preserve"> </w:t>
+      </w:r>
+      <w:proofErr w:type="gramStart"/>
+      <w:r>
+        <w:t xml:space="preserve">seconde </w:t>
+      </w:r>
+      <w:r>
+        <w:t xml:space="preserve"> partie</w:t>
+      </w:r>
+      <w:proofErr w:type="gramEnd"/>
+      <w:r>
+        <w:t xml:space="preserve"> des différentes armes de Monster Hunter World (source :</w:t>
       </w:r>
       <w:r>
         <w:t xml:space="preserve"> </w:t>
@@ -5038,6 +5110,13 @@
       </w:r>
     </w:p>
     <w:p>
+      <w:pPr>
+        <w:rPr>
+          <w:caps/>
+          <w:color w:val="2F5496" w:themeColor="accent1" w:themeShade="BF"/>
+          <w:spacing w:val="10"/>
+        </w:rPr>
+      </w:pPr>
       <w:r>
         <w:br w:type="page"/>
       </w:r>
@@ -5049,6 +5128,179 @@
       <w:r>
         <w:lastRenderedPageBreak/>
         <w:t>Statistiques</w:t>
+      </w:r>
+    </w:p>
+    <w:p>
+      <w:r>
+        <w:t xml:space="preserve">Toutes les armes ont des propriétés de bases : </w:t>
+      </w:r>
+    </w:p>
+    <w:p>
+      <w:pPr>
+        <w:pStyle w:val="Paragraphedeliste"/>
+        <w:numPr>
+          <w:ilvl w:val="0"/>
+          <w:numId w:val="3"/>
+        </w:numPr>
+      </w:pPr>
+      <w:r>
+        <w:t>Attaques : moyen de comparé les armes de mêmes types</w:t>
+      </w:r>
+    </w:p>
+    <w:p>
+      <w:pPr>
+        <w:pStyle w:val="Paragraphedeliste"/>
+        <w:numPr>
+          <w:ilvl w:val="0"/>
+          <w:numId w:val="3"/>
+        </w:numPr>
+      </w:pPr>
+      <w:r>
+        <w:t xml:space="preserve">Tranchant : multiplicateur de dégâts </w:t>
+      </w:r>
+    </w:p>
+    <w:p>
+      <w:pPr>
+        <w:pStyle w:val="Paragraphedeliste"/>
+        <w:numPr>
+          <w:ilvl w:val="1"/>
+          <w:numId w:val="3"/>
+        </w:numPr>
+      </w:pPr>
+      <w:r>
+        <w:t>Violet ajoute 50% sur vos dégâts bruts et 20% sur vos dégâts élémentaires.</w:t>
+      </w:r>
+    </w:p>
+    <w:p>
+      <w:pPr>
+        <w:pStyle w:val="Paragraphedeliste"/>
+        <w:numPr>
+          <w:ilvl w:val="1"/>
+          <w:numId w:val="3"/>
+        </w:numPr>
+      </w:pPr>
+      <w:r>
+        <w:t xml:space="preserve"> Blanc ajoute 32% sur vos dégâts bruts et 12.5% sur vos dégâts élémentaires.</w:t>
+      </w:r>
+    </w:p>
+    <w:p>
+      <w:pPr>
+        <w:pStyle w:val="Paragraphedeliste"/>
+        <w:numPr>
+          <w:ilvl w:val="1"/>
+          <w:numId w:val="3"/>
+        </w:numPr>
+      </w:pPr>
+      <w:r>
+        <w:t>Bleu ajoute 20% sur vos dégâts bruts et 6.25% sur vos dégâts élémentaires.</w:t>
+      </w:r>
+    </w:p>
+    <w:p>
+      <w:pPr>
+        <w:pStyle w:val="Paragraphedeliste"/>
+        <w:numPr>
+          <w:ilvl w:val="1"/>
+          <w:numId w:val="3"/>
+        </w:numPr>
+      </w:pPr>
+      <w:r>
+        <w:t>Vert ajoute 5% sur vos dégâts bruts et 0% sur vos dégâts élémentaires.</w:t>
+      </w:r>
+    </w:p>
+    <w:p>
+      <w:pPr>
+        <w:pStyle w:val="Paragraphedeliste"/>
+        <w:numPr>
+          <w:ilvl w:val="1"/>
+          <w:numId w:val="3"/>
+        </w:numPr>
+      </w:pPr>
+      <w:r>
+        <w:t>Jaune n'ajoute rien</w:t>
+      </w:r>
+    </w:p>
+    <w:p>
+      <w:pPr>
+        <w:pStyle w:val="Paragraphedeliste"/>
+        <w:numPr>
+          <w:ilvl w:val="1"/>
+          <w:numId w:val="3"/>
+        </w:numPr>
+      </w:pPr>
+      <w:r>
+        <w:t>Orange</w:t>
+      </w:r>
+      <w:r>
+        <w:t xml:space="preserve"> enlève 25% sur vos dégâts bruts et 50% sur vos dégâts élémentaires.</w:t>
+      </w:r>
+    </w:p>
+    <w:p>
+      <w:pPr>
+        <w:pStyle w:val="Paragraphedeliste"/>
+        <w:numPr>
+          <w:ilvl w:val="1"/>
+          <w:numId w:val="3"/>
+        </w:numPr>
+      </w:pPr>
+      <w:r>
+        <w:t>Rouge enlève 50% sur vos dégâts bruts et 75% sur vos dégâts élémentaires.</w:t>
+      </w:r>
+    </w:p>
+    <w:p>
+      <w:pPr>
+        <w:pStyle w:val="Paragraphedeliste"/>
+        <w:numPr>
+          <w:ilvl w:val="0"/>
+          <w:numId w:val="3"/>
+        </w:numPr>
+      </w:pPr>
+      <w:r>
+        <w:t>Affinité : pourcentage de chance de faire des coups critiques (dégâts supplémentaire)</w:t>
+      </w:r>
+    </w:p>
+    <w:p>
+      <w:pPr>
+        <w:pStyle w:val="Paragraphedeliste"/>
+        <w:numPr>
+          <w:ilvl w:val="0"/>
+          <w:numId w:val="3"/>
+        </w:numPr>
+      </w:pPr>
+      <w:r>
+        <w:t xml:space="preserve">Elément : dégâts </w:t>
+      </w:r>
+      <w:r>
+        <w:t>élémentaires</w:t>
+      </w:r>
+      <w:r>
+        <w:t xml:space="preserve"> </w:t>
+      </w:r>
+    </w:p>
+    <w:p>
+      <w:pPr>
+        <w:pStyle w:val="Paragraphedeliste"/>
+        <w:numPr>
+          <w:ilvl w:val="0"/>
+          <w:numId w:val="3"/>
+        </w:numPr>
+      </w:pPr>
+      <w:r>
+        <w:t xml:space="preserve">Emplacement joyaux : permet d’ajouter des </w:t>
+      </w:r>
+      <w:r>
+        <w:t>Talent</w:t>
+      </w:r>
+      <w:r>
+        <w:t xml:space="preserve"> acti</w:t>
+      </w:r>
+      <w:r>
+        <w:t>f</w:t>
+      </w:r>
+      <w:r>
+        <w:t>/passi</w:t>
+      </w:r>
+      <w:r>
+        <w:t>f</w:t>
       </w:r>
     </w:p>
     <w:p>
@@ -5060,9 +5312,9 @@
           <w:noProof/>
         </w:rPr>
         <w:drawing>
-          <wp:inline distT="0" distB="0" distL="0" distR="0" wp14:anchorId="013BD89D" wp14:editId="666B65FC">
-            <wp:extent cx="5762625" cy="4210050"/>
-            <wp:effectExtent l="0" t="0" r="9525" b="0"/>
+          <wp:inline distT="0" distB="0" distL="0" distR="0" wp14:anchorId="013BD89D" wp14:editId="0DCE9862">
+            <wp:extent cx="5410611" cy="3952875"/>
+            <wp:effectExtent l="0" t="0" r="0" b="0"/>
             <wp:docPr id="35" name="Image 35"/>
             <wp:cNvGraphicFramePr>
               <a:graphicFrameLocks xmlns:a="http://schemas.openxmlformats.org/drawingml/2006/main" noChangeAspect="1"/>
@@ -5092,7 +5344,7 @@
                   <pic:spPr bwMode="auto">
                     <a:xfrm>
                       <a:off x="0" y="0"/>
-                      <a:ext cx="5762625" cy="4210050"/>
+                      <a:ext cx="5478964" cy="4002812"/>
                     </a:xfrm>
                     <a:prstGeom prst="rect">
                       <a:avLst/>
@@ -5116,22 +5368,49 @@
       <w:r>
         <w:t xml:space="preserve">Figure </w:t>
       </w:r>
-      <w:fldSimple w:instr=" SEQ Figure \* ARABIC ">
-        <w:r>
-          <w:rPr>
-            <w:noProof/>
-          </w:rPr>
-          <w:t>3</w:t>
-        </w:r>
-      </w:fldSimple>
+      <w:r>
+        <w:fldChar w:fldCharType="begin"/>
+      </w:r>
+      <w:r>
+        <w:instrText xml:space="preserve"> SEQ Figure \* ARABIC </w:instrText>
+      </w:r>
+      <w:r>
+        <w:fldChar w:fldCharType="separate"/>
+      </w:r>
+      <w:r>
+        <w:rPr>
+          <w:noProof/>
+        </w:rPr>
+        <w:t>3</w:t>
+      </w:r>
+      <w:r>
+        <w:rPr>
+          <w:noProof/>
+        </w:rPr>
+        <w:fldChar w:fldCharType="end"/>
+      </w:r>
       <w:r>
         <w:t xml:space="preserve"> marteau de niveau 1</w:t>
       </w:r>
     </w:p>
     <w:p>
-      <w:r>
-        <w:t>Toutes les armes ont des propriétés de bases</w:t>
-      </w:r>
+      <w:pPr>
+        <w:rPr>
+          <w:b/>
+          <w:bCs/>
+          <w:color w:val="2F5496" w:themeColor="accent1" w:themeShade="BF"/>
+          <w:sz w:val="16"/>
+          <w:szCs w:val="16"/>
+        </w:rPr>
+      </w:pPr>
+      <w:r>
+        <w:br w:type="page"/>
+      </w:r>
+    </w:p>
+    <w:p>
+      <w:pPr>
+        <w:ind w:left="360"/>
+      </w:pPr>
     </w:p>
     <w:p>
       <w:pPr>
@@ -5139,6 +5418,35 @@
       </w:pPr>
       <w:r>
         <w:t>Améliorations</w:t>
+      </w:r>
+    </w:p>
+    <w:p>
+      <w:r>
+        <w:t xml:space="preserve">Pour chaque monstre capturé ou tué, il est possible d’améliorer son </w:t>
+      </w:r>
+      <w:r>
+        <w:t>arme</w:t>
+      </w:r>
+      <w:r>
+        <w:t xml:space="preserve"> </w:t>
+      </w:r>
+      <w:r>
+        <w:t>et donc d’améliorer</w:t>
+      </w:r>
+      <w:r>
+        <w:t xml:space="preserve"> les </w:t>
+      </w:r>
+      <w:r>
+        <w:t xml:space="preserve">statistiques de </w:t>
+      </w:r>
+      <w:r>
+        <w:t xml:space="preserve">son </w:t>
+      </w:r>
+      <w:r>
+        <w:t>arme</w:t>
+      </w:r>
+      <w:r>
+        <w:t>.</w:t>
       </w:r>
     </w:p>
     <w:p>
@@ -5206,31 +5514,376 @@
       <w:r>
         <w:t xml:space="preserve">Figure </w:t>
       </w:r>
+      <w:r>
+        <w:fldChar w:fldCharType="begin"/>
+      </w:r>
+      <w:r>
+        <w:instrText xml:space="preserve"> SEQ Figure \* ARABIC </w:instrText>
+      </w:r>
+      <w:r>
+        <w:fldChar w:fldCharType="separate"/>
+      </w:r>
+      <w:r>
+        <w:rPr>
+          <w:noProof/>
+        </w:rPr>
+        <w:t>4</w:t>
+      </w:r>
+      <w:r>
+        <w:rPr>
+          <w:noProof/>
+        </w:rPr>
+        <w:fldChar w:fldCharType="end"/>
+      </w:r>
+      <w:r>
+        <w:t xml:space="preserve"> Arbres</w:t>
+      </w:r>
+      <w:r>
+        <w:rPr>
+          <w:noProof/>
+        </w:rPr>
+        <w:t xml:space="preserve"> d'amélioration du marteau</w:t>
+      </w:r>
+    </w:p>
+    <w:p>
+      <w:pPr>
+        <w:rPr>
+          <w:caps/>
+          <w:color w:val="1F3763" w:themeColor="accent1" w:themeShade="7F"/>
+          <w:spacing w:val="15"/>
+        </w:rPr>
+      </w:pPr>
+      <w:bookmarkStart w:id="1" w:name="_Toc58148973"/>
+      <w:r>
+        <w:br w:type="page"/>
+      </w:r>
+    </w:p>
+    <w:p>
+      <w:pPr>
+        <w:pStyle w:val="Titre3"/>
+      </w:pPr>
+      <w:r>
+        <w:lastRenderedPageBreak/>
+        <w:t>Armures</w:t>
+      </w:r>
+    </w:p>
+    <w:p>
+      <w:r>
+        <w:t>Il est possible de créer une armure complète de chaque monstre affronté dans le jeu. Cha</w:t>
+      </w:r>
+      <w:r>
+        <w:t>c</w:t>
+      </w:r>
+      <w:r>
+        <w:t xml:space="preserve">une d’entre elles </w:t>
+      </w:r>
+      <w:r>
+        <w:t>donne</w:t>
+      </w:r>
+      <w:r>
+        <w:t>nt</w:t>
+      </w:r>
+      <w:r>
+        <w:t xml:space="preserve"> différents talents </w:t>
+      </w:r>
+      <w:r>
+        <w:t xml:space="preserve">plus ou moins utiles selon </w:t>
+      </w:r>
+      <w:r>
+        <w:t>les préférences d</w:t>
+      </w:r>
+      <w:r>
+        <w:t>u joueur</w:t>
+      </w:r>
+    </w:p>
+    <w:p>
+      <w:pPr>
+        <w:pStyle w:val="Titre4"/>
+      </w:pPr>
+      <w:r>
+        <w:t>Statistiques</w:t>
+      </w:r>
+    </w:p>
+    <w:p>
+      <w:r>
+        <w:t>Une armure est compos</w:t>
+      </w:r>
+      <w:r>
+        <w:t>ée </w:t>
+      </w:r>
+      <w:r>
+        <w:t>de</w:t>
+      </w:r>
+      <w:r>
+        <w:t>/</w:t>
+      </w:r>
+      <w:proofErr w:type="gramStart"/>
+      <w:r>
+        <w:t>d’</w:t>
+      </w:r>
+      <w:r>
+        <w:t xml:space="preserve"> </w:t>
+      </w:r>
+      <w:r>
+        <w:t>:</w:t>
+      </w:r>
+      <w:proofErr w:type="gramEnd"/>
+    </w:p>
+    <w:p>
+      <w:pPr>
+        <w:pStyle w:val="Paragraphedeliste"/>
+        <w:numPr>
+          <w:ilvl w:val="0"/>
+          <w:numId w:val="5"/>
+        </w:numPr>
+      </w:pPr>
+      <w:r>
+        <w:t>Résistance physiques</w:t>
+      </w:r>
+    </w:p>
+    <w:p>
+      <w:pPr>
+        <w:pStyle w:val="Paragraphedeliste"/>
+        <w:numPr>
+          <w:ilvl w:val="0"/>
+          <w:numId w:val="5"/>
+        </w:numPr>
+      </w:pPr>
+      <w:r>
+        <w:t>R</w:t>
+      </w:r>
+      <w:r>
+        <w:t>és</w:t>
+      </w:r>
+      <w:r>
+        <w:t>istance élémentaire</w:t>
+      </w:r>
+      <w:r>
+        <w:t>s :</w:t>
+      </w:r>
+    </w:p>
+    <w:p>
+      <w:pPr>
+        <w:pStyle w:val="Paragraphedeliste"/>
+        <w:numPr>
+          <w:ilvl w:val="1"/>
+          <w:numId w:val="5"/>
+        </w:numPr>
+      </w:pPr>
+      <w:r>
+        <w:t xml:space="preserve">Feu </w:t>
+      </w:r>
+    </w:p>
+    <w:p>
+      <w:pPr>
+        <w:pStyle w:val="Paragraphedeliste"/>
+        <w:numPr>
+          <w:ilvl w:val="1"/>
+          <w:numId w:val="5"/>
+        </w:numPr>
+      </w:pPr>
+      <w:r>
+        <w:t>E</w:t>
+      </w:r>
+      <w:r>
+        <w:t>a</w:t>
+      </w:r>
+      <w:r>
+        <w:t>u</w:t>
+      </w:r>
+    </w:p>
+    <w:p>
+      <w:pPr>
+        <w:pStyle w:val="Paragraphedeliste"/>
+        <w:numPr>
+          <w:ilvl w:val="1"/>
+          <w:numId w:val="5"/>
+        </w:numPr>
+      </w:pPr>
+      <w:r>
+        <w:t>Foudre</w:t>
+      </w:r>
+    </w:p>
+    <w:p>
+      <w:pPr>
+        <w:pStyle w:val="Paragraphedeliste"/>
+        <w:numPr>
+          <w:ilvl w:val="1"/>
+          <w:numId w:val="5"/>
+        </w:numPr>
+      </w:pPr>
+      <w:r>
+        <w:t xml:space="preserve">Dragon </w:t>
+      </w:r>
+    </w:p>
+    <w:p>
+      <w:pPr>
+        <w:pStyle w:val="Paragraphedeliste"/>
+        <w:numPr>
+          <w:ilvl w:val="1"/>
+          <w:numId w:val="5"/>
+        </w:numPr>
+      </w:pPr>
+      <w:r>
+        <w:t>Gla</w:t>
+      </w:r>
+      <w:r>
+        <w:t>ce</w:t>
+      </w:r>
+    </w:p>
+    <w:p>
+      <w:pPr>
+        <w:pStyle w:val="Paragraphedeliste"/>
+        <w:numPr>
+          <w:ilvl w:val="0"/>
+          <w:numId w:val="5"/>
+        </w:numPr>
+      </w:pPr>
+      <w:r>
+        <w:t>Emplacement de joyaux</w:t>
+      </w:r>
+    </w:p>
+    <w:p>
+      <w:pPr>
+        <w:pStyle w:val="Paragraphedeliste"/>
+        <w:numPr>
+          <w:ilvl w:val="0"/>
+          <w:numId w:val="5"/>
+        </w:numPr>
+      </w:pPr>
+      <w:r>
+        <w:t>Talent</w:t>
+      </w:r>
+    </w:p>
+    <w:p>
+      <w:pPr>
+        <w:keepNext/>
+      </w:pPr>
+      <w:r>
+        <w:rPr>
+          <w:noProof/>
+        </w:rPr>
+        <w:drawing>
+          <wp:inline distT="0" distB="0" distL="0" distR="0" wp14:anchorId="79D130FF" wp14:editId="150B8815">
+            <wp:extent cx="5760720" cy="2471420"/>
+            <wp:effectExtent l="0" t="0" r="0" b="5080"/>
+            <wp:docPr id="37" name="Image 37"/>
+            <wp:cNvGraphicFramePr>
+              <a:graphicFrameLocks xmlns:a="http://schemas.openxmlformats.org/drawingml/2006/main" noChangeAspect="1"/>
+            </wp:cNvGraphicFramePr>
+            <a:graphic xmlns:a="http://schemas.openxmlformats.org/drawingml/2006/main">
+              <a:graphicData uri="http://schemas.openxmlformats.org/drawingml/2006/picture">
+                <pic:pic xmlns:pic="http://schemas.openxmlformats.org/drawingml/2006/picture">
+                  <pic:nvPicPr>
+                    <pic:cNvPr id="1" name=""/>
+                    <pic:cNvPicPr/>
+                  </pic:nvPicPr>
+                  <pic:blipFill>
+                    <a:blip r:embed="rId16"/>
+                    <a:stretch>
+                      <a:fillRect/>
+                    </a:stretch>
+                  </pic:blipFill>
+                  <pic:spPr>
+                    <a:xfrm>
+                      <a:off x="0" y="0"/>
+                      <a:ext cx="5760720" cy="2471420"/>
+                    </a:xfrm>
+                    <a:prstGeom prst="rect">
+                      <a:avLst/>
+                    </a:prstGeom>
+                  </pic:spPr>
+                </pic:pic>
+              </a:graphicData>
+            </a:graphic>
+          </wp:inline>
+        </w:drawing>
+      </w:r>
+    </w:p>
+    <w:p>
+      <w:pPr>
+        <w:pStyle w:val="Lgende"/>
+      </w:pPr>
+      <w:r>
+        <w:t xml:space="preserve">Figure </w:t>
+      </w:r>
       <w:fldSimple w:instr=" SEQ Figure \* ARABIC ">
         <w:r>
           <w:rPr>
             <w:noProof/>
           </w:rPr>
-          <w:t>4</w:t>
+          <w:t>5</w:t>
         </w:r>
       </w:fldSimple>
       <w:r>
-        <w:t xml:space="preserve"> Arbres</w:t>
-      </w:r>
-      <w:r>
-        <w:rPr>
-          <w:noProof/>
-        </w:rPr>
-        <w:t xml:space="preserve"> d'amélioration du marteau</w:t>
+        <w:t xml:space="preserve"> exemple de pièce d'armures</w:t>
       </w:r>
     </w:p>
     <w:p>
       <w:pPr>
         <w:pStyle w:val="Titre2"/>
       </w:pPr>
-      <w:bookmarkStart w:id="1" w:name="_Toc58148973"/>
-      <w:r>
-        <w:lastRenderedPageBreak/>
+      <w:r>
+        <w:t>Talent</w:t>
+      </w:r>
+    </w:p>
+    <w:p>
+      <w:r>
+        <w:t xml:space="preserve">Les talents sont des bonus qui </w:t>
+      </w:r>
+      <w:r>
+        <w:t>apparaissent généralement</w:t>
+      </w:r>
+      <w:r>
+        <w:t xml:space="preserve"> vers le mieux/fin de jeux.</w:t>
+      </w:r>
+    </w:p>
+    <w:p>
+      <w:r>
+        <w:t xml:space="preserve">Ils </w:t>
+      </w:r>
+      <w:r>
+        <w:t>permettent</w:t>
+      </w:r>
+      <w:r>
+        <w:t xml:space="preserve"> d</w:t>
+      </w:r>
+      <w:r>
+        <w:t xml:space="preserve">’avoir des bonus qui pourrons </w:t>
+      </w:r>
+      <w:r>
+        <w:t xml:space="preserve">par exemple augmenter les points de vie du joueur, </w:t>
+      </w:r>
+      <w:r>
+        <w:t>augmenter</w:t>
+      </w:r>
+      <w:r>
+        <w:t xml:space="preserve"> la résistance à la glace, augmenter les dégâts, augmenter le taux de coups critiques…</w:t>
+      </w:r>
+    </w:p>
+    <w:p>
+      <w:r>
+        <w:t>Le plus compliqué n’est pas de comprendre les effets mais de</w:t>
+      </w:r>
+      <w:r>
+        <w:t xml:space="preserve"> combiné les différents effets afin de maximiser </w:t>
+      </w:r>
+      <w:r>
+        <w:t xml:space="preserve">les statistiques </w:t>
+      </w:r>
+      <w:r>
+        <w:t>choisis.</w:t>
+      </w:r>
+      <w:r>
+        <w:br w:type="page"/>
+      </w:r>
+    </w:p>
+    <w:p/>
+    <w:p>
+      <w:pPr>
+        <w:pStyle w:val="Titre2"/>
+      </w:pPr>
+      <w:r>
         <w:t>Source des données</w:t>
       </w:r>
       <w:bookmarkEnd w:id="1"/>
@@ -5239,7 +5892,7 @@
       <w:r>
         <w:t xml:space="preserve">Les données proviennent de l’API </w:t>
       </w:r>
-      <w:hyperlink r:id="rId16" w:history="1">
+      <w:hyperlink r:id="rId17" w:history="1">
         <w:r>
           <w:rPr>
             <w:rStyle w:val="Lienhypertexte"/>
@@ -5250,7 +5903,7 @@
       <w:r>
         <w:t xml:space="preserve"> laquelle est documenté à cette adresse </w:t>
       </w:r>
-      <w:hyperlink r:id="rId17" w:history="1">
+      <w:hyperlink r:id="rId18" w:history="1">
         <w:r>
           <w:rPr>
             <w:rStyle w:val="Lienhypertexte"/>
@@ -5259,13 +5912,76 @@
         </w:r>
       </w:hyperlink>
       <w:r>
-        <w:t>. Les données sont fournies dans le format JSON</w:t>
+        <w:t xml:space="preserve">. </w:t>
+      </w:r>
+    </w:p>
+    <w:p>
+      <w:r>
+        <w:t>Les données sont fournies dans le format JSON</w:t>
       </w:r>
       <w:r>
         <w:t>.</w:t>
       </w:r>
-    </w:p>
-    <w:p/>
+      <w:r>
+        <w:t xml:space="preserve"> </w:t>
+      </w:r>
+      <w:r>
+        <w:t xml:space="preserve">Nous nous sommes uniquement </w:t>
+      </w:r>
+      <w:r>
+        <w:t>intéressés</w:t>
+      </w:r>
+      <w:r>
+        <w:t xml:space="preserve"> au</w:t>
+      </w:r>
+      <w:r>
+        <w:t>x</w:t>
+      </w:r>
+      <w:r>
+        <w:t xml:space="preserve"> </w:t>
+      </w:r>
+      <w:r>
+        <w:t xml:space="preserve">armes, armures, </w:t>
+      </w:r>
+      <w:r>
+        <w:t>talents</w:t>
+      </w:r>
+      <w:r>
+        <w:t xml:space="preserve"> et colliers.</w:t>
+      </w:r>
+    </w:p>
+    <w:p>
+      <w:r>
+        <w:t xml:space="preserve">La base de données de l’API ne contient </w:t>
+      </w:r>
+      <w:r>
+        <w:t xml:space="preserve">pas </w:t>
+      </w:r>
+      <w:r>
+        <w:t xml:space="preserve">les </w:t>
+      </w:r>
+      <w:r>
+        <w:t xml:space="preserve">images des </w:t>
+      </w:r>
+      <w:r>
+        <w:t xml:space="preserve">armes et </w:t>
+      </w:r>
+      <w:r>
+        <w:t xml:space="preserve">armures </w:t>
+      </w:r>
+      <w:r>
+        <w:t>sortie dans la</w:t>
+      </w:r>
+      <w:r>
+        <w:t xml:space="preserve"> </w:t>
+      </w:r>
+      <w:r>
+        <w:t>dernière extension du jeu</w:t>
+      </w:r>
+      <w:r>
+        <w:t>.</w:t>
+      </w:r>
+    </w:p>
     <w:p>
       <w:pPr>
         <w:pStyle w:val="Titre1"/>
@@ -5278,49 +5994,34 @@
     </w:p>
     <w:p>
       <w:r>
-        <w:t xml:space="preserve">Nous utilisons Vue js ainsi que Bootstrap 4 et </w:t>
-      </w:r>
-      <w:r>
-        <w:t>plotly</w:t>
-      </w:r>
-      <w:r>
-        <w:t>.</w:t>
-      </w:r>
-    </w:p>
-    <w:p/>
-    <w:p>
-      <w:pPr>
-        <w:pStyle w:val="Titre1"/>
-      </w:pPr>
-      <w:bookmarkStart w:id="3" w:name="_Toc58148975"/>
-      <w:r>
-        <w:t>Fonctionnalités</w:t>
-      </w:r>
-      <w:bookmarkEnd w:id="3"/>
-    </w:p>
-    <w:p/>
-    <w:p>
-      <w:pPr>
-        <w:pStyle w:val="Titre1"/>
-      </w:pPr>
-      <w:bookmarkStart w:id="4" w:name="_Toc58148976"/>
-      <w:r>
-        <w:t>Types de représentations et interactions</w:t>
-      </w:r>
-      <w:bookmarkEnd w:id="4"/>
-    </w:p>
-    <w:p/>
-    <w:p>
-      <w:pPr>
-        <w:pStyle w:val="Titre2"/>
-      </w:pPr>
-      <w:r>
-        <w:t>Choix de représentation</w:t>
-      </w:r>
-    </w:p>
-    <w:p>
-      <w:r>
-        <w:t>DSK</w:t>
+        <w:t>Nous</w:t>
+      </w:r>
+      <w:r>
+        <w:t xml:space="preserve"> utilisons </w:t>
+      </w:r>
+      <w:r>
+        <w:t xml:space="preserve">le Javascript </w:t>
+      </w:r>
+      <w:r>
+        <w:t xml:space="preserve">et le HTML </w:t>
+      </w:r>
+      <w:r>
+        <w:t xml:space="preserve">pour </w:t>
+      </w:r>
+      <w:r>
+        <w:t>développer l’application</w:t>
+      </w:r>
+      <w:r>
+        <w:t xml:space="preserve"> avec comme </w:t>
+      </w:r>
+      <w:r>
+        <w:t>Framework</w:t>
+      </w:r>
+      <w:r>
+        <w:t>/librairie</w:t>
+      </w:r>
+      <w:r>
+        <w:t> :</w:t>
       </w:r>
     </w:p>
     <w:p>
@@ -5328,11 +6029,40 @@
         <w:pStyle w:val="Paragraphedeliste"/>
         <w:numPr>
           <w:ilvl w:val="0"/>
-          <w:numId w:val="2"/>
+          <w:numId w:val="4"/>
         </w:numPr>
       </w:pPr>
-      <w:r>
-        <w:t>Page avec moins de défilement horizontal (one page)</w:t>
+      <w:hyperlink r:id="rId19" w:history="1">
+        <w:r>
+          <w:rPr>
+            <w:rStyle w:val="Lienhypertexte"/>
+          </w:rPr>
+          <w:t>Vue</w:t>
+        </w:r>
+        <w:r>
+          <w:rPr>
+            <w:rStyle w:val="Lienhypertexte"/>
+          </w:rPr>
+          <w:t>.</w:t>
+        </w:r>
+        <w:r>
+          <w:rPr>
+            <w:rStyle w:val="Lienhypertexte"/>
+          </w:rPr>
+          <w:t>js</w:t>
+        </w:r>
+      </w:hyperlink>
+      <w:r>
+        <w:t xml:space="preserve"> </w:t>
+      </w:r>
+      <w:r>
+        <w:t xml:space="preserve">pour la </w:t>
+      </w:r>
+      <w:r>
+        <w:t>création du site</w:t>
+      </w:r>
+      <w:r>
+        <w:t>,</w:t>
       </w:r>
     </w:p>
     <w:p>
@@ -5340,11 +6070,28 @@
         <w:pStyle w:val="Paragraphedeliste"/>
         <w:numPr>
           <w:ilvl w:val="0"/>
-          <w:numId w:val="2"/>
+          <w:numId w:val="4"/>
         </w:numPr>
       </w:pPr>
-      <w:r>
-        <w:t>Représentation des niveaux de compétences changé</w:t>
+      <w:hyperlink r:id="rId20" w:history="1">
+        <w:r>
+          <w:rPr>
+            <w:rStyle w:val="Lienhypertexte"/>
+          </w:rPr>
+          <w:t>Bootstrap 4</w:t>
+        </w:r>
+      </w:hyperlink>
+      <w:r>
+        <w:t xml:space="preserve"> </w:t>
+      </w:r>
+      <w:r>
+        <w:t xml:space="preserve">pour le </w:t>
+      </w:r>
+      <w:r>
+        <w:t>design</w:t>
+      </w:r>
+      <w:r>
+        <w:t>,</w:t>
       </w:r>
     </w:p>
     <w:p>
@@ -5352,11 +6099,60 @@
         <w:pStyle w:val="Paragraphedeliste"/>
         <w:numPr>
           <w:ilvl w:val="0"/>
-          <w:numId w:val="2"/>
+          <w:numId w:val="4"/>
         </w:numPr>
       </w:pPr>
-      <w:r>
-        <w:t>Onglets de catégories</w:t>
+      <w:hyperlink r:id="rId21" w:history="1">
+        <w:proofErr w:type="spellStart"/>
+        <w:r>
+          <w:rPr>
+            <w:rStyle w:val="Lienhypertexte"/>
+          </w:rPr>
+          <w:t>P</w:t>
+        </w:r>
+        <w:r>
+          <w:rPr>
+            <w:rStyle w:val="Lienhypertexte"/>
+          </w:rPr>
+          <w:t>lotly</w:t>
+        </w:r>
+        <w:proofErr w:type="spellEnd"/>
+      </w:hyperlink>
+      <w:r>
+        <w:t xml:space="preserve"> pour </w:t>
+      </w:r>
+      <w:r>
+        <w:t>la</w:t>
+      </w:r>
+      <w:r>
+        <w:t xml:space="preserve"> construction des graphiques</w:t>
+      </w:r>
+      <w:r>
+        <w:t>.</w:t>
+      </w:r>
+    </w:p>
+    <w:p>
+      <w:pPr>
+        <w:pStyle w:val="Titre1"/>
+      </w:pPr>
+      <w:bookmarkStart w:id="3" w:name="_Toc58148975"/>
+      <w:r>
+        <w:t>Fonctionnalités</w:t>
+      </w:r>
+      <w:bookmarkEnd w:id="3"/>
+    </w:p>
+    <w:p>
+      <w:r>
+        <w:t xml:space="preserve">Le site </w:t>
+      </w:r>
+      <w:r>
+        <w:t xml:space="preserve">offre </w:t>
+      </w:r>
+      <w:r>
+        <w:t>les fonctionnalités suivantes</w:t>
+      </w:r>
+      <w:r>
+        <w:t> :</w:t>
       </w:r>
     </w:p>
     <w:p>
@@ -5364,20 +6160,813 @@
         <w:pStyle w:val="Paragraphedeliste"/>
         <w:numPr>
           <w:ilvl w:val="0"/>
-          <w:numId w:val="2"/>
+          <w:numId w:val="6"/>
         </w:numPr>
       </w:pPr>
+      <w:r>
+        <w:t>P</w:t>
+      </w:r>
+      <w:r>
+        <w:t>arcourir tou</w:t>
+      </w:r>
+      <w:r>
+        <w:t>tes les armures, les armes</w:t>
+      </w:r>
+      <w:r>
+        <w:t>,</w:t>
+      </w:r>
+      <w:r>
+        <w:t xml:space="preserve"> les </w:t>
+      </w:r>
+      <w:r>
+        <w:t>talents</w:t>
+      </w:r>
+      <w:r>
+        <w:t xml:space="preserve"> et les </w:t>
+      </w:r>
+      <w:r>
+        <w:t>colliers</w:t>
+      </w:r>
+      <w:r>
+        <w:t>,</w:t>
+      </w:r>
+    </w:p>
+    <w:p>
+      <w:pPr>
+        <w:pStyle w:val="Paragraphedeliste"/>
+        <w:numPr>
+          <w:ilvl w:val="0"/>
+          <w:numId w:val="6"/>
+        </w:numPr>
+      </w:pPr>
+      <w:r>
+        <w:t xml:space="preserve">Sélectionner les pièces </w:t>
+      </w:r>
+      <w:r>
+        <w:t>d’équipement</w:t>
+      </w:r>
+      <w:r>
+        <w:t>s</w:t>
+      </w:r>
+      <w:r>
+        <w:t xml:space="preserve"> </w:t>
+      </w:r>
+      <w:r>
+        <w:t xml:space="preserve">pour créer </w:t>
+      </w:r>
+      <w:r>
+        <w:t xml:space="preserve">un </w:t>
+      </w:r>
+      <w:r>
+        <w:t>ensemble d’équipement</w:t>
+      </w:r>
+      <w:r>
+        <w:t>,</w:t>
+      </w:r>
+    </w:p>
+    <w:p>
+      <w:pPr>
+        <w:pStyle w:val="Paragraphedeliste"/>
+        <w:numPr>
+          <w:ilvl w:val="0"/>
+          <w:numId w:val="6"/>
+        </w:numPr>
+      </w:pPr>
+      <w:r>
+        <w:t xml:space="preserve">Nommer, </w:t>
+      </w:r>
+      <w:r>
+        <w:t>S</w:t>
+      </w:r>
+      <w:r>
+        <w:t xml:space="preserve">auvegarder </w:t>
+      </w:r>
+      <w:r>
+        <w:t>e</w:t>
+      </w:r>
+      <w:r>
+        <w:t>t</w:t>
+      </w:r>
+      <w:r>
+        <w:t xml:space="preserve"> </w:t>
+      </w:r>
+      <w:r>
+        <w:t>S</w:t>
+      </w:r>
+      <w:r>
+        <w:t>upprimer</w:t>
+      </w:r>
+      <w:r>
+        <w:t xml:space="preserve"> les</w:t>
+      </w:r>
+      <w:r>
+        <w:t xml:space="preserve"> </w:t>
+      </w:r>
+      <w:r>
+        <w:t>ensemble</w:t>
+      </w:r>
+      <w:r>
+        <w:t>s</w:t>
+      </w:r>
+      <w:r>
+        <w:t xml:space="preserve"> équipements</w:t>
+      </w:r>
+      <w:r>
+        <w:t>,</w:t>
+      </w:r>
+    </w:p>
+    <w:p>
+      <w:pPr>
+        <w:pStyle w:val="Paragraphedeliste"/>
+        <w:numPr>
+          <w:ilvl w:val="0"/>
+          <w:numId w:val="6"/>
+        </w:numPr>
+      </w:pPr>
+      <w:r>
+        <w:t xml:space="preserve">Exporter et </w:t>
+      </w:r>
+      <w:r>
+        <w:t>I</w:t>
+      </w:r>
+      <w:r>
+        <w:t xml:space="preserve">mporter </w:t>
+      </w:r>
+      <w:r>
+        <w:t xml:space="preserve">les </w:t>
+      </w:r>
+      <w:r>
+        <w:t>ensembles équipements</w:t>
+      </w:r>
+      <w:r>
+        <w:t>,</w:t>
+      </w:r>
+    </w:p>
+    <w:p>
+      <w:pPr>
+        <w:pStyle w:val="Paragraphedeliste"/>
+        <w:numPr>
+          <w:ilvl w:val="0"/>
+          <w:numId w:val="6"/>
+        </w:numPr>
+      </w:pPr>
+      <w:r>
+        <w:t>Parcour</w:t>
+      </w:r>
+      <w:r>
+        <w:t xml:space="preserve">ir </w:t>
+      </w:r>
+      <w:r>
+        <w:t xml:space="preserve">les </w:t>
+      </w:r>
+      <w:r>
+        <w:t xml:space="preserve">représentations </w:t>
+      </w:r>
+      <w:r>
+        <w:t>graphiques des</w:t>
+      </w:r>
+      <w:r>
+        <w:t xml:space="preserve"> </w:t>
+      </w:r>
+      <w:r>
+        <w:t>différentes statistiques</w:t>
+      </w:r>
+      <w:r>
+        <w:t>,</w:t>
+      </w:r>
+    </w:p>
+    <w:p>
+      <w:pPr>
+        <w:pStyle w:val="Paragraphedeliste"/>
+        <w:numPr>
+          <w:ilvl w:val="0"/>
+          <w:numId w:val="6"/>
+        </w:numPr>
+      </w:pPr>
+      <w:r>
+        <w:t xml:space="preserve">Comparer les </w:t>
+      </w:r>
+      <w:r>
+        <w:t>statistiques</w:t>
+      </w:r>
+      <w:r>
+        <w:t xml:space="preserve"> </w:t>
+      </w:r>
+      <w:r>
+        <w:t xml:space="preserve">des différents </w:t>
+      </w:r>
+      <w:r>
+        <w:t>ensembles équipements</w:t>
+      </w:r>
+      <w:r>
+        <w:t>,</w:t>
+      </w:r>
+    </w:p>
+    <w:p>
+      <w:pPr>
+        <w:pStyle w:val="Paragraphedeliste"/>
+        <w:numPr>
+          <w:ilvl w:val="0"/>
+          <w:numId w:val="6"/>
+        </w:numPr>
+      </w:pPr>
+      <w:r>
+        <w:t>Trier l</w:t>
+      </w:r>
+      <w:r>
+        <w:t>a liste des</w:t>
+      </w:r>
+      <w:r>
+        <w:t xml:space="preserve"> </w:t>
+      </w:r>
+      <w:r>
+        <w:t>pièces d’équipements</w:t>
+      </w:r>
+    </w:p>
+    <w:p>
+      <w:pPr>
+        <w:pStyle w:val="Paragraphedeliste"/>
+        <w:numPr>
+          <w:ilvl w:val="1"/>
+          <w:numId w:val="6"/>
+        </w:numPr>
+      </w:pPr>
+      <w:r>
+        <w:t>Par nom</w:t>
+      </w:r>
+    </w:p>
+    <w:p>
+      <w:pPr>
+        <w:pStyle w:val="Paragraphedeliste"/>
+        <w:numPr>
+          <w:ilvl w:val="1"/>
+          <w:numId w:val="6"/>
+        </w:numPr>
+      </w:pPr>
+      <w:r>
+        <w:t>Par type</w:t>
+      </w:r>
+    </w:p>
+    <w:p>
+      <w:pPr>
+        <w:pStyle w:val="Paragraphedeliste"/>
+        <w:numPr>
+          <w:ilvl w:val="1"/>
+          <w:numId w:val="6"/>
+        </w:numPr>
+      </w:pPr>
+      <w:r>
+        <w:t>Par attribu</w:t>
+      </w:r>
+      <w:r>
+        <w:t>t spécifique</w:t>
+      </w:r>
+    </w:p>
+    <w:p>
+      <w:pPr>
+        <w:pStyle w:val="Paragraphedeliste"/>
+        <w:numPr>
+          <w:ilvl w:val="1"/>
+          <w:numId w:val="6"/>
+        </w:numPr>
+      </w:pPr>
+      <w:r>
+        <w:t xml:space="preserve">Limiter le nombre </w:t>
+      </w:r>
+      <w:r>
+        <w:t>d’éléments à afficher</w:t>
+      </w:r>
+    </w:p>
+    <w:p>
+      <w:pPr>
+        <w:pStyle w:val="Paragraphedeliste"/>
+        <w:numPr>
+          <w:ilvl w:val="0"/>
+          <w:numId w:val="6"/>
+        </w:numPr>
+      </w:pPr>
+      <w:r>
+        <w:t xml:space="preserve">Consulter un aperçu </w:t>
+      </w:r>
+      <w:r>
+        <w:t>global de</w:t>
+      </w:r>
+      <w:r>
+        <w:t xml:space="preserve">s </w:t>
+      </w:r>
+      <w:r>
+        <w:t>différent</w:t>
+      </w:r>
+      <w:r>
+        <w:t>s graphiques</w:t>
+      </w:r>
+    </w:p>
+    <w:p>
+      <w:r>
+        <w:br w:type="page"/>
+      </w:r>
+    </w:p>
+    <w:p>
+      <w:pPr>
+        <w:pStyle w:val="Titre1"/>
+      </w:pPr>
+      <w:bookmarkStart w:id="4" w:name="_Toc58148976"/>
+      <w:r>
+        <w:lastRenderedPageBreak/>
+        <w:t>représentations et interactions</w:t>
+      </w:r>
+      <w:bookmarkEnd w:id="4"/>
     </w:p>
     <w:p/>
     <w:p>
       <w:pPr>
+        <w:pStyle w:val="Titre2"/>
+      </w:pPr>
+      <w:r>
+        <w:t>représentation</w:t>
+      </w:r>
+      <w:r>
+        <w:t>s</w:t>
+      </w:r>
+    </w:p>
+    <w:p>
+      <w:r>
+        <w:rPr>
+          <w:noProof/>
+        </w:rPr>
+        <w:drawing>
+          <wp:inline distT="0" distB="0" distL="0" distR="0" wp14:anchorId="6567D211" wp14:editId="5AF2C8AA">
+            <wp:extent cx="2062843" cy="2300535"/>
+            <wp:effectExtent l="0" t="0" r="0" b="5080"/>
+            <wp:docPr id="34" name="Image 34"/>
+            <wp:cNvGraphicFramePr>
+              <a:graphicFrameLocks xmlns:a="http://schemas.openxmlformats.org/drawingml/2006/main" noChangeAspect="1"/>
+            </wp:cNvGraphicFramePr>
+            <a:graphic xmlns:a="http://schemas.openxmlformats.org/drawingml/2006/main">
+              <a:graphicData uri="http://schemas.openxmlformats.org/drawingml/2006/picture">
+                <pic:pic xmlns:pic="http://schemas.openxmlformats.org/drawingml/2006/picture">
+                  <pic:nvPicPr>
+                    <pic:cNvPr id="0" name="Picture 1"/>
+                    <pic:cNvPicPr>
+                      <a:picLocks noChangeAspect="1" noChangeArrowheads="1"/>
+                    </pic:cNvPicPr>
+                  </pic:nvPicPr>
+                  <pic:blipFill>
+                    <a:blip r:embed="rId22">
+                      <a:extLst>
+                        <a:ext uri="{28A0092B-C50C-407E-A947-70E740481C1C}">
+                          <a14:useLocalDpi xmlns:a14="http://schemas.microsoft.com/office/drawing/2010/main" val="0"/>
+                        </a:ext>
+                      </a:extLst>
+                    </a:blip>
+                    <a:srcRect/>
+                    <a:stretch>
+                      <a:fillRect/>
+                    </a:stretch>
+                  </pic:blipFill>
+                  <pic:spPr bwMode="auto">
+                    <a:xfrm>
+                      <a:off x="0" y="0"/>
+                      <a:ext cx="2163047" cy="2412285"/>
+                    </a:xfrm>
+                    <a:prstGeom prst="rect">
+                      <a:avLst/>
+                    </a:prstGeom>
+                    <a:noFill/>
+                    <a:ln>
+                      <a:noFill/>
+                    </a:ln>
+                  </pic:spPr>
+                </pic:pic>
+              </a:graphicData>
+            </a:graphic>
+          </wp:inline>
+        </w:drawing>
+      </w:r>
+      <w:r>
+        <w:rPr>
+          <w:noProof/>
+        </w:rPr>
+        <w:drawing>
+          <wp:inline distT="0" distB="0" distL="0" distR="0" wp14:anchorId="0351F19A" wp14:editId="79AE47FB">
+            <wp:extent cx="2062480" cy="2302679"/>
+            <wp:effectExtent l="0" t="0" r="0" b="2540"/>
+            <wp:docPr id="38" name="Image 38"/>
+            <wp:cNvGraphicFramePr>
+              <a:graphicFrameLocks xmlns:a="http://schemas.openxmlformats.org/drawingml/2006/main" noChangeAspect="1"/>
+            </wp:cNvGraphicFramePr>
+            <a:graphic xmlns:a="http://schemas.openxmlformats.org/drawingml/2006/main">
+              <a:graphicData uri="http://schemas.openxmlformats.org/drawingml/2006/picture">
+                <pic:pic xmlns:pic="http://schemas.openxmlformats.org/drawingml/2006/picture">
+                  <pic:nvPicPr>
+                    <pic:cNvPr id="0" name="Picture 2"/>
+                    <pic:cNvPicPr>
+                      <a:picLocks noChangeAspect="1" noChangeArrowheads="1"/>
+                    </pic:cNvPicPr>
+                  </pic:nvPicPr>
+                  <pic:blipFill>
+                    <a:blip r:embed="rId23">
+                      <a:extLst>
+                        <a:ext uri="{28A0092B-C50C-407E-A947-70E740481C1C}">
+                          <a14:useLocalDpi xmlns:a14="http://schemas.microsoft.com/office/drawing/2010/main" val="0"/>
+                        </a:ext>
+                      </a:extLst>
+                    </a:blip>
+                    <a:srcRect/>
+                    <a:stretch>
+                      <a:fillRect/>
+                    </a:stretch>
+                  </pic:blipFill>
+                  <pic:spPr bwMode="auto">
+                    <a:xfrm>
+                      <a:off x="0" y="0"/>
+                      <a:ext cx="2160332" cy="2411927"/>
+                    </a:xfrm>
+                    <a:prstGeom prst="rect">
+                      <a:avLst/>
+                    </a:prstGeom>
+                    <a:noFill/>
+                    <a:ln>
+                      <a:noFill/>
+                    </a:ln>
+                  </pic:spPr>
+                </pic:pic>
+              </a:graphicData>
+            </a:graphic>
+          </wp:inline>
+        </w:drawing>
+      </w:r>
+    </w:p>
+    <w:p>
+      <w:r>
+        <w:rPr>
+          <w:noProof/>
+        </w:rPr>
+        <w:drawing>
+          <wp:inline distT="0" distB="0" distL="0" distR="0" wp14:anchorId="3BBF5DB0" wp14:editId="7562C644">
+            <wp:extent cx="5760720" cy="530860"/>
+            <wp:effectExtent l="0" t="0" r="0" b="2540"/>
+            <wp:docPr id="45" name="Image 45"/>
+            <wp:cNvGraphicFramePr>
+              <a:graphicFrameLocks xmlns:a="http://schemas.openxmlformats.org/drawingml/2006/main" noChangeAspect="1"/>
+            </wp:cNvGraphicFramePr>
+            <a:graphic xmlns:a="http://schemas.openxmlformats.org/drawingml/2006/main">
+              <a:graphicData uri="http://schemas.openxmlformats.org/drawingml/2006/picture">
+                <pic:pic xmlns:pic="http://schemas.openxmlformats.org/drawingml/2006/picture">
+                  <pic:nvPicPr>
+                    <pic:cNvPr id="1" name=""/>
+                    <pic:cNvPicPr/>
+                  </pic:nvPicPr>
+                  <pic:blipFill>
+                    <a:blip r:embed="rId24"/>
+                    <a:stretch>
+                      <a:fillRect/>
+                    </a:stretch>
+                  </pic:blipFill>
+                  <pic:spPr>
+                    <a:xfrm>
+                      <a:off x="0" y="0"/>
+                      <a:ext cx="5760720" cy="530860"/>
+                    </a:xfrm>
+                    <a:prstGeom prst="rect">
+                      <a:avLst/>
+                    </a:prstGeom>
+                  </pic:spPr>
+                </pic:pic>
+              </a:graphicData>
+            </a:graphic>
+          </wp:inline>
+        </w:drawing>
+      </w:r>
+    </w:p>
+    <w:p>
+      <w:r>
+        <w:rPr>
+          <w:noProof/>
+        </w:rPr>
+        <w:drawing>
+          <wp:inline distT="0" distB="0" distL="0" distR="0" wp14:anchorId="7079092F" wp14:editId="240C2CBC">
+            <wp:extent cx="5758815" cy="4436110"/>
+            <wp:effectExtent l="0" t="0" r="0" b="2540"/>
+            <wp:docPr id="40" name="Image 40"/>
+            <wp:cNvGraphicFramePr>
+              <a:graphicFrameLocks xmlns:a="http://schemas.openxmlformats.org/drawingml/2006/main" noChangeAspect="1"/>
+            </wp:cNvGraphicFramePr>
+            <a:graphic xmlns:a="http://schemas.openxmlformats.org/drawingml/2006/main">
+              <a:graphicData uri="http://schemas.openxmlformats.org/drawingml/2006/picture">
+                <pic:pic xmlns:pic="http://schemas.openxmlformats.org/drawingml/2006/picture">
+                  <pic:nvPicPr>
+                    <pic:cNvPr id="0" name="Picture 4"/>
+                    <pic:cNvPicPr>
+                      <a:picLocks noChangeAspect="1" noChangeArrowheads="1"/>
+                    </pic:cNvPicPr>
+                  </pic:nvPicPr>
+                  <pic:blipFill>
+                    <a:blip r:embed="rId25">
+                      <a:extLst>
+                        <a:ext uri="{28A0092B-C50C-407E-A947-70E740481C1C}">
+                          <a14:useLocalDpi xmlns:a14="http://schemas.microsoft.com/office/drawing/2010/main" val="0"/>
+                        </a:ext>
+                      </a:extLst>
+                    </a:blip>
+                    <a:srcRect/>
+                    <a:stretch>
+                      <a:fillRect/>
+                    </a:stretch>
+                  </pic:blipFill>
+                  <pic:spPr bwMode="auto">
+                    <a:xfrm>
+                      <a:off x="0" y="0"/>
+                      <a:ext cx="5758815" cy="4436110"/>
+                    </a:xfrm>
+                    <a:prstGeom prst="rect">
+                      <a:avLst/>
+                    </a:prstGeom>
+                    <a:noFill/>
+                    <a:ln>
+                      <a:noFill/>
+                    </a:ln>
+                  </pic:spPr>
+                </pic:pic>
+              </a:graphicData>
+            </a:graphic>
+          </wp:inline>
+        </w:drawing>
+      </w:r>
+    </w:p>
+    <w:p/>
+    <w:p>
+      <w:r>
+        <w:rPr>
+          <w:noProof/>
+        </w:rPr>
+        <w:drawing>
+          <wp:inline distT="0" distB="0" distL="0" distR="0" wp14:anchorId="6F1E85FE" wp14:editId="5599FDDA">
+            <wp:extent cx="5758815" cy="4544695"/>
+            <wp:effectExtent l="0" t="0" r="0" b="8255"/>
+            <wp:docPr id="41" name="Image 41"/>
+            <wp:cNvGraphicFramePr>
+              <a:graphicFrameLocks xmlns:a="http://schemas.openxmlformats.org/drawingml/2006/main" noChangeAspect="1"/>
+            </wp:cNvGraphicFramePr>
+            <a:graphic xmlns:a="http://schemas.openxmlformats.org/drawingml/2006/main">
+              <a:graphicData uri="http://schemas.openxmlformats.org/drawingml/2006/picture">
+                <pic:pic xmlns:pic="http://schemas.openxmlformats.org/drawingml/2006/picture">
+                  <pic:nvPicPr>
+                    <pic:cNvPr id="0" name="Picture 5"/>
+                    <pic:cNvPicPr>
+                      <a:picLocks noChangeAspect="1" noChangeArrowheads="1"/>
+                    </pic:cNvPicPr>
+                  </pic:nvPicPr>
+                  <pic:blipFill>
+                    <a:blip r:embed="rId26">
+                      <a:extLst>
+                        <a:ext uri="{28A0092B-C50C-407E-A947-70E740481C1C}">
+                          <a14:useLocalDpi xmlns:a14="http://schemas.microsoft.com/office/drawing/2010/main" val="0"/>
+                        </a:ext>
+                      </a:extLst>
+                    </a:blip>
+                    <a:srcRect/>
+                    <a:stretch>
+                      <a:fillRect/>
+                    </a:stretch>
+                  </pic:blipFill>
+                  <pic:spPr bwMode="auto">
+                    <a:xfrm>
+                      <a:off x="0" y="0"/>
+                      <a:ext cx="5758815" cy="4544695"/>
+                    </a:xfrm>
+                    <a:prstGeom prst="rect">
+                      <a:avLst/>
+                    </a:prstGeom>
+                    <a:noFill/>
+                    <a:ln>
+                      <a:noFill/>
+                    </a:ln>
+                  </pic:spPr>
+                </pic:pic>
+              </a:graphicData>
+            </a:graphic>
+          </wp:inline>
+        </w:drawing>
+      </w:r>
+    </w:p>
+    <w:p/>
+    <w:p/>
+    <w:p>
+      <w:r>
+        <w:rPr>
+          <w:noProof/>
+        </w:rPr>
+        <w:drawing>
+          <wp:inline distT="0" distB="0" distL="0" distR="0" wp14:anchorId="522129FB" wp14:editId="682691A3">
+            <wp:extent cx="5758815" cy="3020695"/>
+            <wp:effectExtent l="0" t="0" r="0" b="8255"/>
+            <wp:docPr id="42" name="Image 42"/>
+            <wp:cNvGraphicFramePr>
+              <a:graphicFrameLocks xmlns:a="http://schemas.openxmlformats.org/drawingml/2006/main" noChangeAspect="1"/>
+            </wp:cNvGraphicFramePr>
+            <a:graphic xmlns:a="http://schemas.openxmlformats.org/drawingml/2006/main">
+              <a:graphicData uri="http://schemas.openxmlformats.org/drawingml/2006/picture">
+                <pic:pic xmlns:pic="http://schemas.openxmlformats.org/drawingml/2006/picture">
+                  <pic:nvPicPr>
+                    <pic:cNvPr id="0" name="Picture 6"/>
+                    <pic:cNvPicPr>
+                      <a:picLocks noChangeAspect="1" noChangeArrowheads="1"/>
+                    </pic:cNvPicPr>
+                  </pic:nvPicPr>
+                  <pic:blipFill>
+                    <a:blip r:embed="rId27">
+                      <a:extLst>
+                        <a:ext uri="{28A0092B-C50C-407E-A947-70E740481C1C}">
+                          <a14:useLocalDpi xmlns:a14="http://schemas.microsoft.com/office/drawing/2010/main" val="0"/>
+                        </a:ext>
+                      </a:extLst>
+                    </a:blip>
+                    <a:srcRect/>
+                    <a:stretch>
+                      <a:fillRect/>
+                    </a:stretch>
+                  </pic:blipFill>
+                  <pic:spPr bwMode="auto">
+                    <a:xfrm>
+                      <a:off x="0" y="0"/>
+                      <a:ext cx="5758815" cy="3020695"/>
+                    </a:xfrm>
+                    <a:prstGeom prst="rect">
+                      <a:avLst/>
+                    </a:prstGeom>
+                    <a:noFill/>
+                    <a:ln>
+                      <a:noFill/>
+                    </a:ln>
+                  </pic:spPr>
+                </pic:pic>
+              </a:graphicData>
+            </a:graphic>
+          </wp:inline>
+        </w:drawing>
+      </w:r>
+    </w:p>
+    <w:p/>
+    <w:p>
+      <w:r>
+        <w:rPr>
+          <w:noProof/>
+        </w:rPr>
+        <w:drawing>
+          <wp:inline distT="0" distB="0" distL="0" distR="0" wp14:anchorId="53ECE00B" wp14:editId="414077BC">
+            <wp:extent cx="5760720" cy="1882140"/>
+            <wp:effectExtent l="0" t="0" r="0" b="3810"/>
+            <wp:docPr id="43" name="Image 43"/>
+            <wp:cNvGraphicFramePr>
+              <a:graphicFrameLocks xmlns:a="http://schemas.openxmlformats.org/drawingml/2006/main" noChangeAspect="1"/>
+            </wp:cNvGraphicFramePr>
+            <a:graphic xmlns:a="http://schemas.openxmlformats.org/drawingml/2006/main">
+              <a:graphicData uri="http://schemas.openxmlformats.org/drawingml/2006/picture">
+                <pic:pic xmlns:pic="http://schemas.openxmlformats.org/drawingml/2006/picture">
+                  <pic:nvPicPr>
+                    <pic:cNvPr id="1" name=""/>
+                    <pic:cNvPicPr/>
+                  </pic:nvPicPr>
+                  <pic:blipFill>
+                    <a:blip r:embed="rId28"/>
+                    <a:stretch>
+                      <a:fillRect/>
+                    </a:stretch>
+                  </pic:blipFill>
+                  <pic:spPr>
+                    <a:xfrm>
+                      <a:off x="0" y="0"/>
+                      <a:ext cx="5760720" cy="1882140"/>
+                    </a:xfrm>
+                    <a:prstGeom prst="rect">
+                      <a:avLst/>
+                    </a:prstGeom>
+                  </pic:spPr>
+                </pic:pic>
+              </a:graphicData>
+            </a:graphic>
+          </wp:inline>
+        </w:drawing>
+      </w:r>
+    </w:p>
+    <w:p/>
+    <w:p>
+      <w:r>
+        <w:rPr>
+          <w:noProof/>
+        </w:rPr>
+        <w:drawing>
+          <wp:inline distT="0" distB="0" distL="0" distR="0" wp14:anchorId="3BB97FE3" wp14:editId="20B27E58">
+            <wp:extent cx="5760720" cy="950595"/>
+            <wp:effectExtent l="0" t="0" r="0" b="1905"/>
+            <wp:docPr id="44" name="Image 44"/>
+            <wp:cNvGraphicFramePr>
+              <a:graphicFrameLocks xmlns:a="http://schemas.openxmlformats.org/drawingml/2006/main" noChangeAspect="1"/>
+            </wp:cNvGraphicFramePr>
+            <a:graphic xmlns:a="http://schemas.openxmlformats.org/drawingml/2006/main">
+              <a:graphicData uri="http://schemas.openxmlformats.org/drawingml/2006/picture">
+                <pic:pic xmlns:pic="http://schemas.openxmlformats.org/drawingml/2006/picture">
+                  <pic:nvPicPr>
+                    <pic:cNvPr id="1" name=""/>
+                    <pic:cNvPicPr/>
+                  </pic:nvPicPr>
+                  <pic:blipFill>
+                    <a:blip r:embed="rId29"/>
+                    <a:stretch>
+                      <a:fillRect/>
+                    </a:stretch>
+                  </pic:blipFill>
+                  <pic:spPr>
+                    <a:xfrm>
+                      <a:off x="0" y="0"/>
+                      <a:ext cx="5760720" cy="950595"/>
+                    </a:xfrm>
+                    <a:prstGeom prst="rect">
+                      <a:avLst/>
+                    </a:prstGeom>
+                  </pic:spPr>
+                </pic:pic>
+              </a:graphicData>
+            </a:graphic>
+          </wp:inline>
+        </w:drawing>
+      </w:r>
+    </w:p>
+    <w:p/>
+    <w:p>
+      <w:r>
+        <w:rPr>
+          <w:noProof/>
+        </w:rPr>
+        <w:drawing>
+          <wp:inline distT="0" distB="0" distL="0" distR="0" wp14:anchorId="545C6C56" wp14:editId="176D1BA9">
+            <wp:extent cx="5760720" cy="2549525"/>
+            <wp:effectExtent l="0" t="0" r="0" b="3175"/>
+            <wp:docPr id="46" name="Image 46"/>
+            <wp:cNvGraphicFramePr>
+              <a:graphicFrameLocks xmlns:a="http://schemas.openxmlformats.org/drawingml/2006/main" noChangeAspect="1"/>
+            </wp:cNvGraphicFramePr>
+            <a:graphic xmlns:a="http://schemas.openxmlformats.org/drawingml/2006/main">
+              <a:graphicData uri="http://schemas.openxmlformats.org/drawingml/2006/picture">
+                <pic:pic xmlns:pic="http://schemas.openxmlformats.org/drawingml/2006/picture">
+                  <pic:nvPicPr>
+                    <pic:cNvPr id="1" name=""/>
+                    <pic:cNvPicPr/>
+                  </pic:nvPicPr>
+                  <pic:blipFill>
+                    <a:blip r:embed="rId30"/>
+                    <a:stretch>
+                      <a:fillRect/>
+                    </a:stretch>
+                  </pic:blipFill>
+                  <pic:spPr>
+                    <a:xfrm>
+                      <a:off x="0" y="0"/>
+                      <a:ext cx="5760720" cy="2549525"/>
+                    </a:xfrm>
+                    <a:prstGeom prst="rect">
+                      <a:avLst/>
+                    </a:prstGeom>
+                  </pic:spPr>
+                </pic:pic>
+              </a:graphicData>
+            </a:graphic>
+          </wp:inline>
+        </w:drawing>
+      </w:r>
+    </w:p>
+    <w:p>
+      <w:bookmarkStart w:id="5" w:name="_GoBack"/>
+      <w:bookmarkEnd w:id="5"/>
+    </w:p>
+    <w:p>
+      <w:r>
+        <w:t>Page avec moins de défilement horizontal (one page)</w:t>
+      </w:r>
+    </w:p>
+    <w:p>
+      <w:r>
+        <w:t>Représentation des niveaux de compétences changé</w:t>
+      </w:r>
+    </w:p>
+    <w:p>
+      <w:r>
+        <w:t>Onglets de catégories</w:t>
+      </w:r>
+    </w:p>
+    <w:p/>
+    <w:p/>
+    <w:p>
+      <w:pPr>
         <w:pStyle w:val="Titre1"/>
       </w:pPr>
-      <w:bookmarkStart w:id="5" w:name="_Toc58148977"/>
-      <w:r>
+      <w:bookmarkStart w:id="6" w:name="_Toc58148977"/>
+      <w:r>
+        <w:lastRenderedPageBreak/>
         <w:t>Améliorations</w:t>
       </w:r>
-      <w:bookmarkEnd w:id="5"/>
+      <w:bookmarkEnd w:id="6"/>
     </w:p>
     <w:p>
       <w:pPr>
@@ -5408,11 +6997,11 @@
       <w:pPr>
         <w:pStyle w:val="Titre1"/>
       </w:pPr>
-      <w:bookmarkStart w:id="6" w:name="_Toc58148978"/>
+      <w:bookmarkStart w:id="7" w:name="_Toc58148978"/>
       <w:r>
         <w:t>Conclusion</w:t>
       </w:r>
-      <w:bookmarkEnd w:id="6"/>
+      <w:bookmarkEnd w:id="7"/>
     </w:p>
     <w:p/>
     <w:p/>
@@ -5429,7 +7018,7 @@
 </file>
 
 <file path=word/endnotes.xml><?xml version="1.0" encoding="utf-8"?>
-<w:endnotes xmlns:wpc="http://schemas.microsoft.com/office/word/2010/wordprocessingCanvas" xmlns:cx="http://schemas.microsoft.com/office/drawing/2014/chartex" xmlns:cx1="http://schemas.microsoft.com/office/drawing/2015/9/8/chartex" xmlns:cx2="http://schemas.microsoft.com/office/drawing/2015/10/21/chartex" xmlns:cx3="http://schemas.microsoft.com/office/drawing/2016/5/9/chartex" xmlns:cx4="http://schemas.microsoft.com/office/drawing/2016/5/10/chartex" xmlns:cx5="http://schemas.microsoft.com/office/drawing/2016/5/11/chartex" xmlns:cx6="http://schemas.microsoft.com/office/drawing/2016/5/12/chartex" xmlns:cx7="http://schemas.microsoft.com/office/drawing/2016/5/13/chartex" xmlns:cx8="http://schemas.microsoft.com/office/drawing/2016/5/14/chartex" xmlns:mc="http://schemas.openxmlformats.org/markup-compatibility/2006" xmlns:aink="http://schemas.microsoft.com/office/drawing/2016/ink" xmlns:am3d="http://schemas.microsoft.com/office/drawing/2017/model3d" xmlns:o="urn:schemas-microsoft-com:office:office" xmlns:r="http://schemas.openxmlformats.org/officeDocument/2006/relationships" xmlns:m="http://schemas.openxmlformats.org/officeDocument/2006/math" xmlns:v="urn:schemas-microsoft-com:vml" xmlns:wp14="http://schemas.microsoft.com/office/word/2010/wordprocessingDrawing" xmlns:wp="http://schemas.openxmlformats.org/drawingml/2006/wordprocessingDrawing" xmlns:w10="urn:schemas-microsoft-com:office:word" xmlns:w="http://schemas.openxmlformats.org/wordprocessingml/2006/main" xmlns:w14="http://schemas.microsoft.com/office/word/2010/wordml" xmlns:w15="http://schemas.microsoft.com/office/word/2012/wordml" xmlns:w16cex="http://schemas.microsoft.com/office/word/2018/wordml/cex" xmlns:w16cid="http://schemas.microsoft.com/office/word/2016/wordml/cid" xmlns:w16="http://schemas.microsoft.com/office/word/2018/wordml" xmlns:w16se="http://schemas.microsoft.com/office/word/2015/wordml/symex" xmlns:wpg="http://schemas.microsoft.com/office/word/2010/wordprocessingGroup" xmlns:wpi="http://schemas.microsoft.com/office/word/2010/wordprocessingInk" xmlns:wne="http://schemas.microsoft.com/office/word/2006/wordml" xmlns:wps="http://schemas.microsoft.com/office/word/2010/wordprocessingShape" mc:Ignorable="w14 w15 w16se w16cid w16 w16cex wp14">
+<w:endnotes xmlns:wpc="http://schemas.microsoft.com/office/word/2010/wordprocessingCanvas" xmlns:cx="http://schemas.microsoft.com/office/drawing/2014/chartex" xmlns:cx1="http://schemas.microsoft.com/office/drawing/2015/9/8/chartex" xmlns:cx2="http://schemas.microsoft.com/office/drawing/2015/10/21/chartex" xmlns:cx3="http://schemas.microsoft.com/office/drawing/2016/5/9/chartex" xmlns:cx4="http://schemas.microsoft.com/office/drawing/2016/5/10/chartex" xmlns:cx5="http://schemas.microsoft.com/office/drawing/2016/5/11/chartex" xmlns:cx6="http://schemas.microsoft.com/office/drawing/2016/5/12/chartex" xmlns:cx7="http://schemas.microsoft.com/office/drawing/2016/5/13/chartex" xmlns:cx8="http://schemas.microsoft.com/office/drawing/2016/5/14/chartex" xmlns:mc="http://schemas.openxmlformats.org/markup-compatibility/2006" xmlns:aink="http://schemas.microsoft.com/office/drawing/2016/ink" xmlns:am3d="http://schemas.microsoft.com/office/drawing/2017/model3d" xmlns:o="urn:schemas-microsoft-com:office:office" xmlns:r="http://schemas.openxmlformats.org/officeDocument/2006/relationships" xmlns:m="http://schemas.openxmlformats.org/officeDocument/2006/math" xmlns:v="urn:schemas-microsoft-com:vml" xmlns:wp14="http://schemas.microsoft.com/office/word/2010/wordprocessingDrawing" xmlns:wp="http://schemas.openxmlformats.org/drawingml/2006/wordprocessingDrawing" xmlns:w10="urn:schemas-microsoft-com:office:word" xmlns:w="http://schemas.openxmlformats.org/wordprocessingml/2006/main" xmlns:w14="http://schemas.microsoft.com/office/word/2010/wordml" xmlns:w15="http://schemas.microsoft.com/office/word/2012/wordml" xmlns:w16cid="http://schemas.microsoft.com/office/word/2016/wordml/cid" xmlns:w16se="http://schemas.microsoft.com/office/word/2015/wordml/symex" xmlns:wpg="http://schemas.microsoft.com/office/word/2010/wordprocessingGroup" xmlns:wpi="http://schemas.microsoft.com/office/word/2010/wordprocessingInk" xmlns:wne="http://schemas.microsoft.com/office/word/2006/wordml" xmlns:wps="http://schemas.microsoft.com/office/word/2010/wordprocessingShape" mc:Ignorable="w14 w15 w16se w16cid wp14">
   <w:endnote w:type="separator" w:id="-1">
     <w:p>
       <w:pPr>
@@ -5448,13 +7037,20 @@
       <w:r>
         <w:continuationSeparator/>
       </w:r>
+    </w:p>
+  </w:endnote>
+  <w:endnote w:type="continuationNotice" w:id="1">
+    <w:p>
+      <w:pPr>
+        <w:spacing w:before="0" w:after="0" w:line="240" w:lineRule="auto"/>
+      </w:pPr>
     </w:p>
   </w:endnote>
 </w:endnotes>
 </file>
 
 <file path=word/footnotes.xml><?xml version="1.0" encoding="utf-8"?>
-<w:footnotes xmlns:wpc="http://schemas.microsoft.com/office/word/2010/wordprocessingCanvas" xmlns:cx="http://schemas.microsoft.com/office/drawing/2014/chartex" xmlns:cx1="http://schemas.microsoft.com/office/drawing/2015/9/8/chartex" xmlns:cx2="http://schemas.microsoft.com/office/drawing/2015/10/21/chartex" xmlns:cx3="http://schemas.microsoft.com/office/drawing/2016/5/9/chartex" xmlns:cx4="http://schemas.microsoft.com/office/drawing/2016/5/10/chartex" xmlns:cx5="http://schemas.microsoft.com/office/drawing/2016/5/11/chartex" xmlns:cx6="http://schemas.microsoft.com/office/drawing/2016/5/12/chartex" xmlns:cx7="http://schemas.microsoft.com/office/drawing/2016/5/13/chartex" xmlns:cx8="http://schemas.microsoft.com/office/drawing/2016/5/14/chartex" xmlns:mc="http://schemas.openxmlformats.org/markup-compatibility/2006" xmlns:aink="http://schemas.microsoft.com/office/drawing/2016/ink" xmlns:am3d="http://schemas.microsoft.com/office/drawing/2017/model3d" xmlns:o="urn:schemas-microsoft-com:office:office" xmlns:r="http://schemas.openxmlformats.org/officeDocument/2006/relationships" xmlns:m="http://schemas.openxmlformats.org/officeDocument/2006/math" xmlns:v="urn:schemas-microsoft-com:vml" xmlns:wp14="http://schemas.microsoft.com/office/word/2010/wordprocessingDrawing" xmlns:wp="http://schemas.openxmlformats.org/drawingml/2006/wordprocessingDrawing" xmlns:w10="urn:schemas-microsoft-com:office:word" xmlns:w="http://schemas.openxmlformats.org/wordprocessingml/2006/main" xmlns:w14="http://schemas.microsoft.com/office/word/2010/wordml" xmlns:w15="http://schemas.microsoft.com/office/word/2012/wordml" xmlns:w16cex="http://schemas.microsoft.com/office/word/2018/wordml/cex" xmlns:w16cid="http://schemas.microsoft.com/office/word/2016/wordml/cid" xmlns:w16="http://schemas.microsoft.com/office/word/2018/wordml" xmlns:w16se="http://schemas.microsoft.com/office/word/2015/wordml/symex" xmlns:wpg="http://schemas.microsoft.com/office/word/2010/wordprocessingGroup" xmlns:wpi="http://schemas.microsoft.com/office/word/2010/wordprocessingInk" xmlns:wne="http://schemas.microsoft.com/office/word/2006/wordml" xmlns:wps="http://schemas.microsoft.com/office/word/2010/wordprocessingShape" mc:Ignorable="w14 w15 w16se w16cid w16 w16cex wp14">
+<w:footnotes xmlns:wpc="http://schemas.microsoft.com/office/word/2010/wordprocessingCanvas" xmlns:cx="http://schemas.microsoft.com/office/drawing/2014/chartex" xmlns:cx1="http://schemas.microsoft.com/office/drawing/2015/9/8/chartex" xmlns:cx2="http://schemas.microsoft.com/office/drawing/2015/10/21/chartex" xmlns:cx3="http://schemas.microsoft.com/office/drawing/2016/5/9/chartex" xmlns:cx4="http://schemas.microsoft.com/office/drawing/2016/5/10/chartex" xmlns:cx5="http://schemas.microsoft.com/office/drawing/2016/5/11/chartex" xmlns:cx6="http://schemas.microsoft.com/office/drawing/2016/5/12/chartex" xmlns:cx7="http://schemas.microsoft.com/office/drawing/2016/5/13/chartex" xmlns:cx8="http://schemas.microsoft.com/office/drawing/2016/5/14/chartex" xmlns:mc="http://schemas.openxmlformats.org/markup-compatibility/2006" xmlns:aink="http://schemas.microsoft.com/office/drawing/2016/ink" xmlns:am3d="http://schemas.microsoft.com/office/drawing/2017/model3d" xmlns:o="urn:schemas-microsoft-com:office:office" xmlns:r="http://schemas.openxmlformats.org/officeDocument/2006/relationships" xmlns:m="http://schemas.openxmlformats.org/officeDocument/2006/math" xmlns:v="urn:schemas-microsoft-com:vml" xmlns:wp14="http://schemas.microsoft.com/office/word/2010/wordprocessingDrawing" xmlns:wp="http://schemas.openxmlformats.org/drawingml/2006/wordprocessingDrawing" xmlns:w10="urn:schemas-microsoft-com:office:word" xmlns:w="http://schemas.openxmlformats.org/wordprocessingml/2006/main" xmlns:w14="http://schemas.microsoft.com/office/word/2010/wordml" xmlns:w15="http://schemas.microsoft.com/office/word/2012/wordml" xmlns:w16cid="http://schemas.microsoft.com/office/word/2016/wordml/cid" xmlns:w16se="http://schemas.microsoft.com/office/word/2015/wordml/symex" xmlns:wpg="http://schemas.microsoft.com/office/word/2010/wordprocessingGroup" xmlns:wpi="http://schemas.microsoft.com/office/word/2010/wordprocessingInk" xmlns:wne="http://schemas.microsoft.com/office/word/2006/wordml" xmlns:wps="http://schemas.microsoft.com/office/word/2010/wordprocessingShape" mc:Ignorable="w14 w15 w16se w16cid wp14">
   <w:footnote w:type="separator" w:id="-1">
     <w:p>
       <w:pPr>
@@ -5473,13 +7069,20 @@
       <w:r>
         <w:continuationSeparator/>
       </w:r>
+    </w:p>
+  </w:footnote>
+  <w:footnote w:type="continuationNotice" w:id="1">
+    <w:p>
+      <w:pPr>
+        <w:spacing w:before="0" w:after="0" w:line="240" w:lineRule="auto"/>
+      </w:pPr>
     </w:p>
   </w:footnote>
 </w:footnotes>
 </file>
 
 <file path=word/numbering.xml><?xml version="1.0" encoding="utf-8"?>
-<w:numbering xmlns:wpc="http://schemas.microsoft.com/office/word/2010/wordprocessingCanvas" xmlns:cx="http://schemas.microsoft.com/office/drawing/2014/chartex" xmlns:cx1="http://schemas.microsoft.com/office/drawing/2015/9/8/chartex" xmlns:cx2="http://schemas.microsoft.com/office/drawing/2015/10/21/chartex" xmlns:cx3="http://schemas.microsoft.com/office/drawing/2016/5/9/chartex" xmlns:cx4="http://schemas.microsoft.com/office/drawing/2016/5/10/chartex" xmlns:cx5="http://schemas.microsoft.com/office/drawing/2016/5/11/chartex" xmlns:cx6="http://schemas.microsoft.com/office/drawing/2016/5/12/chartex" xmlns:cx7="http://schemas.microsoft.com/office/drawing/2016/5/13/chartex" xmlns:cx8="http://schemas.microsoft.com/office/drawing/2016/5/14/chartex" xmlns:mc="http://schemas.openxmlformats.org/markup-compatibility/2006" xmlns:aink="http://schemas.microsoft.com/office/drawing/2016/ink" xmlns:am3d="http://schemas.microsoft.com/office/drawing/2017/model3d" xmlns:o="urn:schemas-microsoft-com:office:office" xmlns:r="http://schemas.openxmlformats.org/officeDocument/2006/relationships" xmlns:m="http://schemas.openxmlformats.org/officeDocument/2006/math" xmlns:v="urn:schemas-microsoft-com:vml" xmlns:wp14="http://schemas.microsoft.com/office/word/2010/wordprocessingDrawing" xmlns:wp="http://schemas.openxmlformats.org/drawingml/2006/wordprocessingDrawing" xmlns:w10="urn:schemas-microsoft-com:office:word" xmlns:w="http://schemas.openxmlformats.org/wordprocessingml/2006/main" xmlns:w14="http://schemas.microsoft.com/office/word/2010/wordml" xmlns:w15="http://schemas.microsoft.com/office/word/2012/wordml" xmlns:w16cex="http://schemas.microsoft.com/office/word/2018/wordml/cex" xmlns:w16cid="http://schemas.microsoft.com/office/word/2016/wordml/cid" xmlns:w16="http://schemas.microsoft.com/office/word/2018/wordml" xmlns:w16se="http://schemas.microsoft.com/office/word/2015/wordml/symex" xmlns:wpg="http://schemas.microsoft.com/office/word/2010/wordprocessingGroup" xmlns:wpi="http://schemas.microsoft.com/office/word/2010/wordprocessingInk" xmlns:wne="http://schemas.microsoft.com/office/word/2006/wordml" xmlns:wps="http://schemas.microsoft.com/office/word/2010/wordprocessingShape" mc:Ignorable="w14 w15 w16se w16cid w16 w16cex wp14">
+<w:numbering xmlns:wpc="http://schemas.microsoft.com/office/word/2010/wordprocessingCanvas" xmlns:cx="http://schemas.microsoft.com/office/drawing/2014/chartex" xmlns:cx1="http://schemas.microsoft.com/office/drawing/2015/9/8/chartex" xmlns:cx2="http://schemas.microsoft.com/office/drawing/2015/10/21/chartex" xmlns:cx3="http://schemas.microsoft.com/office/drawing/2016/5/9/chartex" xmlns:cx4="http://schemas.microsoft.com/office/drawing/2016/5/10/chartex" xmlns:cx5="http://schemas.microsoft.com/office/drawing/2016/5/11/chartex" xmlns:cx6="http://schemas.microsoft.com/office/drawing/2016/5/12/chartex" xmlns:cx7="http://schemas.microsoft.com/office/drawing/2016/5/13/chartex" xmlns:cx8="http://schemas.microsoft.com/office/drawing/2016/5/14/chartex" xmlns:mc="http://schemas.openxmlformats.org/markup-compatibility/2006" xmlns:aink="http://schemas.microsoft.com/office/drawing/2016/ink" xmlns:am3d="http://schemas.microsoft.com/office/drawing/2017/model3d" xmlns:o="urn:schemas-microsoft-com:office:office" xmlns:r="http://schemas.openxmlformats.org/officeDocument/2006/relationships" xmlns:m="http://schemas.openxmlformats.org/officeDocument/2006/math" xmlns:v="urn:schemas-microsoft-com:vml" xmlns:wp14="http://schemas.microsoft.com/office/word/2010/wordprocessingDrawing" xmlns:wp="http://schemas.openxmlformats.org/drawingml/2006/wordprocessingDrawing" xmlns:w10="urn:schemas-microsoft-com:office:word" xmlns:w="http://schemas.openxmlformats.org/wordprocessingml/2006/main" xmlns:w14="http://schemas.microsoft.com/office/word/2010/wordml" xmlns:w15="http://schemas.microsoft.com/office/word/2012/wordml" xmlns:w16cid="http://schemas.microsoft.com/office/word/2016/wordml/cid" xmlns:w16se="http://schemas.microsoft.com/office/word/2015/wordml/symex" xmlns:wpg="http://schemas.microsoft.com/office/word/2010/wordprocessingGroup" xmlns:wpi="http://schemas.microsoft.com/office/word/2010/wordprocessingInk" xmlns:wne="http://schemas.microsoft.com/office/word/2006/wordml" xmlns:wps="http://schemas.microsoft.com/office/word/2010/wordprocessingShape" mc:Ignorable="w14 w15 w16se w16cid wp14">
   <w:abstractNum w:abstractNumId="0" w15:restartNumberingAfterBreak="0">
     <w:nsid w:val="186515BE"/>
     <w:multiLevelType w:val="hybridMultilevel"/>
@@ -5706,17 +7309,481 @@
       </w:rPr>
     </w:lvl>
   </w:abstractNum>
+  <w:abstractNum w:abstractNumId="2" w15:restartNumberingAfterBreak="0">
+    <w:nsid w:val="22956EA8"/>
+    <w:multiLevelType w:val="hybridMultilevel"/>
+    <w:tmpl w:val="069CC88E"/>
+    <w:lvl w:ilvl="0" w:tplc="100C0001">
+      <w:start w:val="1"/>
+      <w:numFmt w:val="bullet"/>
+      <w:lvlText w:val=""/>
+      <w:lvlJc w:val="left"/>
+      <w:pPr>
+        <w:ind w:left="720" w:hanging="360"/>
+      </w:pPr>
+      <w:rPr>
+        <w:rFonts w:ascii="Symbol" w:hAnsi="Symbol" w:hint="default"/>
+      </w:rPr>
+    </w:lvl>
+    <w:lvl w:ilvl="1" w:tplc="100C0003">
+      <w:start w:val="1"/>
+      <w:numFmt w:val="bullet"/>
+      <w:lvlText w:val="o"/>
+      <w:lvlJc w:val="left"/>
+      <w:pPr>
+        <w:ind w:left="1440" w:hanging="360"/>
+      </w:pPr>
+      <w:rPr>
+        <w:rFonts w:ascii="Courier New" w:hAnsi="Courier New" w:cs="Courier New" w:hint="default"/>
+      </w:rPr>
+    </w:lvl>
+    <w:lvl w:ilvl="2" w:tplc="100C0005" w:tentative="1">
+      <w:start w:val="1"/>
+      <w:numFmt w:val="bullet"/>
+      <w:lvlText w:val=""/>
+      <w:lvlJc w:val="left"/>
+      <w:pPr>
+        <w:ind w:left="2160" w:hanging="360"/>
+      </w:pPr>
+      <w:rPr>
+        <w:rFonts w:ascii="Wingdings" w:hAnsi="Wingdings" w:hint="default"/>
+      </w:rPr>
+    </w:lvl>
+    <w:lvl w:ilvl="3" w:tplc="100C0001" w:tentative="1">
+      <w:start w:val="1"/>
+      <w:numFmt w:val="bullet"/>
+      <w:lvlText w:val=""/>
+      <w:lvlJc w:val="left"/>
+      <w:pPr>
+        <w:ind w:left="2880" w:hanging="360"/>
+      </w:pPr>
+      <w:rPr>
+        <w:rFonts w:ascii="Symbol" w:hAnsi="Symbol" w:hint="default"/>
+      </w:rPr>
+    </w:lvl>
+    <w:lvl w:ilvl="4" w:tplc="100C0003" w:tentative="1">
+      <w:start w:val="1"/>
+      <w:numFmt w:val="bullet"/>
+      <w:lvlText w:val="o"/>
+      <w:lvlJc w:val="left"/>
+      <w:pPr>
+        <w:ind w:left="3600" w:hanging="360"/>
+      </w:pPr>
+      <w:rPr>
+        <w:rFonts w:ascii="Courier New" w:hAnsi="Courier New" w:cs="Courier New" w:hint="default"/>
+      </w:rPr>
+    </w:lvl>
+    <w:lvl w:ilvl="5" w:tplc="100C0005" w:tentative="1">
+      <w:start w:val="1"/>
+      <w:numFmt w:val="bullet"/>
+      <w:lvlText w:val=""/>
+      <w:lvlJc w:val="left"/>
+      <w:pPr>
+        <w:ind w:left="4320" w:hanging="360"/>
+      </w:pPr>
+      <w:rPr>
+        <w:rFonts w:ascii="Wingdings" w:hAnsi="Wingdings" w:hint="default"/>
+      </w:rPr>
+    </w:lvl>
+    <w:lvl w:ilvl="6" w:tplc="100C0001" w:tentative="1">
+      <w:start w:val="1"/>
+      <w:numFmt w:val="bullet"/>
+      <w:lvlText w:val=""/>
+      <w:lvlJc w:val="left"/>
+      <w:pPr>
+        <w:ind w:left="5040" w:hanging="360"/>
+      </w:pPr>
+      <w:rPr>
+        <w:rFonts w:ascii="Symbol" w:hAnsi="Symbol" w:hint="default"/>
+      </w:rPr>
+    </w:lvl>
+    <w:lvl w:ilvl="7" w:tplc="100C0003" w:tentative="1">
+      <w:start w:val="1"/>
+      <w:numFmt w:val="bullet"/>
+      <w:lvlText w:val="o"/>
+      <w:lvlJc w:val="left"/>
+      <w:pPr>
+        <w:ind w:left="5760" w:hanging="360"/>
+      </w:pPr>
+      <w:rPr>
+        <w:rFonts w:ascii="Courier New" w:hAnsi="Courier New" w:cs="Courier New" w:hint="default"/>
+      </w:rPr>
+    </w:lvl>
+    <w:lvl w:ilvl="8" w:tplc="100C0005" w:tentative="1">
+      <w:start w:val="1"/>
+      <w:numFmt w:val="bullet"/>
+      <w:lvlText w:val=""/>
+      <w:lvlJc w:val="left"/>
+      <w:pPr>
+        <w:ind w:left="6480" w:hanging="360"/>
+      </w:pPr>
+      <w:rPr>
+        <w:rFonts w:ascii="Wingdings" w:hAnsi="Wingdings" w:hint="default"/>
+      </w:rPr>
+    </w:lvl>
+  </w:abstractNum>
+  <w:abstractNum w:abstractNumId="3" w15:restartNumberingAfterBreak="0">
+    <w:nsid w:val="24312D85"/>
+    <w:multiLevelType w:val="hybridMultilevel"/>
+    <w:tmpl w:val="E8628878"/>
+    <w:lvl w:ilvl="0" w:tplc="040C0001">
+      <w:start w:val="1"/>
+      <w:numFmt w:val="bullet"/>
+      <w:lvlText w:val=""/>
+      <w:lvlJc w:val="left"/>
+      <w:pPr>
+        <w:ind w:left="720" w:hanging="360"/>
+      </w:pPr>
+      <w:rPr>
+        <w:rFonts w:ascii="Symbol" w:hAnsi="Symbol" w:hint="default"/>
+      </w:rPr>
+    </w:lvl>
+    <w:lvl w:ilvl="1" w:tplc="040C0003" w:tentative="1">
+      <w:start w:val="1"/>
+      <w:numFmt w:val="bullet"/>
+      <w:lvlText w:val="o"/>
+      <w:lvlJc w:val="left"/>
+      <w:pPr>
+        <w:ind w:left="1440" w:hanging="360"/>
+      </w:pPr>
+      <w:rPr>
+        <w:rFonts w:ascii="Courier New" w:hAnsi="Courier New" w:cs="Courier New" w:hint="default"/>
+      </w:rPr>
+    </w:lvl>
+    <w:lvl w:ilvl="2" w:tplc="040C0005" w:tentative="1">
+      <w:start w:val="1"/>
+      <w:numFmt w:val="bullet"/>
+      <w:lvlText w:val=""/>
+      <w:lvlJc w:val="left"/>
+      <w:pPr>
+        <w:ind w:left="2160" w:hanging="360"/>
+      </w:pPr>
+      <w:rPr>
+        <w:rFonts w:ascii="Wingdings" w:hAnsi="Wingdings" w:hint="default"/>
+      </w:rPr>
+    </w:lvl>
+    <w:lvl w:ilvl="3" w:tplc="040C0001" w:tentative="1">
+      <w:start w:val="1"/>
+      <w:numFmt w:val="bullet"/>
+      <w:lvlText w:val=""/>
+      <w:lvlJc w:val="left"/>
+      <w:pPr>
+        <w:ind w:left="2880" w:hanging="360"/>
+      </w:pPr>
+      <w:rPr>
+        <w:rFonts w:ascii="Symbol" w:hAnsi="Symbol" w:hint="default"/>
+      </w:rPr>
+    </w:lvl>
+    <w:lvl w:ilvl="4" w:tplc="040C0003" w:tentative="1">
+      <w:start w:val="1"/>
+      <w:numFmt w:val="bullet"/>
+      <w:lvlText w:val="o"/>
+      <w:lvlJc w:val="left"/>
+      <w:pPr>
+        <w:ind w:left="3600" w:hanging="360"/>
+      </w:pPr>
+      <w:rPr>
+        <w:rFonts w:ascii="Courier New" w:hAnsi="Courier New" w:cs="Courier New" w:hint="default"/>
+      </w:rPr>
+    </w:lvl>
+    <w:lvl w:ilvl="5" w:tplc="040C0005" w:tentative="1">
+      <w:start w:val="1"/>
+      <w:numFmt w:val="bullet"/>
+      <w:lvlText w:val=""/>
+      <w:lvlJc w:val="left"/>
+      <w:pPr>
+        <w:ind w:left="4320" w:hanging="360"/>
+      </w:pPr>
+      <w:rPr>
+        <w:rFonts w:ascii="Wingdings" w:hAnsi="Wingdings" w:hint="default"/>
+      </w:rPr>
+    </w:lvl>
+    <w:lvl w:ilvl="6" w:tplc="040C0001" w:tentative="1">
+      <w:start w:val="1"/>
+      <w:numFmt w:val="bullet"/>
+      <w:lvlText w:val=""/>
+      <w:lvlJc w:val="left"/>
+      <w:pPr>
+        <w:ind w:left="5040" w:hanging="360"/>
+      </w:pPr>
+      <w:rPr>
+        <w:rFonts w:ascii="Symbol" w:hAnsi="Symbol" w:hint="default"/>
+      </w:rPr>
+    </w:lvl>
+    <w:lvl w:ilvl="7" w:tplc="040C0003" w:tentative="1">
+      <w:start w:val="1"/>
+      <w:numFmt w:val="bullet"/>
+      <w:lvlText w:val="o"/>
+      <w:lvlJc w:val="left"/>
+      <w:pPr>
+        <w:ind w:left="5760" w:hanging="360"/>
+      </w:pPr>
+      <w:rPr>
+        <w:rFonts w:ascii="Courier New" w:hAnsi="Courier New" w:cs="Courier New" w:hint="default"/>
+      </w:rPr>
+    </w:lvl>
+    <w:lvl w:ilvl="8" w:tplc="040C0005" w:tentative="1">
+      <w:start w:val="1"/>
+      <w:numFmt w:val="bullet"/>
+      <w:lvlText w:val=""/>
+      <w:lvlJc w:val="left"/>
+      <w:pPr>
+        <w:ind w:left="6480" w:hanging="360"/>
+      </w:pPr>
+      <w:rPr>
+        <w:rFonts w:ascii="Wingdings" w:hAnsi="Wingdings" w:hint="default"/>
+      </w:rPr>
+    </w:lvl>
+  </w:abstractNum>
+  <w:abstractNum w:abstractNumId="4" w15:restartNumberingAfterBreak="0">
+    <w:nsid w:val="281D1E00"/>
+    <w:multiLevelType w:val="hybridMultilevel"/>
+    <w:tmpl w:val="5E80A88E"/>
+    <w:lvl w:ilvl="0" w:tplc="100C0001">
+      <w:start w:val="1"/>
+      <w:numFmt w:val="bullet"/>
+      <w:lvlText w:val=""/>
+      <w:lvlJc w:val="left"/>
+      <w:pPr>
+        <w:ind w:left="720" w:hanging="360"/>
+      </w:pPr>
+      <w:rPr>
+        <w:rFonts w:ascii="Symbol" w:hAnsi="Symbol" w:hint="default"/>
+      </w:rPr>
+    </w:lvl>
+    <w:lvl w:ilvl="1" w:tplc="100C0003">
+      <w:start w:val="1"/>
+      <w:numFmt w:val="bullet"/>
+      <w:lvlText w:val="o"/>
+      <w:lvlJc w:val="left"/>
+      <w:pPr>
+        <w:ind w:left="1440" w:hanging="360"/>
+      </w:pPr>
+      <w:rPr>
+        <w:rFonts w:ascii="Courier New" w:hAnsi="Courier New" w:cs="Courier New" w:hint="default"/>
+      </w:rPr>
+    </w:lvl>
+    <w:lvl w:ilvl="2" w:tplc="100C0005" w:tentative="1">
+      <w:start w:val="1"/>
+      <w:numFmt w:val="bullet"/>
+      <w:lvlText w:val=""/>
+      <w:lvlJc w:val="left"/>
+      <w:pPr>
+        <w:ind w:left="2160" w:hanging="360"/>
+      </w:pPr>
+      <w:rPr>
+        <w:rFonts w:ascii="Wingdings" w:hAnsi="Wingdings" w:hint="default"/>
+      </w:rPr>
+    </w:lvl>
+    <w:lvl w:ilvl="3" w:tplc="100C0001" w:tentative="1">
+      <w:start w:val="1"/>
+      <w:numFmt w:val="bullet"/>
+      <w:lvlText w:val=""/>
+      <w:lvlJc w:val="left"/>
+      <w:pPr>
+        <w:ind w:left="2880" w:hanging="360"/>
+      </w:pPr>
+      <w:rPr>
+        <w:rFonts w:ascii="Symbol" w:hAnsi="Symbol" w:hint="default"/>
+      </w:rPr>
+    </w:lvl>
+    <w:lvl w:ilvl="4" w:tplc="100C0003" w:tentative="1">
+      <w:start w:val="1"/>
+      <w:numFmt w:val="bullet"/>
+      <w:lvlText w:val="o"/>
+      <w:lvlJc w:val="left"/>
+      <w:pPr>
+        <w:ind w:left="3600" w:hanging="360"/>
+      </w:pPr>
+      <w:rPr>
+        <w:rFonts w:ascii="Courier New" w:hAnsi="Courier New" w:cs="Courier New" w:hint="default"/>
+      </w:rPr>
+    </w:lvl>
+    <w:lvl w:ilvl="5" w:tplc="100C0005" w:tentative="1">
+      <w:start w:val="1"/>
+      <w:numFmt w:val="bullet"/>
+      <w:lvlText w:val=""/>
+      <w:lvlJc w:val="left"/>
+      <w:pPr>
+        <w:ind w:left="4320" w:hanging="360"/>
+      </w:pPr>
+      <w:rPr>
+        <w:rFonts w:ascii="Wingdings" w:hAnsi="Wingdings" w:hint="default"/>
+      </w:rPr>
+    </w:lvl>
+    <w:lvl w:ilvl="6" w:tplc="100C0001" w:tentative="1">
+      <w:start w:val="1"/>
+      <w:numFmt w:val="bullet"/>
+      <w:lvlText w:val=""/>
+      <w:lvlJc w:val="left"/>
+      <w:pPr>
+        <w:ind w:left="5040" w:hanging="360"/>
+      </w:pPr>
+      <w:rPr>
+        <w:rFonts w:ascii="Symbol" w:hAnsi="Symbol" w:hint="default"/>
+      </w:rPr>
+    </w:lvl>
+    <w:lvl w:ilvl="7" w:tplc="100C0003" w:tentative="1">
+      <w:start w:val="1"/>
+      <w:numFmt w:val="bullet"/>
+      <w:lvlText w:val="o"/>
+      <w:lvlJc w:val="left"/>
+      <w:pPr>
+        <w:ind w:left="5760" w:hanging="360"/>
+      </w:pPr>
+      <w:rPr>
+        <w:rFonts w:ascii="Courier New" w:hAnsi="Courier New" w:cs="Courier New" w:hint="default"/>
+      </w:rPr>
+    </w:lvl>
+    <w:lvl w:ilvl="8" w:tplc="100C0005" w:tentative="1">
+      <w:start w:val="1"/>
+      <w:numFmt w:val="bullet"/>
+      <w:lvlText w:val=""/>
+      <w:lvlJc w:val="left"/>
+      <w:pPr>
+        <w:ind w:left="6480" w:hanging="360"/>
+      </w:pPr>
+      <w:rPr>
+        <w:rFonts w:ascii="Wingdings" w:hAnsi="Wingdings" w:hint="default"/>
+      </w:rPr>
+    </w:lvl>
+  </w:abstractNum>
+  <w:abstractNum w:abstractNumId="5" w15:restartNumberingAfterBreak="0">
+    <w:nsid w:val="35EF50D5"/>
+    <w:multiLevelType w:val="hybridMultilevel"/>
+    <w:tmpl w:val="7C32EAE6"/>
+    <w:lvl w:ilvl="0" w:tplc="040C0001">
+      <w:start w:val="1"/>
+      <w:numFmt w:val="bullet"/>
+      <w:lvlText w:val=""/>
+      <w:lvlJc w:val="left"/>
+      <w:pPr>
+        <w:ind w:left="720" w:hanging="360"/>
+      </w:pPr>
+      <w:rPr>
+        <w:rFonts w:ascii="Symbol" w:hAnsi="Symbol" w:hint="default"/>
+      </w:rPr>
+    </w:lvl>
+    <w:lvl w:ilvl="1" w:tplc="040C0003">
+      <w:start w:val="1"/>
+      <w:numFmt w:val="bullet"/>
+      <w:lvlText w:val="o"/>
+      <w:lvlJc w:val="left"/>
+      <w:pPr>
+        <w:ind w:left="1440" w:hanging="360"/>
+      </w:pPr>
+      <w:rPr>
+        <w:rFonts w:ascii="Courier New" w:hAnsi="Courier New" w:cs="Courier New" w:hint="default"/>
+      </w:rPr>
+    </w:lvl>
+    <w:lvl w:ilvl="2" w:tplc="040C0005" w:tentative="1">
+      <w:start w:val="1"/>
+      <w:numFmt w:val="bullet"/>
+      <w:lvlText w:val=""/>
+      <w:lvlJc w:val="left"/>
+      <w:pPr>
+        <w:ind w:left="2160" w:hanging="360"/>
+      </w:pPr>
+      <w:rPr>
+        <w:rFonts w:ascii="Wingdings" w:hAnsi="Wingdings" w:hint="default"/>
+      </w:rPr>
+    </w:lvl>
+    <w:lvl w:ilvl="3" w:tplc="040C0001" w:tentative="1">
+      <w:start w:val="1"/>
+      <w:numFmt w:val="bullet"/>
+      <w:lvlText w:val=""/>
+      <w:lvlJc w:val="left"/>
+      <w:pPr>
+        <w:ind w:left="2880" w:hanging="360"/>
+      </w:pPr>
+      <w:rPr>
+        <w:rFonts w:ascii="Symbol" w:hAnsi="Symbol" w:hint="default"/>
+      </w:rPr>
+    </w:lvl>
+    <w:lvl w:ilvl="4" w:tplc="040C0003" w:tentative="1">
+      <w:start w:val="1"/>
+      <w:numFmt w:val="bullet"/>
+      <w:lvlText w:val="o"/>
+      <w:lvlJc w:val="left"/>
+      <w:pPr>
+        <w:ind w:left="3600" w:hanging="360"/>
+      </w:pPr>
+      <w:rPr>
+        <w:rFonts w:ascii="Courier New" w:hAnsi="Courier New" w:cs="Courier New" w:hint="default"/>
+      </w:rPr>
+    </w:lvl>
+    <w:lvl w:ilvl="5" w:tplc="040C0005" w:tentative="1">
+      <w:start w:val="1"/>
+      <w:numFmt w:val="bullet"/>
+      <w:lvlText w:val=""/>
+      <w:lvlJc w:val="left"/>
+      <w:pPr>
+        <w:ind w:left="4320" w:hanging="360"/>
+      </w:pPr>
+      <w:rPr>
+        <w:rFonts w:ascii="Wingdings" w:hAnsi="Wingdings" w:hint="default"/>
+      </w:rPr>
+    </w:lvl>
+    <w:lvl w:ilvl="6" w:tplc="040C0001" w:tentative="1">
+      <w:start w:val="1"/>
+      <w:numFmt w:val="bullet"/>
+      <w:lvlText w:val=""/>
+      <w:lvlJc w:val="left"/>
+      <w:pPr>
+        <w:ind w:left="5040" w:hanging="360"/>
+      </w:pPr>
+      <w:rPr>
+        <w:rFonts w:ascii="Symbol" w:hAnsi="Symbol" w:hint="default"/>
+      </w:rPr>
+    </w:lvl>
+    <w:lvl w:ilvl="7" w:tplc="040C0003" w:tentative="1">
+      <w:start w:val="1"/>
+      <w:numFmt w:val="bullet"/>
+      <w:lvlText w:val="o"/>
+      <w:lvlJc w:val="left"/>
+      <w:pPr>
+        <w:ind w:left="5760" w:hanging="360"/>
+      </w:pPr>
+      <w:rPr>
+        <w:rFonts w:ascii="Courier New" w:hAnsi="Courier New" w:cs="Courier New" w:hint="default"/>
+      </w:rPr>
+    </w:lvl>
+    <w:lvl w:ilvl="8" w:tplc="040C0005" w:tentative="1">
+      <w:start w:val="1"/>
+      <w:numFmt w:val="bullet"/>
+      <w:lvlText w:val=""/>
+      <w:lvlJc w:val="left"/>
+      <w:pPr>
+        <w:ind w:left="6480" w:hanging="360"/>
+      </w:pPr>
+      <w:rPr>
+        <w:rFonts w:ascii="Wingdings" w:hAnsi="Wingdings" w:hint="default"/>
+      </w:rPr>
+    </w:lvl>
+  </w:abstractNum>
   <w:num w:numId="1">
     <w:abstractNumId w:val="1"/>
   </w:num>
   <w:num w:numId="2">
     <w:abstractNumId w:val="0"/>
   </w:num>
+  <w:num w:numId="3">
+    <w:abstractNumId w:val="4"/>
+  </w:num>
+  <w:num w:numId="4">
+    <w:abstractNumId w:val="3"/>
+  </w:num>
+  <w:num w:numId="5">
+    <w:abstractNumId w:val="2"/>
+  </w:num>
+  <w:num w:numId="6">
+    <w:abstractNumId w:val="5"/>
+  </w:num>
 </w:numbering>
 </file>
 
 <file path=word/styles.xml><?xml version="1.0" encoding="utf-8"?>
-<w:styles xmlns:mc="http://schemas.openxmlformats.org/markup-compatibility/2006" xmlns:r="http://schemas.openxmlformats.org/officeDocument/2006/relationships" xmlns:w="http://schemas.openxmlformats.org/wordprocessingml/2006/main" xmlns:w14="http://schemas.microsoft.com/office/word/2010/wordml" xmlns:w15="http://schemas.microsoft.com/office/word/2012/wordml" xmlns:w16cex="http://schemas.microsoft.com/office/word/2018/wordml/cex" xmlns:w16cid="http://schemas.microsoft.com/office/word/2016/wordml/cid" xmlns:w16="http://schemas.microsoft.com/office/word/2018/wordml" xmlns:w16se="http://schemas.microsoft.com/office/word/2015/wordml/symex" mc:Ignorable="w14 w15 w16se w16cid w16 w16cex">
+<w:styles xmlns:mc="http://schemas.openxmlformats.org/markup-compatibility/2006" xmlns:r="http://schemas.openxmlformats.org/officeDocument/2006/relationships" xmlns:w="http://schemas.openxmlformats.org/wordprocessingml/2006/main" xmlns:w14="http://schemas.microsoft.com/office/word/2010/wordml" xmlns:w15="http://schemas.microsoft.com/office/word/2012/wordml" xmlns:w16cid="http://schemas.microsoft.com/office/word/2016/wordml/cid" xmlns:w16se="http://schemas.microsoft.com/office/word/2015/wordml/symex" mc:Ignorable="w14 w15 w16se w16cid">
   <w:docDefaults>
     <w:rPrDefault>
       <w:rPr>
@@ -7175,7 +9242,7 @@
 </file>
 
 <file path=customXml/itemProps2.xml><?xml version="1.0" encoding="utf-8"?>
-<ds:datastoreItem xmlns:ds="http://schemas.openxmlformats.org/officeDocument/2006/customXml" ds:itemID="{08AAB3A6-2CC8-44F3-9309-34EF5945F634}">
+<ds:datastoreItem xmlns:ds="http://schemas.openxmlformats.org/officeDocument/2006/customXml" ds:itemID="{362598F8-D748-4C00-A0B5-14FBDFDD55C8}">
   <ds:schemaRefs>
     <ds:schemaRef ds:uri="http://schemas.openxmlformats.org/officeDocument/2006/bibliography"/>
   </ds:schemaRefs>

</xml_diff>

<commit_message>
update rapport + présentation
</commit_message>
<xml_diff>
--- a/rapport.docx
+++ b/rapport.docx
@@ -3705,7 +3705,27 @@
                                         <w:szCs w:val="26"/>
                                         <w:lang w:val="en-US"/>
                                       </w:rPr>
-                                      <w:t xml:space="preserve">Gabriel Strano &amp; </w:t>
+                                      <w:t xml:space="preserve">Gabriel </w:t>
+                                    </w:r>
+                                    <w:proofErr w:type="spellStart"/>
+                                    <w:r>
+                                      <w:rPr>
+                                        <w:color w:val="4472C4" w:themeColor="accent1"/>
+                                        <w:sz w:val="26"/>
+                                        <w:szCs w:val="26"/>
+                                        <w:lang w:val="en-US"/>
+                                      </w:rPr>
+                                      <w:t>Strano</w:t>
+                                    </w:r>
+                                    <w:proofErr w:type="spellEnd"/>
+                                    <w:r>
+                                      <w:rPr>
+                                        <w:color w:val="4472C4" w:themeColor="accent1"/>
+                                        <w:sz w:val="26"/>
+                                        <w:szCs w:val="26"/>
+                                        <w:lang w:val="en-US"/>
+                                      </w:rPr>
+                                      <w:t xml:space="preserve"> &amp; </w:t>
                                     </w:r>
                                     <w:r>
                                       <w:rPr>
@@ -3823,7 +3843,27 @@
                                   <w:szCs w:val="26"/>
                                   <w:lang w:val="en-US"/>
                                 </w:rPr>
-                                <w:t xml:space="preserve">Gabriel Strano &amp; </w:t>
+                                <w:t xml:space="preserve">Gabriel </w:t>
+                              </w:r>
+                              <w:proofErr w:type="spellStart"/>
+                              <w:r>
+                                <w:rPr>
+                                  <w:color w:val="4472C4" w:themeColor="accent1"/>
+                                  <w:sz w:val="26"/>
+                                  <w:szCs w:val="26"/>
+                                  <w:lang w:val="en-US"/>
+                                </w:rPr>
+                                <w:t>Strano</w:t>
+                              </w:r>
+                              <w:proofErr w:type="spellEnd"/>
+                              <w:r>
+                                <w:rPr>
+                                  <w:color w:val="4472C4" w:themeColor="accent1"/>
+                                  <w:sz w:val="26"/>
+                                  <w:szCs w:val="26"/>
+                                  <w:lang w:val="en-US"/>
+                                </w:rPr>
+                                <w:t xml:space="preserve"> &amp; </w:t>
                               </w:r>
                               <w:r>
                                 <w:rPr>
@@ -4178,7 +4218,12 @@
                 <w:pStyle w:val="En-ttedetabledesmatires"/>
               </w:pPr>
               <w:r>
-                <w:t>Table des matières</w:t>
+                <w:t>Table d</w:t>
+              </w:r>
+              <w:bookmarkStart w:id="0" w:name="_GoBack"/>
+              <w:bookmarkEnd w:id="0"/>
+              <w:r>
+                <w:t>es matières</w:t>
               </w:r>
             </w:p>
             <w:p>
@@ -4203,7 +4248,7 @@
               <w:r>
                 <w:fldChar w:fldCharType="separate"/>
               </w:r>
-              <w:hyperlink w:anchor="_Toc58148972" w:history="1">
+              <w:hyperlink w:anchor="_Toc58410610" w:history="1">
                 <w:r>
                   <w:rPr>
                     <w:rStyle w:val="Lienhypertexte"/>
@@ -4230,7 +4275,78 @@
                     <w:noProof/>
                     <w:webHidden/>
                   </w:rPr>
-                  <w:instrText xml:space="preserve"> PAGEREF _Toc58148972 \h </w:instrText>
+                  <w:instrText xml:space="preserve"> PAGEREF _Toc58410610 \h </w:instrText>
+                </w:r>
+                <w:r>
+                  <w:rPr>
+                    <w:noProof/>
+                    <w:webHidden/>
+                  </w:rPr>
+                </w:r>
+                <w:r>
+                  <w:rPr>
+                    <w:noProof/>
+                    <w:webHidden/>
+                  </w:rPr>
+                  <w:fldChar w:fldCharType="separate"/>
+                </w:r>
+                <w:r>
+                  <w:rPr>
+                    <w:noProof/>
+                    <w:webHidden/>
+                  </w:rPr>
+                  <w:t>2</w:t>
+                </w:r>
+                <w:r>
+                  <w:rPr>
+                    <w:noProof/>
+                    <w:webHidden/>
+                  </w:rPr>
+                  <w:fldChar w:fldCharType="end"/>
+                </w:r>
+              </w:hyperlink>
+            </w:p>
+            <w:p>
+              <w:pPr>
+                <w:pStyle w:val="TM1"/>
+                <w:tabs>
+                  <w:tab w:val="right" w:leader="dot" w:pos="9062"/>
+                </w:tabs>
+                <w:rPr>
+                  <w:noProof/>
+                  <w:sz w:val="22"/>
+                  <w:szCs w:val="22"/>
+                  <w:lang w:eastAsia="fr-FR"/>
+                </w:rPr>
+              </w:pPr>
+              <w:hyperlink w:anchor="_Toc58410611" w:history="1">
+                <w:r>
+                  <w:rPr>
+                    <w:rStyle w:val="Lienhypertexte"/>
+                    <w:noProof/>
+                  </w:rPr>
+                  <w:t>Explication des bases du jeu</w:t>
+                </w:r>
+                <w:r>
+                  <w:rPr>
+                    <w:noProof/>
+                    <w:webHidden/>
+                  </w:rPr>
+                  <w:tab/>
+                </w:r>
+                <w:r>
+                  <w:rPr>
+                    <w:noProof/>
+                    <w:webHidden/>
+                  </w:rPr>
+                  <w:fldChar w:fldCharType="begin"/>
+                </w:r>
+                <w:r>
+                  <w:rPr>
+                    <w:noProof/>
+                    <w:webHidden/>
+                  </w:rPr>
+                  <w:instrText xml:space="preserve"> PAGEREF _Toc58410611 \h </w:instrText>
                 </w:r>
                 <w:r>
                   <w:rPr>
@@ -4274,12 +4390,367 @@
                   <w:lang w:eastAsia="fr-FR"/>
                 </w:rPr>
               </w:pPr>
-              <w:hyperlink w:anchor="_Toc58148973" w:history="1">
+              <w:hyperlink w:anchor="_Toc58410612" w:history="1">
                 <w:r>
                   <w:rPr>
                     <w:rStyle w:val="Lienhypertexte"/>
                     <w:noProof/>
                   </w:rPr>
+                  <w:t>Trame de l'histoire</w:t>
+                </w:r>
+                <w:r>
+                  <w:rPr>
+                    <w:noProof/>
+                    <w:webHidden/>
+                  </w:rPr>
+                  <w:tab/>
+                </w:r>
+                <w:r>
+                  <w:rPr>
+                    <w:noProof/>
+                    <w:webHidden/>
+                  </w:rPr>
+                  <w:fldChar w:fldCharType="begin"/>
+                </w:r>
+                <w:r>
+                  <w:rPr>
+                    <w:noProof/>
+                    <w:webHidden/>
+                  </w:rPr>
+                  <w:instrText xml:space="preserve"> PAGEREF _Toc58410612 \h </w:instrText>
+                </w:r>
+                <w:r>
+                  <w:rPr>
+                    <w:noProof/>
+                    <w:webHidden/>
+                  </w:rPr>
+                </w:r>
+                <w:r>
+                  <w:rPr>
+                    <w:noProof/>
+                    <w:webHidden/>
+                  </w:rPr>
+                  <w:fldChar w:fldCharType="separate"/>
+                </w:r>
+                <w:r>
+                  <w:rPr>
+                    <w:noProof/>
+                    <w:webHidden/>
+                  </w:rPr>
+                  <w:t>2</w:t>
+                </w:r>
+                <w:r>
+                  <w:rPr>
+                    <w:noProof/>
+                    <w:webHidden/>
+                  </w:rPr>
+                  <w:fldChar w:fldCharType="end"/>
+                </w:r>
+              </w:hyperlink>
+            </w:p>
+            <w:p>
+              <w:pPr>
+                <w:pStyle w:val="TM2"/>
+                <w:tabs>
+                  <w:tab w:val="right" w:leader="dot" w:pos="9062"/>
+                </w:tabs>
+                <w:rPr>
+                  <w:noProof/>
+                  <w:sz w:val="22"/>
+                  <w:szCs w:val="22"/>
+                  <w:lang w:eastAsia="fr-FR"/>
+                </w:rPr>
+              </w:pPr>
+              <w:hyperlink w:anchor="_Toc58410613" w:history="1">
+                <w:r>
+                  <w:rPr>
+                    <w:rStyle w:val="Lienhypertexte"/>
+                    <w:noProof/>
+                  </w:rPr>
+                  <w:t>Gameplay</w:t>
+                </w:r>
+                <w:r>
+                  <w:rPr>
+                    <w:noProof/>
+                    <w:webHidden/>
+                  </w:rPr>
+                  <w:tab/>
+                </w:r>
+                <w:r>
+                  <w:rPr>
+                    <w:noProof/>
+                    <w:webHidden/>
+                  </w:rPr>
+                  <w:fldChar w:fldCharType="begin"/>
+                </w:r>
+                <w:r>
+                  <w:rPr>
+                    <w:noProof/>
+                    <w:webHidden/>
+                  </w:rPr>
+                  <w:instrText xml:space="preserve"> PAGEREF _Toc58410613 \h </w:instrText>
+                </w:r>
+                <w:r>
+                  <w:rPr>
+                    <w:noProof/>
+                    <w:webHidden/>
+                  </w:rPr>
+                </w:r>
+                <w:r>
+                  <w:rPr>
+                    <w:noProof/>
+                    <w:webHidden/>
+                  </w:rPr>
+                  <w:fldChar w:fldCharType="separate"/>
+                </w:r>
+                <w:r>
+                  <w:rPr>
+                    <w:noProof/>
+                    <w:webHidden/>
+                  </w:rPr>
+                  <w:t>3</w:t>
+                </w:r>
+                <w:r>
+                  <w:rPr>
+                    <w:noProof/>
+                    <w:webHidden/>
+                  </w:rPr>
+                  <w:fldChar w:fldCharType="end"/>
+                </w:r>
+              </w:hyperlink>
+            </w:p>
+            <w:p>
+              <w:pPr>
+                <w:pStyle w:val="TM3"/>
+                <w:tabs>
+                  <w:tab w:val="right" w:leader="dot" w:pos="9062"/>
+                </w:tabs>
+                <w:rPr>
+                  <w:noProof/>
+                  <w:sz w:val="22"/>
+                  <w:szCs w:val="22"/>
+                  <w:lang w:eastAsia="fr-FR"/>
+                </w:rPr>
+              </w:pPr>
+              <w:hyperlink w:anchor="_Toc58410614" w:history="1">
+                <w:r>
+                  <w:rPr>
+                    <w:rStyle w:val="Lienhypertexte"/>
+                    <w:noProof/>
+                  </w:rPr>
+                  <w:t>Armes</w:t>
+                </w:r>
+                <w:r>
+                  <w:rPr>
+                    <w:noProof/>
+                    <w:webHidden/>
+                  </w:rPr>
+                  <w:tab/>
+                </w:r>
+                <w:r>
+                  <w:rPr>
+                    <w:noProof/>
+                    <w:webHidden/>
+                  </w:rPr>
+                  <w:fldChar w:fldCharType="begin"/>
+                </w:r>
+                <w:r>
+                  <w:rPr>
+                    <w:noProof/>
+                    <w:webHidden/>
+                  </w:rPr>
+                  <w:instrText xml:space="preserve"> PAGEREF _Toc58410614 \h </w:instrText>
+                </w:r>
+                <w:r>
+                  <w:rPr>
+                    <w:noProof/>
+                    <w:webHidden/>
+                  </w:rPr>
+                </w:r>
+                <w:r>
+                  <w:rPr>
+                    <w:noProof/>
+                    <w:webHidden/>
+                  </w:rPr>
+                  <w:fldChar w:fldCharType="separate"/>
+                </w:r>
+                <w:r>
+                  <w:rPr>
+                    <w:noProof/>
+                    <w:webHidden/>
+                  </w:rPr>
+                  <w:t>3</w:t>
+                </w:r>
+                <w:r>
+                  <w:rPr>
+                    <w:noProof/>
+                    <w:webHidden/>
+                  </w:rPr>
+                  <w:fldChar w:fldCharType="end"/>
+                </w:r>
+              </w:hyperlink>
+            </w:p>
+            <w:p>
+              <w:pPr>
+                <w:pStyle w:val="TM3"/>
+                <w:tabs>
+                  <w:tab w:val="right" w:leader="dot" w:pos="9062"/>
+                </w:tabs>
+                <w:rPr>
+                  <w:noProof/>
+                  <w:sz w:val="22"/>
+                  <w:szCs w:val="22"/>
+                  <w:lang w:eastAsia="fr-FR"/>
+                </w:rPr>
+              </w:pPr>
+              <w:hyperlink w:anchor="_Toc58410615" w:history="1">
+                <w:r>
+                  <w:rPr>
+                    <w:rStyle w:val="Lienhypertexte"/>
+                    <w:noProof/>
+                  </w:rPr>
+                  <w:t>Armures</w:t>
+                </w:r>
+                <w:r>
+                  <w:rPr>
+                    <w:noProof/>
+                    <w:webHidden/>
+                  </w:rPr>
+                  <w:tab/>
+                </w:r>
+                <w:r>
+                  <w:rPr>
+                    <w:noProof/>
+                    <w:webHidden/>
+                  </w:rPr>
+                  <w:fldChar w:fldCharType="begin"/>
+                </w:r>
+                <w:r>
+                  <w:rPr>
+                    <w:noProof/>
+                    <w:webHidden/>
+                  </w:rPr>
+                  <w:instrText xml:space="preserve"> PAGEREF _Toc58410615 \h </w:instrText>
+                </w:r>
+                <w:r>
+                  <w:rPr>
+                    <w:noProof/>
+                    <w:webHidden/>
+                  </w:rPr>
+                </w:r>
+                <w:r>
+                  <w:rPr>
+                    <w:noProof/>
+                    <w:webHidden/>
+                  </w:rPr>
+                  <w:fldChar w:fldCharType="separate"/>
+                </w:r>
+                <w:r>
+                  <w:rPr>
+                    <w:noProof/>
+                    <w:webHidden/>
+                  </w:rPr>
+                  <w:t>6</w:t>
+                </w:r>
+                <w:r>
+                  <w:rPr>
+                    <w:noProof/>
+                    <w:webHidden/>
+                  </w:rPr>
+                  <w:fldChar w:fldCharType="end"/>
+                </w:r>
+              </w:hyperlink>
+            </w:p>
+            <w:p>
+              <w:pPr>
+                <w:pStyle w:val="TM2"/>
+                <w:tabs>
+                  <w:tab w:val="right" w:leader="dot" w:pos="9062"/>
+                </w:tabs>
+                <w:rPr>
+                  <w:noProof/>
+                  <w:sz w:val="22"/>
+                  <w:szCs w:val="22"/>
+                  <w:lang w:eastAsia="fr-FR"/>
+                </w:rPr>
+              </w:pPr>
+              <w:hyperlink w:anchor="_Toc58410616" w:history="1">
+                <w:r>
+                  <w:rPr>
+                    <w:rStyle w:val="Lienhypertexte"/>
+                    <w:noProof/>
+                  </w:rPr>
+                  <w:t>Talent</w:t>
+                </w:r>
+                <w:r>
+                  <w:rPr>
+                    <w:noProof/>
+                    <w:webHidden/>
+                  </w:rPr>
+                  <w:tab/>
+                </w:r>
+                <w:r>
+                  <w:rPr>
+                    <w:noProof/>
+                    <w:webHidden/>
+                  </w:rPr>
+                  <w:fldChar w:fldCharType="begin"/>
+                </w:r>
+                <w:r>
+                  <w:rPr>
+                    <w:noProof/>
+                    <w:webHidden/>
+                  </w:rPr>
+                  <w:instrText xml:space="preserve"> PAGEREF _Toc58410616 \h </w:instrText>
+                </w:r>
+                <w:r>
+                  <w:rPr>
+                    <w:noProof/>
+                    <w:webHidden/>
+                  </w:rPr>
+                </w:r>
+                <w:r>
+                  <w:rPr>
+                    <w:noProof/>
+                    <w:webHidden/>
+                  </w:rPr>
+                  <w:fldChar w:fldCharType="separate"/>
+                </w:r>
+                <w:r>
+                  <w:rPr>
+                    <w:noProof/>
+                    <w:webHidden/>
+                  </w:rPr>
+                  <w:t>6</w:t>
+                </w:r>
+                <w:r>
+                  <w:rPr>
+                    <w:noProof/>
+                    <w:webHidden/>
+                  </w:rPr>
+                  <w:fldChar w:fldCharType="end"/>
+                </w:r>
+              </w:hyperlink>
+            </w:p>
+            <w:p>
+              <w:pPr>
+                <w:pStyle w:val="TM2"/>
+                <w:tabs>
+                  <w:tab w:val="right" w:leader="dot" w:pos="9062"/>
+                </w:tabs>
+                <w:rPr>
+                  <w:noProof/>
+                  <w:sz w:val="22"/>
+                  <w:szCs w:val="22"/>
+                  <w:lang w:eastAsia="fr-FR"/>
+                </w:rPr>
+              </w:pPr>
+              <w:hyperlink w:anchor="_Toc58410617" w:history="1">
+                <w:r>
+                  <w:rPr>
+                    <w:rStyle w:val="Lienhypertexte"/>
+                    <w:noProof/>
+                  </w:rPr>
                   <w:t>Source des données</w:t>
                 </w:r>
                 <w:r>
@@ -4301,7 +4772,7 @@
                     <w:noProof/>
                     <w:webHidden/>
                   </w:rPr>
-                  <w:instrText xml:space="preserve"> PAGEREF _Toc58148973 \h </w:instrText>
+                  <w:instrText xml:space="preserve"> PAGEREF _Toc58410617 \h </w:instrText>
                 </w:r>
                 <w:r>
                   <w:rPr>
@@ -4321,7 +4792,7 @@
                     <w:noProof/>
                     <w:webHidden/>
                   </w:rPr>
-                  <w:t>2</w:t>
+                  <w:t>7</w:t>
                 </w:r>
                 <w:r>
                   <w:rPr>
@@ -4345,7 +4816,7 @@
                   <w:lang w:eastAsia="fr-FR"/>
                 </w:rPr>
               </w:pPr>
-              <w:hyperlink w:anchor="_Toc58148974" w:history="1">
+              <w:hyperlink w:anchor="_Toc58410618" w:history="1">
                 <w:r>
                   <w:rPr>
                     <w:rStyle w:val="Lienhypertexte"/>
@@ -4372,7 +4843,7 @@
                     <w:noProof/>
                     <w:webHidden/>
                   </w:rPr>
-                  <w:instrText xml:space="preserve"> PAGEREF _Toc58148974 \h </w:instrText>
+                  <w:instrText xml:space="preserve"> PAGEREF _Toc58410618 \h </w:instrText>
                 </w:r>
                 <w:r>
                   <w:rPr>
@@ -4392,7 +4863,7 @@
                     <w:noProof/>
                     <w:webHidden/>
                   </w:rPr>
-                  <w:t>2</w:t>
+                  <w:t>7</w:t>
                 </w:r>
                 <w:r>
                   <w:rPr>
@@ -4416,7 +4887,7 @@
                   <w:lang w:eastAsia="fr-FR"/>
                 </w:rPr>
               </w:pPr>
-              <w:hyperlink w:anchor="_Toc58148975" w:history="1">
+              <w:hyperlink w:anchor="_Toc58410619" w:history="1">
                 <w:r>
                   <w:rPr>
                     <w:rStyle w:val="Lienhypertexte"/>
@@ -4443,7 +4914,7 @@
                     <w:noProof/>
                     <w:webHidden/>
                   </w:rPr>
-                  <w:instrText xml:space="preserve"> PAGEREF _Toc58148975 \h </w:instrText>
+                  <w:instrText xml:space="preserve"> PAGEREF _Toc58410619 \h </w:instrText>
                 </w:r>
                 <w:r>
                   <w:rPr>
@@ -4463,7 +4934,7 @@
                     <w:noProof/>
                     <w:webHidden/>
                   </w:rPr>
-                  <w:t>2</w:t>
+                  <w:t>7</w:t>
                 </w:r>
                 <w:r>
                   <w:rPr>
@@ -4487,13 +4958,13 @@
                   <w:lang w:eastAsia="fr-FR"/>
                 </w:rPr>
               </w:pPr>
-              <w:hyperlink w:anchor="_Toc58148976" w:history="1">
+              <w:hyperlink w:anchor="_Toc58410620" w:history="1">
                 <w:r>
                   <w:rPr>
                     <w:rStyle w:val="Lienhypertexte"/>
                     <w:noProof/>
                   </w:rPr>
-                  <w:t>Types de représentations et interactions</w:t>
+                  <w:t>Représentations et interactions</w:t>
                 </w:r>
                 <w:r>
                   <w:rPr>
@@ -4514,7 +4985,7 @@
                     <w:noProof/>
                     <w:webHidden/>
                   </w:rPr>
-                  <w:instrText xml:space="preserve"> PAGEREF _Toc58148976 \h </w:instrText>
+                  <w:instrText xml:space="preserve"> PAGEREF _Toc58410620 \h </w:instrText>
                 </w:r>
                 <w:r>
                   <w:rPr>
@@ -4534,7 +5005,646 @@
                     <w:noProof/>
                     <w:webHidden/>
                   </w:rPr>
-                  <w:t>2</w:t>
+                  <w:t>8</w:t>
+                </w:r>
+                <w:r>
+                  <w:rPr>
+                    <w:noProof/>
+                    <w:webHidden/>
+                  </w:rPr>
+                  <w:fldChar w:fldCharType="end"/>
+                </w:r>
+              </w:hyperlink>
+            </w:p>
+            <w:p>
+              <w:pPr>
+                <w:pStyle w:val="TM2"/>
+                <w:tabs>
+                  <w:tab w:val="right" w:leader="dot" w:pos="9062"/>
+                </w:tabs>
+                <w:rPr>
+                  <w:noProof/>
+                  <w:sz w:val="22"/>
+                  <w:szCs w:val="22"/>
+                  <w:lang w:eastAsia="fr-FR"/>
+                </w:rPr>
+              </w:pPr>
+              <w:hyperlink w:anchor="_Toc58410621" w:history="1">
+                <w:r>
+                  <w:rPr>
+                    <w:rStyle w:val="Lienhypertexte"/>
+                    <w:noProof/>
+                  </w:rPr>
+                  <w:t>Aperçu du site</w:t>
+                </w:r>
+                <w:r>
+                  <w:rPr>
+                    <w:noProof/>
+                    <w:webHidden/>
+                  </w:rPr>
+                  <w:tab/>
+                </w:r>
+                <w:r>
+                  <w:rPr>
+                    <w:noProof/>
+                    <w:webHidden/>
+                  </w:rPr>
+                  <w:fldChar w:fldCharType="begin"/>
+                </w:r>
+                <w:r>
+                  <w:rPr>
+                    <w:noProof/>
+                    <w:webHidden/>
+                  </w:rPr>
+                  <w:instrText xml:space="preserve"> PAGEREF _Toc58410621 \h </w:instrText>
+                </w:r>
+                <w:r>
+                  <w:rPr>
+                    <w:noProof/>
+                    <w:webHidden/>
+                  </w:rPr>
+                </w:r>
+                <w:r>
+                  <w:rPr>
+                    <w:noProof/>
+                    <w:webHidden/>
+                  </w:rPr>
+                  <w:fldChar w:fldCharType="separate"/>
+                </w:r>
+                <w:r>
+                  <w:rPr>
+                    <w:noProof/>
+                    <w:webHidden/>
+                  </w:rPr>
+                  <w:t>8</w:t>
+                </w:r>
+                <w:r>
+                  <w:rPr>
+                    <w:noProof/>
+                    <w:webHidden/>
+                  </w:rPr>
+                  <w:fldChar w:fldCharType="end"/>
+                </w:r>
+              </w:hyperlink>
+            </w:p>
+            <w:p>
+              <w:pPr>
+                <w:pStyle w:val="TM2"/>
+                <w:tabs>
+                  <w:tab w:val="right" w:leader="dot" w:pos="9062"/>
+                </w:tabs>
+                <w:rPr>
+                  <w:noProof/>
+                  <w:sz w:val="22"/>
+                  <w:szCs w:val="22"/>
+                  <w:lang w:eastAsia="fr-FR"/>
+                </w:rPr>
+              </w:pPr>
+              <w:hyperlink w:anchor="_Toc58410622" w:history="1">
+                <w:r>
+                  <w:rPr>
+                    <w:rStyle w:val="Lienhypertexte"/>
+                    <w:noProof/>
+                  </w:rPr>
+                  <w:t>Equipement</w:t>
+                </w:r>
+                <w:r>
+                  <w:rPr>
+                    <w:noProof/>
+                    <w:webHidden/>
+                  </w:rPr>
+                  <w:tab/>
+                </w:r>
+                <w:r>
+                  <w:rPr>
+                    <w:noProof/>
+                    <w:webHidden/>
+                  </w:rPr>
+                  <w:fldChar w:fldCharType="begin"/>
+                </w:r>
+                <w:r>
+                  <w:rPr>
+                    <w:noProof/>
+                    <w:webHidden/>
+                  </w:rPr>
+                  <w:instrText xml:space="preserve"> PAGEREF _Toc58410622 \h </w:instrText>
+                </w:r>
+                <w:r>
+                  <w:rPr>
+                    <w:noProof/>
+                    <w:webHidden/>
+                  </w:rPr>
+                </w:r>
+                <w:r>
+                  <w:rPr>
+                    <w:noProof/>
+                    <w:webHidden/>
+                  </w:rPr>
+                  <w:fldChar w:fldCharType="separate"/>
+                </w:r>
+                <w:r>
+                  <w:rPr>
+                    <w:noProof/>
+                    <w:webHidden/>
+                  </w:rPr>
+                  <w:t>8</w:t>
+                </w:r>
+                <w:r>
+                  <w:rPr>
+                    <w:noProof/>
+                    <w:webHidden/>
+                  </w:rPr>
+                  <w:fldChar w:fldCharType="end"/>
+                </w:r>
+              </w:hyperlink>
+            </w:p>
+            <w:p>
+              <w:pPr>
+                <w:pStyle w:val="TM2"/>
+                <w:tabs>
+                  <w:tab w:val="right" w:leader="dot" w:pos="9062"/>
+                </w:tabs>
+                <w:rPr>
+                  <w:noProof/>
+                  <w:sz w:val="22"/>
+                  <w:szCs w:val="22"/>
+                  <w:lang w:eastAsia="fr-FR"/>
+                </w:rPr>
+              </w:pPr>
+              <w:hyperlink w:anchor="_Toc58410623" w:history="1">
+                <w:r>
+                  <w:rPr>
+                    <w:rStyle w:val="Lienhypertexte"/>
+                    <w:noProof/>
+                  </w:rPr>
+                  <w:t>Recherche, Filtres et tri</w:t>
+                </w:r>
+                <w:r>
+                  <w:rPr>
+                    <w:noProof/>
+                    <w:webHidden/>
+                  </w:rPr>
+                  <w:tab/>
+                </w:r>
+                <w:r>
+                  <w:rPr>
+                    <w:noProof/>
+                    <w:webHidden/>
+                  </w:rPr>
+                  <w:fldChar w:fldCharType="begin"/>
+                </w:r>
+                <w:r>
+                  <w:rPr>
+                    <w:noProof/>
+                    <w:webHidden/>
+                  </w:rPr>
+                  <w:instrText xml:space="preserve"> PAGEREF _Toc58410623 \h </w:instrText>
+                </w:r>
+                <w:r>
+                  <w:rPr>
+                    <w:noProof/>
+                    <w:webHidden/>
+                  </w:rPr>
+                </w:r>
+                <w:r>
+                  <w:rPr>
+                    <w:noProof/>
+                    <w:webHidden/>
+                  </w:rPr>
+                  <w:fldChar w:fldCharType="separate"/>
+                </w:r>
+                <w:r>
+                  <w:rPr>
+                    <w:noProof/>
+                    <w:webHidden/>
+                  </w:rPr>
+                  <w:t>9</w:t>
+                </w:r>
+                <w:r>
+                  <w:rPr>
+                    <w:noProof/>
+                    <w:webHidden/>
+                  </w:rPr>
+                  <w:fldChar w:fldCharType="end"/>
+                </w:r>
+              </w:hyperlink>
+            </w:p>
+            <w:p>
+              <w:pPr>
+                <w:pStyle w:val="TM2"/>
+                <w:tabs>
+                  <w:tab w:val="right" w:leader="dot" w:pos="9062"/>
+                </w:tabs>
+                <w:rPr>
+                  <w:noProof/>
+                  <w:sz w:val="22"/>
+                  <w:szCs w:val="22"/>
+                  <w:lang w:eastAsia="fr-FR"/>
+                </w:rPr>
+              </w:pPr>
+              <w:hyperlink w:anchor="_Toc58410624" w:history="1">
+                <w:r>
+                  <w:rPr>
+                    <w:rStyle w:val="Lienhypertexte"/>
+                    <w:noProof/>
+                  </w:rPr>
+                  <w:t>Onglets catégories des statistiques</w:t>
+                </w:r>
+                <w:r>
+                  <w:rPr>
+                    <w:noProof/>
+                    <w:webHidden/>
+                  </w:rPr>
+                  <w:tab/>
+                </w:r>
+                <w:r>
+                  <w:rPr>
+                    <w:noProof/>
+                    <w:webHidden/>
+                  </w:rPr>
+                  <w:fldChar w:fldCharType="begin"/>
+                </w:r>
+                <w:r>
+                  <w:rPr>
+                    <w:noProof/>
+                    <w:webHidden/>
+                  </w:rPr>
+                  <w:instrText xml:space="preserve"> PAGEREF _Toc58410624 \h </w:instrText>
+                </w:r>
+                <w:r>
+                  <w:rPr>
+                    <w:noProof/>
+                    <w:webHidden/>
+                  </w:rPr>
+                </w:r>
+                <w:r>
+                  <w:rPr>
+                    <w:noProof/>
+                    <w:webHidden/>
+                  </w:rPr>
+                  <w:fldChar w:fldCharType="separate"/>
+                </w:r>
+                <w:r>
+                  <w:rPr>
+                    <w:noProof/>
+                    <w:webHidden/>
+                  </w:rPr>
+                  <w:t>9</w:t>
+                </w:r>
+                <w:r>
+                  <w:rPr>
+                    <w:noProof/>
+                    <w:webHidden/>
+                  </w:rPr>
+                  <w:fldChar w:fldCharType="end"/>
+                </w:r>
+              </w:hyperlink>
+            </w:p>
+            <w:p>
+              <w:pPr>
+                <w:pStyle w:val="TM2"/>
+                <w:tabs>
+                  <w:tab w:val="right" w:leader="dot" w:pos="9062"/>
+                </w:tabs>
+                <w:rPr>
+                  <w:noProof/>
+                  <w:sz w:val="22"/>
+                  <w:szCs w:val="22"/>
+                  <w:lang w:eastAsia="fr-FR"/>
+                </w:rPr>
+              </w:pPr>
+              <w:hyperlink w:anchor="_Toc58410625" w:history="1">
+                <w:r>
+                  <w:rPr>
+                    <w:rStyle w:val="Lienhypertexte"/>
+                    <w:noProof/>
+                  </w:rPr>
+                  <w:t>Graphique défense</w:t>
+                </w:r>
+                <w:r>
+                  <w:rPr>
+                    <w:noProof/>
+                    <w:webHidden/>
+                  </w:rPr>
+                  <w:tab/>
+                </w:r>
+                <w:r>
+                  <w:rPr>
+                    <w:noProof/>
+                    <w:webHidden/>
+                  </w:rPr>
+                  <w:fldChar w:fldCharType="begin"/>
+                </w:r>
+                <w:r>
+                  <w:rPr>
+                    <w:noProof/>
+                    <w:webHidden/>
+                  </w:rPr>
+                  <w:instrText xml:space="preserve"> PAGEREF _Toc58410625 \h </w:instrText>
+                </w:r>
+                <w:r>
+                  <w:rPr>
+                    <w:noProof/>
+                    <w:webHidden/>
+                  </w:rPr>
+                </w:r>
+                <w:r>
+                  <w:rPr>
+                    <w:noProof/>
+                    <w:webHidden/>
+                  </w:rPr>
+                  <w:fldChar w:fldCharType="separate"/>
+                </w:r>
+                <w:r>
+                  <w:rPr>
+                    <w:noProof/>
+                    <w:webHidden/>
+                  </w:rPr>
+                  <w:t>9</w:t>
+                </w:r>
+                <w:r>
+                  <w:rPr>
+                    <w:noProof/>
+                    <w:webHidden/>
+                  </w:rPr>
+                  <w:fldChar w:fldCharType="end"/>
+                </w:r>
+              </w:hyperlink>
+            </w:p>
+            <w:p>
+              <w:pPr>
+                <w:pStyle w:val="TM2"/>
+                <w:tabs>
+                  <w:tab w:val="right" w:leader="dot" w:pos="9062"/>
+                </w:tabs>
+                <w:rPr>
+                  <w:noProof/>
+                  <w:sz w:val="22"/>
+                  <w:szCs w:val="22"/>
+                  <w:lang w:eastAsia="fr-FR"/>
+                </w:rPr>
+              </w:pPr>
+              <w:hyperlink w:anchor="_Toc58410626" w:history="1">
+                <w:r>
+                  <w:rPr>
+                    <w:rStyle w:val="Lienhypertexte"/>
+                    <w:noProof/>
+                  </w:rPr>
+                  <w:t>Graphique défense élémentaire</w:t>
+                </w:r>
+                <w:r>
+                  <w:rPr>
+                    <w:noProof/>
+                    <w:webHidden/>
+                  </w:rPr>
+                  <w:tab/>
+                </w:r>
+                <w:r>
+                  <w:rPr>
+                    <w:noProof/>
+                    <w:webHidden/>
+                  </w:rPr>
+                  <w:fldChar w:fldCharType="begin"/>
+                </w:r>
+                <w:r>
+                  <w:rPr>
+                    <w:noProof/>
+                    <w:webHidden/>
+                  </w:rPr>
+                  <w:instrText xml:space="preserve"> PAGEREF _Toc58410626 \h </w:instrText>
+                </w:r>
+                <w:r>
+                  <w:rPr>
+                    <w:noProof/>
+                    <w:webHidden/>
+                  </w:rPr>
+                </w:r>
+                <w:r>
+                  <w:rPr>
+                    <w:noProof/>
+                    <w:webHidden/>
+                  </w:rPr>
+                  <w:fldChar w:fldCharType="separate"/>
+                </w:r>
+                <w:r>
+                  <w:rPr>
+                    <w:noProof/>
+                    <w:webHidden/>
+                  </w:rPr>
+                  <w:t>10</w:t>
+                </w:r>
+                <w:r>
+                  <w:rPr>
+                    <w:noProof/>
+                    <w:webHidden/>
+                  </w:rPr>
+                  <w:fldChar w:fldCharType="end"/>
+                </w:r>
+              </w:hyperlink>
+            </w:p>
+            <w:p>
+              <w:pPr>
+                <w:pStyle w:val="TM2"/>
+                <w:tabs>
+                  <w:tab w:val="right" w:leader="dot" w:pos="9062"/>
+                </w:tabs>
+                <w:rPr>
+                  <w:noProof/>
+                  <w:sz w:val="22"/>
+                  <w:szCs w:val="22"/>
+                  <w:lang w:eastAsia="fr-FR"/>
+                </w:rPr>
+              </w:pPr>
+              <w:hyperlink w:anchor="_Toc58410627" w:history="1">
+                <w:r>
+                  <w:rPr>
+                    <w:rStyle w:val="Lienhypertexte"/>
+                    <w:noProof/>
+                  </w:rPr>
+                  <w:t>Représentation des talents</w:t>
+                </w:r>
+                <w:r>
+                  <w:rPr>
+                    <w:noProof/>
+                    <w:webHidden/>
+                  </w:rPr>
+                  <w:tab/>
+                </w:r>
+                <w:r>
+                  <w:rPr>
+                    <w:noProof/>
+                    <w:webHidden/>
+                  </w:rPr>
+                  <w:fldChar w:fldCharType="begin"/>
+                </w:r>
+                <w:r>
+                  <w:rPr>
+                    <w:noProof/>
+                    <w:webHidden/>
+                  </w:rPr>
+                  <w:instrText xml:space="preserve"> PAGEREF _Toc58410627 \h </w:instrText>
+                </w:r>
+                <w:r>
+                  <w:rPr>
+                    <w:noProof/>
+                    <w:webHidden/>
+                  </w:rPr>
+                </w:r>
+                <w:r>
+                  <w:rPr>
+                    <w:noProof/>
+                    <w:webHidden/>
+                  </w:rPr>
+                  <w:fldChar w:fldCharType="separate"/>
+                </w:r>
+                <w:r>
+                  <w:rPr>
+                    <w:noProof/>
+                    <w:webHidden/>
+                  </w:rPr>
+                  <w:t>10</w:t>
+                </w:r>
+                <w:r>
+                  <w:rPr>
+                    <w:noProof/>
+                    <w:webHidden/>
+                  </w:rPr>
+                  <w:fldChar w:fldCharType="end"/>
+                </w:r>
+              </w:hyperlink>
+            </w:p>
+            <w:p>
+              <w:pPr>
+                <w:pStyle w:val="TM2"/>
+                <w:tabs>
+                  <w:tab w:val="right" w:leader="dot" w:pos="9062"/>
+                </w:tabs>
+                <w:rPr>
+                  <w:noProof/>
+                  <w:sz w:val="22"/>
+                  <w:szCs w:val="22"/>
+                  <w:lang w:eastAsia="fr-FR"/>
+                </w:rPr>
+              </w:pPr>
+              <w:hyperlink w:anchor="_Toc58410628" w:history="1">
+                <w:r>
+                  <w:rPr>
+                    <w:rStyle w:val="Lienhypertexte"/>
+                    <w:noProof/>
+                  </w:rPr>
+                  <w:t>Gestion du travail de l’utilisateur</w:t>
+                </w:r>
+                <w:r>
+                  <w:rPr>
+                    <w:noProof/>
+                    <w:webHidden/>
+                  </w:rPr>
+                  <w:tab/>
+                </w:r>
+                <w:r>
+                  <w:rPr>
+                    <w:noProof/>
+                    <w:webHidden/>
+                  </w:rPr>
+                  <w:fldChar w:fldCharType="begin"/>
+                </w:r>
+                <w:r>
+                  <w:rPr>
+                    <w:noProof/>
+                    <w:webHidden/>
+                  </w:rPr>
+                  <w:instrText xml:space="preserve"> PAGEREF _Toc58410628 \h </w:instrText>
+                </w:r>
+                <w:r>
+                  <w:rPr>
+                    <w:noProof/>
+                    <w:webHidden/>
+                  </w:rPr>
+                </w:r>
+                <w:r>
+                  <w:rPr>
+                    <w:noProof/>
+                    <w:webHidden/>
+                  </w:rPr>
+                  <w:fldChar w:fldCharType="separate"/>
+                </w:r>
+                <w:r>
+                  <w:rPr>
+                    <w:noProof/>
+                    <w:webHidden/>
+                  </w:rPr>
+                  <w:t>11</w:t>
+                </w:r>
+                <w:r>
+                  <w:rPr>
+                    <w:noProof/>
+                    <w:webHidden/>
+                  </w:rPr>
+                  <w:fldChar w:fldCharType="end"/>
+                </w:r>
+              </w:hyperlink>
+            </w:p>
+            <w:p>
+              <w:pPr>
+                <w:pStyle w:val="TM2"/>
+                <w:tabs>
+                  <w:tab w:val="right" w:leader="dot" w:pos="9062"/>
+                </w:tabs>
+                <w:rPr>
+                  <w:noProof/>
+                  <w:sz w:val="22"/>
+                  <w:szCs w:val="22"/>
+                  <w:lang w:eastAsia="fr-FR"/>
+                </w:rPr>
+              </w:pPr>
+              <w:hyperlink w:anchor="_Toc58410629" w:history="1">
+                <w:r>
+                  <w:rPr>
+                    <w:rStyle w:val="Lienhypertexte"/>
+                    <w:noProof/>
+                  </w:rPr>
+                  <w:t>Onglet Vue d’ensemble</w:t>
+                </w:r>
+                <w:r>
+                  <w:rPr>
+                    <w:noProof/>
+                    <w:webHidden/>
+                  </w:rPr>
+                  <w:tab/>
+                </w:r>
+                <w:r>
+                  <w:rPr>
+                    <w:noProof/>
+                    <w:webHidden/>
+                  </w:rPr>
+                  <w:fldChar w:fldCharType="begin"/>
+                </w:r>
+                <w:r>
+                  <w:rPr>
+                    <w:noProof/>
+                    <w:webHidden/>
+                  </w:rPr>
+                  <w:instrText xml:space="preserve"> PAGEREF _Toc58410629 \h </w:instrText>
+                </w:r>
+                <w:r>
+                  <w:rPr>
+                    <w:noProof/>
+                    <w:webHidden/>
+                  </w:rPr>
+                </w:r>
+                <w:r>
+                  <w:rPr>
+                    <w:noProof/>
+                    <w:webHidden/>
+                  </w:rPr>
+                  <w:fldChar w:fldCharType="separate"/>
+                </w:r>
+                <w:r>
+                  <w:rPr>
+                    <w:noProof/>
+                    <w:webHidden/>
+                  </w:rPr>
+                  <w:t>11</w:t>
                 </w:r>
                 <w:r>
                   <w:rPr>
@@ -4558,7 +5668,7 @@
                   <w:lang w:eastAsia="fr-FR"/>
                 </w:rPr>
               </w:pPr>
-              <w:hyperlink w:anchor="_Toc58148977" w:history="1">
+              <w:hyperlink w:anchor="_Toc58410630" w:history="1">
                 <w:r>
                   <w:rPr>
                     <w:rStyle w:val="Lienhypertexte"/>
@@ -4585,7 +5695,7 @@
                     <w:noProof/>
                     <w:webHidden/>
                   </w:rPr>
-                  <w:instrText xml:space="preserve"> PAGEREF _Toc58148977 \h </w:instrText>
+                  <w:instrText xml:space="preserve"> PAGEREF _Toc58410630 \h </w:instrText>
                 </w:r>
                 <w:r>
                   <w:rPr>
@@ -4605,7 +5715,7 @@
                     <w:noProof/>
                     <w:webHidden/>
                   </w:rPr>
-                  <w:t>2</w:t>
+                  <w:t>12</w:t>
                 </w:r>
                 <w:r>
                   <w:rPr>
@@ -4629,7 +5739,7 @@
                   <w:lang w:eastAsia="fr-FR"/>
                 </w:rPr>
               </w:pPr>
-              <w:hyperlink w:anchor="_Toc58148978" w:history="1">
+              <w:hyperlink w:anchor="_Toc58410631" w:history="1">
                 <w:r>
                   <w:rPr>
                     <w:rStyle w:val="Lienhypertexte"/>
@@ -4656,7 +5766,7 @@
                     <w:noProof/>
                     <w:webHidden/>
                   </w:rPr>
-                  <w:instrText xml:space="preserve"> PAGEREF _Toc58148978 \h </w:instrText>
+                  <w:instrText xml:space="preserve"> PAGEREF _Toc58410631 \h </w:instrText>
                 </w:r>
                 <w:r>
                   <w:rPr>
@@ -4676,7 +5786,7 @@
                     <w:noProof/>
                     <w:webHidden/>
                   </w:rPr>
-                  <w:t>2</w:t>
+                  <w:t>12</w:t>
                 </w:r>
                 <w:r>
                   <w:rPr>
@@ -4734,12 +5844,12 @@
       <w:pPr>
         <w:pStyle w:val="Titre1"/>
       </w:pPr>
-      <w:bookmarkStart w:id="0" w:name="_Toc58148972"/>
+      <w:bookmarkStart w:id="1" w:name="_Toc58410610"/>
       <w:r>
         <w:lastRenderedPageBreak/>
         <w:t>But du projet</w:t>
       </w:r>
-      <w:bookmarkEnd w:id="0"/>
+      <w:bookmarkEnd w:id="1"/>
     </w:p>
     <w:p>
       <w:r>
@@ -4759,9 +5869,11 @@
       <w:pPr>
         <w:pStyle w:val="Titre1"/>
       </w:pPr>
+      <w:bookmarkStart w:id="2" w:name="_Toc58410611"/>
       <w:r>
         <w:t>Explication des bases du jeu</w:t>
       </w:r>
+      <w:bookmarkEnd w:id="2"/>
     </w:p>
     <w:p>
       <w:r>
@@ -4771,7 +5883,23 @@
         <w:t>développé</w:t>
       </w:r>
       <w:r>
-        <w:t xml:space="preserve"> et éditer par Capcom sorite le 9 août sur PC et le 26 janvier 2018 sur les consoles xbox One et PS4.</w:t>
+        <w:t xml:space="preserve"> et éditer par </w:t>
+      </w:r>
+      <w:proofErr w:type="spellStart"/>
+      <w:r>
+        <w:t>Capcom</w:t>
+      </w:r>
+      <w:proofErr w:type="spellEnd"/>
+      <w:r>
+        <w:t xml:space="preserve"> sorite le 9 août sur PC et le 26 janvier 2018 sur les consoles </w:t>
+      </w:r>
+      <w:proofErr w:type="spellStart"/>
+      <w:r>
+        <w:t>xbox</w:t>
+      </w:r>
+      <w:proofErr w:type="spellEnd"/>
+      <w:r>
+        <w:t xml:space="preserve"> One et PS4.</w:t>
       </w:r>
     </w:p>
     <w:p>
@@ -4779,8 +5907,13 @@
         <w:pStyle w:val="Titre2"/>
       </w:pPr>
       <w:r>
-        <w:t xml:space="preserve"> Trame de l'histoire</w:t>
-      </w:r>
+        <w:t xml:space="preserve"> </w:t>
+      </w:r>
+      <w:bookmarkStart w:id="3" w:name="_Toc58410612"/>
+      <w:r>
+        <w:t>Trame de l'histoire</w:t>
+      </w:r>
+      <w:bookmarkEnd w:id="3"/>
     </w:p>
     <w:p>
       <w:r>
@@ -4793,7 +5926,35 @@
         <w:rPr>
           <w:rStyle w:val="CitationCar"/>
         </w:rPr>
-        <w:t>Cela fait maintenant quatre expéditions que mène la Commission des Chasseurs, envoyant navires et hommes vers le Nouveau Monde afin de suivre un phénomène encore incompris : la Traversée des Anciens. Tous les dix ans, les plus puissants monstres du monde connu, dont le colossal Zorah Magdaros, traversent l'océan pour rallier les terres sauvages et inexplorées du Nouveau Monde. Afin de comprendre ce phénomène et ses impacts écologiques, le joueur est envoyé avec le reste de la Cinquième flotte pour prêter main forte aux courageux explorateurs des quatre expéditions précédentes et comprendre le mystère que cache la migration cyclique de ces créatures.</w:t>
+        <w:t xml:space="preserve">Cela fait maintenant quatre expéditions que mène la Commission des Chasseurs, envoyant navires et hommes vers le Nouveau Monde afin de suivre un phénomène encore incompris : la Traversée des Anciens. Tous les dix ans, les plus puissants monstres du monde connu, dont le colossal </w:t>
+      </w:r>
+      <w:proofErr w:type="spellStart"/>
+      <w:r>
+        <w:rPr>
+          <w:rStyle w:val="CitationCar"/>
+        </w:rPr>
+        <w:t>Zorah</w:t>
+      </w:r>
+      <w:proofErr w:type="spellEnd"/>
+      <w:r>
+        <w:rPr>
+          <w:rStyle w:val="CitationCar"/>
+        </w:rPr>
+        <w:t xml:space="preserve"> </w:t>
+      </w:r>
+      <w:proofErr w:type="spellStart"/>
+      <w:r>
+        <w:rPr>
+          <w:rStyle w:val="CitationCar"/>
+        </w:rPr>
+        <w:t>Magdaros</w:t>
+      </w:r>
+      <w:proofErr w:type="spellEnd"/>
+      <w:r>
+        <w:rPr>
+          <w:rStyle w:val="CitationCar"/>
+        </w:rPr>
+        <w:t>, traversent l'océan pour rallier les terres sauvages et inexplorées du Nouveau Monde. Afin de comprendre ce phénomène et ses impacts écologiques, le joueur est envoyé avec le reste de la Cinquième flotte pour prêter main forte aux courageux explorateurs des quatre expéditions précédentes et comprendre le mystère que cache la migration cyclique de ces créatures.</w:t>
       </w:r>
       <w:r>
         <w:rPr>
@@ -4805,12 +5966,14 @@
         <w:t xml:space="preserve">- </w:t>
       </w:r>
       <w:hyperlink r:id="rId9" w:history="1">
+        <w:proofErr w:type="spellStart"/>
         <w:r>
           <w:rPr>
             <w:rStyle w:val="Lienhypertexte"/>
           </w:rPr>
           <w:t>wikipedia</w:t>
         </w:r>
+        <w:proofErr w:type="spellEnd"/>
       </w:hyperlink>
     </w:p>
     <w:p>
@@ -4828,9 +5991,14 @@
       <w:pPr>
         <w:pStyle w:val="Titre2"/>
       </w:pPr>
+      <w:bookmarkStart w:id="4" w:name="_Toc58410613"/>
       <w:r>
         <w:lastRenderedPageBreak/>
-        <w:t xml:space="preserve">Gameplay </w:t>
+        <w:t>Gameplay</w:t>
+      </w:r>
+      <w:bookmarkEnd w:id="4"/>
+      <w:r>
+        <w:t xml:space="preserve"> </w:t>
       </w:r>
     </w:p>
     <w:p>
@@ -4838,8 +6006,13 @@
         <w:pStyle w:val="Titre3"/>
       </w:pPr>
       <w:r>
-        <w:t xml:space="preserve"> Armes</w:t>
-      </w:r>
+        <w:t xml:space="preserve"> </w:t>
+      </w:r>
+      <w:bookmarkStart w:id="5" w:name="_Toc58410614"/>
+      <w:r>
+        <w:t>Armes</w:t>
+      </w:r>
+      <w:bookmarkEnd w:id="5"/>
     </w:p>
     <w:p>
       <w:r>
@@ -4911,27 +6084,14 @@
       <w:r>
         <w:t xml:space="preserve">Figure </w:t>
       </w:r>
-      <w:r>
-        <w:fldChar w:fldCharType="begin"/>
-      </w:r>
-      <w:r>
-        <w:instrText xml:space="preserve"> SEQ Figure \* ARABIC </w:instrText>
-      </w:r>
-      <w:r>
-        <w:fldChar w:fldCharType="separate"/>
-      </w:r>
-      <w:r>
-        <w:rPr>
-          <w:noProof/>
-        </w:rPr>
-        <w:t>1</w:t>
-      </w:r>
-      <w:r>
-        <w:rPr>
-          <w:noProof/>
-        </w:rPr>
-        <w:fldChar w:fldCharType="end"/>
-      </w:r>
+      <w:fldSimple w:instr=" SEQ Figure \* ARABIC ">
+        <w:r>
+          <w:rPr>
+            <w:noProof/>
+          </w:rPr>
+          <w:t>1</w:t>
+        </w:r>
+      </w:fldSimple>
       <w:r>
         <w:t xml:space="preserve"> première partie des différentes armes de Monster Hunter World (source : </w:t>
       </w:r>
@@ -5013,32 +6173,27 @@
       <w:r>
         <w:t xml:space="preserve">Figure </w:t>
       </w:r>
-      <w:r>
-        <w:fldChar w:fldCharType="begin"/>
-      </w:r>
-      <w:r>
-        <w:instrText xml:space="preserve"> SEQ Figure \* ARABIC </w:instrText>
-      </w:r>
-      <w:r>
-        <w:fldChar w:fldCharType="separate"/>
-      </w:r>
-      <w:r>
-        <w:rPr>
-          <w:noProof/>
-        </w:rPr>
-        <w:t>2</w:t>
-      </w:r>
-      <w:r>
-        <w:rPr>
-          <w:noProof/>
-        </w:rPr>
-        <w:fldChar w:fldCharType="end"/>
-      </w:r>
-      <w:r>
-        <w:t xml:space="preserve"> seconde </w:t>
-      </w:r>
-      <w:r>
-        <w:t xml:space="preserve"> partie des différentes armes de Monster Hunter World (source :</w:t>
+      <w:fldSimple w:instr=" SEQ Figure \* ARABIC ">
+        <w:r>
+          <w:rPr>
+            <w:noProof/>
+          </w:rPr>
+          <w:t>2</w:t>
+        </w:r>
+      </w:fldSimple>
+      <w:r>
+        <w:t xml:space="preserve"> </w:t>
+      </w:r>
+      <w:proofErr w:type="gramStart"/>
+      <w:r>
+        <w:t xml:space="preserve">seconde </w:t>
+      </w:r>
+      <w:r>
+        <w:t xml:space="preserve"> partie</w:t>
+      </w:r>
+      <w:proofErr w:type="gramEnd"/>
+      <w:r>
+        <w:t xml:space="preserve"> des différentes armes de Monster Hunter World (source :</w:t>
       </w:r>
       <w:r>
         <w:t xml:space="preserve"> </w:t>
@@ -5314,27 +6469,14 @@
       <w:r>
         <w:t xml:space="preserve">Figure </w:t>
       </w:r>
-      <w:r>
-        <w:fldChar w:fldCharType="begin"/>
-      </w:r>
-      <w:r>
-        <w:instrText xml:space="preserve"> SEQ Figure \* ARABIC </w:instrText>
-      </w:r>
-      <w:r>
-        <w:fldChar w:fldCharType="separate"/>
-      </w:r>
-      <w:r>
-        <w:rPr>
-          <w:noProof/>
-        </w:rPr>
-        <w:t>3</w:t>
-      </w:r>
-      <w:r>
-        <w:rPr>
-          <w:noProof/>
-        </w:rPr>
-        <w:fldChar w:fldCharType="end"/>
-      </w:r>
+      <w:fldSimple w:instr=" SEQ Figure \* ARABIC ">
+        <w:r>
+          <w:rPr>
+            <w:noProof/>
+          </w:rPr>
+          <w:t>3</w:t>
+        </w:r>
+      </w:fldSimple>
       <w:r>
         <w:t xml:space="preserve"> marteau de niveau 1</w:t>
       </w:r>
@@ -5460,27 +6602,14 @@
       <w:r>
         <w:t xml:space="preserve">Figure </w:t>
       </w:r>
-      <w:r>
-        <w:fldChar w:fldCharType="begin"/>
-      </w:r>
-      <w:r>
-        <w:instrText xml:space="preserve"> SEQ Figure \* ARABIC </w:instrText>
-      </w:r>
-      <w:r>
-        <w:fldChar w:fldCharType="separate"/>
-      </w:r>
-      <w:r>
-        <w:rPr>
-          <w:noProof/>
-        </w:rPr>
-        <w:t>4</w:t>
-      </w:r>
-      <w:r>
-        <w:rPr>
-          <w:noProof/>
-        </w:rPr>
-        <w:fldChar w:fldCharType="end"/>
-      </w:r>
+      <w:fldSimple w:instr=" SEQ Figure \* ARABIC ">
+        <w:r>
+          <w:rPr>
+            <w:noProof/>
+          </w:rPr>
+          <w:t>4</w:t>
+        </w:r>
+      </w:fldSimple>
       <w:r>
         <w:t xml:space="preserve"> Arbres</w:t>
       </w:r>
@@ -5499,7 +6628,6 @@
           <w:spacing w:val="15"/>
         </w:rPr>
       </w:pPr>
-      <w:bookmarkStart w:id="1" w:name="_Toc58148973"/>
       <w:r>
         <w:br w:type="page"/>
       </w:r>
@@ -5508,10 +6636,12 @@
       <w:pPr>
         <w:pStyle w:val="Titre3"/>
       </w:pPr>
+      <w:bookmarkStart w:id="6" w:name="_Toc58410615"/>
       <w:r>
         <w:lastRenderedPageBreak/>
         <w:t>Armures</w:t>
       </w:r>
+      <w:bookmarkEnd w:id="6"/>
     </w:p>
     <w:p>
       <w:r>
@@ -5561,7 +6691,11 @@
         <w:t>de</w:t>
       </w:r>
       <w:r>
-        <w:t>/d’</w:t>
+        <w:t>/</w:t>
+      </w:r>
+      <w:proofErr w:type="gramStart"/>
+      <w:r>
+        <w:t>d’</w:t>
       </w:r>
       <w:r>
         <w:t xml:space="preserve"> </w:t>
@@ -5569,6 +6703,7 @@
       <w:r>
         <w:t>:</w:t>
       </w:r>
+      <w:proofErr w:type="gramEnd"/>
     </w:p>
     <w:p>
       <w:pPr>
@@ -5748,14 +6883,27 @@
       <w:r>
         <w:t xml:space="preserve">Figure </w:t>
       </w:r>
-      <w:fldSimple w:instr=" SEQ Figure \* ARABIC ">
-        <w:r>
-          <w:rPr>
-            <w:noProof/>
-          </w:rPr>
-          <w:t>5</w:t>
-        </w:r>
-      </w:fldSimple>
+      <w:r>
+        <w:fldChar w:fldCharType="begin"/>
+      </w:r>
+      <w:r>
+        <w:instrText xml:space="preserve"> SEQ Figure \* ARABIC </w:instrText>
+      </w:r>
+      <w:r>
+        <w:fldChar w:fldCharType="separate"/>
+      </w:r>
+      <w:r>
+        <w:rPr>
+          <w:noProof/>
+        </w:rPr>
+        <w:t>5</w:t>
+      </w:r>
+      <w:r>
+        <w:rPr>
+          <w:noProof/>
+        </w:rPr>
+        <w:fldChar w:fldCharType="end"/>
+      </w:r>
       <w:r>
         <w:t xml:space="preserve"> exemple de pièce d'armures</w:t>
       </w:r>
@@ -5764,9 +6912,11 @@
       <w:pPr>
         <w:pStyle w:val="Titre2"/>
       </w:pPr>
+      <w:bookmarkStart w:id="7" w:name="_Toc58410616"/>
       <w:r>
         <w:t>Talent</w:t>
       </w:r>
+      <w:bookmarkEnd w:id="7"/>
     </w:p>
     <w:p>
       <w:r>
@@ -5824,10 +6974,11 @@
       <w:pPr>
         <w:pStyle w:val="Titre2"/>
       </w:pPr>
+      <w:bookmarkStart w:id="8" w:name="_Toc58410617"/>
       <w:r>
         <w:t>Source des données</w:t>
       </w:r>
-      <w:bookmarkEnd w:id="1"/>
+      <w:bookmarkEnd w:id="8"/>
     </w:p>
     <w:p>
       <w:r>
@@ -5922,16 +7073,19 @@
       <w:r>
         <w:t>.</w:t>
       </w:r>
+      <w:r>
+        <w:t xml:space="preserve"> Ni les informations sur les tailles des joyaux.</w:t>
+      </w:r>
     </w:p>
     <w:p>
       <w:pPr>
         <w:pStyle w:val="Titre1"/>
       </w:pPr>
-      <w:bookmarkStart w:id="2" w:name="_Toc58148974"/>
+      <w:bookmarkStart w:id="9" w:name="_Toc58410618"/>
       <w:r>
         <w:t>Technologies utilisées</w:t>
       </w:r>
-      <w:bookmarkEnd w:id="2"/>
+      <w:bookmarkEnd w:id="9"/>
     </w:p>
     <w:p>
       <w:r>
@@ -6044,6 +7198,7 @@
         </w:numPr>
       </w:pPr>
       <w:hyperlink r:id="rId21" w:history="1">
+        <w:proofErr w:type="spellStart"/>
         <w:r>
           <w:rPr>
             <w:rStyle w:val="Lienhypertexte"/>
@@ -6056,6 +7211,7 @@
           </w:rPr>
           <w:t>lotly</w:t>
         </w:r>
+        <w:proofErr w:type="spellEnd"/>
       </w:hyperlink>
       <w:r>
         <w:t xml:space="preserve"> pour </w:t>
@@ -6074,11 +7230,11 @@
       <w:pPr>
         <w:pStyle w:val="Titre1"/>
       </w:pPr>
-      <w:bookmarkStart w:id="3" w:name="_Toc58148975"/>
+      <w:bookmarkStart w:id="10" w:name="_Toc58410619"/>
       <w:r>
         <w:t>Fonctionnalités</w:t>
       </w:r>
-      <w:bookmarkEnd w:id="3"/>
+      <w:bookmarkEnd w:id="10"/>
     </w:p>
     <w:p>
       <w:r>
@@ -6391,24 +7547,25 @@
       <w:pPr>
         <w:pStyle w:val="Titre1"/>
       </w:pPr>
-      <w:bookmarkStart w:id="4" w:name="_Toc58148976"/>
+      <w:bookmarkStart w:id="11" w:name="_Toc58410620"/>
       <w:r>
         <w:lastRenderedPageBreak/>
-        <w:t>représentations et interactions</w:t>
-      </w:r>
-      <w:bookmarkEnd w:id="4"/>
-    </w:p>
-    <w:p/>
+        <w:t>R</w:t>
+      </w:r>
+      <w:r>
+        <w:t>eprésentations et interactions</w:t>
+      </w:r>
+      <w:bookmarkEnd w:id="11"/>
+    </w:p>
     <w:p>
       <w:pPr>
         <w:pStyle w:val="Titre2"/>
       </w:pPr>
-      <w:r>
-        <w:t>représentation</w:t>
-      </w:r>
-      <w:r>
-        <w:t>s</w:t>
-      </w:r>
+      <w:bookmarkStart w:id="12" w:name="_Toc58410621"/>
+      <w:r>
+        <w:t>Aperçu du site</w:t>
+      </w:r>
+      <w:bookmarkEnd w:id="12"/>
     </w:p>
     <w:p>
       <w:r>
@@ -6416,7 +7573,64 @@
           <w:noProof/>
         </w:rPr>
         <w:drawing>
-          <wp:inline distT="0" distB="0" distL="0" distR="0" wp14:anchorId="6567D211" wp14:editId="5AF2C8AA">
+          <wp:inline distT="0" distB="0" distL="0" distR="0" wp14:anchorId="54E14719" wp14:editId="6CE9DE43">
+            <wp:extent cx="5760720" cy="3021330"/>
+            <wp:effectExtent l="0" t="0" r="0" b="7620"/>
+            <wp:docPr id="39" name="Image 39"/>
+            <wp:cNvGraphicFramePr>
+              <a:graphicFrameLocks xmlns:a="http://schemas.openxmlformats.org/drawingml/2006/main" noChangeAspect="1"/>
+            </wp:cNvGraphicFramePr>
+            <a:graphic xmlns:a="http://schemas.openxmlformats.org/drawingml/2006/main">
+              <a:graphicData uri="http://schemas.openxmlformats.org/drawingml/2006/picture">
+                <pic:pic xmlns:pic="http://schemas.openxmlformats.org/drawingml/2006/picture">
+                  <pic:nvPicPr>
+                    <pic:cNvPr id="1" name=""/>
+                    <pic:cNvPicPr/>
+                  </pic:nvPicPr>
+                  <pic:blipFill>
+                    <a:blip r:embed="rId22"/>
+                    <a:stretch>
+                      <a:fillRect/>
+                    </a:stretch>
+                  </pic:blipFill>
+                  <pic:spPr>
+                    <a:xfrm>
+                      <a:off x="0" y="0"/>
+                      <a:ext cx="5760720" cy="3021330"/>
+                    </a:xfrm>
+                    <a:prstGeom prst="rect">
+                      <a:avLst/>
+                    </a:prstGeom>
+                  </pic:spPr>
+                </pic:pic>
+              </a:graphicData>
+            </a:graphic>
+          </wp:inline>
+        </w:drawing>
+      </w:r>
+    </w:p>
+    <w:p>
+      <w:r>
+        <w:t>Nous avons la page web séparé en deux parties gauche et droite avec à gauche les comparaisons graphiques entre ensemble d’équipements et sur le coté droit la liste des équipements permettant de construire l’ensemble d’équipement.</w:t>
+      </w:r>
+    </w:p>
+    <w:p>
+      <w:pPr>
+        <w:pStyle w:val="Titre2"/>
+      </w:pPr>
+      <w:bookmarkStart w:id="13" w:name="_Toc58410622"/>
+      <w:r>
+        <w:t>Equipement</w:t>
+      </w:r>
+      <w:bookmarkEnd w:id="13"/>
+    </w:p>
+    <w:p>
+      <w:r>
+        <w:rPr>
+          <w:noProof/>
+        </w:rPr>
+        <w:drawing>
+          <wp:inline distT="0" distB="0" distL="0" distR="0" wp14:anchorId="5D1E4C07" wp14:editId="6E579B2E">
             <wp:extent cx="2062843" cy="2300535"/>
             <wp:effectExtent l="0" t="0" r="0" b="5080"/>
             <wp:docPr id="34" name="Image 34"/>
@@ -6428,59 +7642,6 @@
                 <pic:pic xmlns:pic="http://schemas.openxmlformats.org/drawingml/2006/picture">
                   <pic:nvPicPr>
                     <pic:cNvPr id="0" name="Picture 1"/>
-                    <pic:cNvPicPr>
-                      <a:picLocks noChangeAspect="1" noChangeArrowheads="1"/>
-                    </pic:cNvPicPr>
-                  </pic:nvPicPr>
-                  <pic:blipFill>
-                    <a:blip r:embed="rId22">
-                      <a:extLst>
-                        <a:ext uri="{28A0092B-C50C-407E-A947-70E740481C1C}">
-                          <a14:useLocalDpi xmlns:a14="http://schemas.microsoft.com/office/drawing/2010/main" val="0"/>
-                        </a:ext>
-                      </a:extLst>
-                    </a:blip>
-                    <a:srcRect/>
-                    <a:stretch>
-                      <a:fillRect/>
-                    </a:stretch>
-                  </pic:blipFill>
-                  <pic:spPr bwMode="auto">
-                    <a:xfrm>
-                      <a:off x="0" y="0"/>
-                      <a:ext cx="2163047" cy="2412285"/>
-                    </a:xfrm>
-                    <a:prstGeom prst="rect">
-                      <a:avLst/>
-                    </a:prstGeom>
-                    <a:noFill/>
-                    <a:ln>
-                      <a:noFill/>
-                    </a:ln>
-                  </pic:spPr>
-                </pic:pic>
-              </a:graphicData>
-            </a:graphic>
-          </wp:inline>
-        </w:drawing>
-      </w:r>
-      <w:r>
-        <w:rPr>
-          <w:noProof/>
-        </w:rPr>
-        <w:drawing>
-          <wp:inline distT="0" distB="0" distL="0" distR="0" wp14:anchorId="0351F19A" wp14:editId="79AE47FB">
-            <wp:extent cx="2062480" cy="2302679"/>
-            <wp:effectExtent l="0" t="0" r="0" b="2540"/>
-            <wp:docPr id="38" name="Image 38"/>
-            <wp:cNvGraphicFramePr>
-              <a:graphicFrameLocks xmlns:a="http://schemas.openxmlformats.org/drawingml/2006/main" noChangeAspect="1"/>
-            </wp:cNvGraphicFramePr>
-            <a:graphic xmlns:a="http://schemas.openxmlformats.org/drawingml/2006/main">
-              <a:graphicData uri="http://schemas.openxmlformats.org/drawingml/2006/picture">
-                <pic:pic xmlns:pic="http://schemas.openxmlformats.org/drawingml/2006/picture">
-                  <pic:nvPicPr>
-                    <pic:cNvPr id="0" name="Picture 2"/>
                     <pic:cNvPicPr>
                       <a:picLocks noChangeAspect="1" noChangeArrowheads="1"/>
                     </pic:cNvPicPr>
@@ -6501,7 +7662,7 @@
                   <pic:spPr bwMode="auto">
                     <a:xfrm>
                       <a:off x="0" y="0"/>
-                      <a:ext cx="2160332" cy="2411927"/>
+                      <a:ext cx="2062843" cy="2300535"/>
                     </a:xfrm>
                     <a:prstGeom prst="rect">
                       <a:avLst/>
@@ -6517,16 +7678,173 @@
           </wp:inline>
         </w:drawing>
       </w:r>
-    </w:p>
-    <w:p>
       <w:r>
         <w:rPr>
           <w:noProof/>
         </w:rPr>
         <w:drawing>
-          <wp:inline distT="0" distB="0" distL="0" distR="0" wp14:anchorId="3BBF5DB0" wp14:editId="7562C644">
-            <wp:extent cx="5760720" cy="530860"/>
-            <wp:effectExtent l="0" t="0" r="0" b="2540"/>
+          <wp:inline distT="0" distB="0" distL="0" distR="0" wp14:anchorId="31E93078" wp14:editId="331D3F6D">
+            <wp:extent cx="2062480" cy="2302679"/>
+            <wp:effectExtent l="0" t="0" r="2540" b="6350"/>
+            <wp:docPr id="38" name="Image 38"/>
+            <wp:cNvGraphicFramePr>
+              <a:graphicFrameLocks xmlns:a="http://schemas.openxmlformats.org/drawingml/2006/main" noChangeAspect="1"/>
+            </wp:cNvGraphicFramePr>
+            <a:graphic xmlns:a="http://schemas.openxmlformats.org/drawingml/2006/main">
+              <a:graphicData uri="http://schemas.openxmlformats.org/drawingml/2006/picture">
+                <pic:pic xmlns:pic="http://schemas.openxmlformats.org/drawingml/2006/picture">
+                  <pic:nvPicPr>
+                    <pic:cNvPr id="0" name="Picture 2"/>
+                    <pic:cNvPicPr>
+                      <a:picLocks noChangeAspect="1" noChangeArrowheads="1"/>
+                    </pic:cNvPicPr>
+                  </pic:nvPicPr>
+                  <pic:blipFill>
+                    <a:blip r:embed="rId24">
+                      <a:extLst>
+                        <a:ext uri="{28A0092B-C50C-407E-A947-70E740481C1C}">
+                          <a14:useLocalDpi xmlns:a14="http://schemas.microsoft.com/office/drawing/2010/main" val="0"/>
+                        </a:ext>
+                      </a:extLst>
+                    </a:blip>
+                    <a:srcRect/>
+                    <a:stretch>
+                      <a:fillRect/>
+                    </a:stretch>
+                  </pic:blipFill>
+                  <pic:spPr bwMode="auto">
+                    <a:xfrm>
+                      <a:off x="0" y="0"/>
+                      <a:ext cx="2062480" cy="2302679"/>
+                    </a:xfrm>
+                    <a:prstGeom prst="rect">
+                      <a:avLst/>
+                    </a:prstGeom>
+                    <a:noFill/>
+                    <a:ln>
+                      <a:noFill/>
+                    </a:ln>
+                  </pic:spPr>
+                </pic:pic>
+              </a:graphicData>
+            </a:graphic>
+          </wp:inline>
+        </w:drawing>
+      </w:r>
+    </w:p>
+    <w:p>
+      <w:r>
+        <w:t>Les équipements sont représentés sous forme d’une carte qui regroupe toutes les informations importantes. Les cartes sont interactives, si on passe la souris dessus, les talents liés à l’équipement sont affichés.</w:t>
+      </w:r>
+    </w:p>
+    <w:p>
+      <w:r>
+        <w:br w:type="page"/>
+      </w:r>
+    </w:p>
+    <w:p>
+      <w:pPr>
+        <w:pStyle w:val="Titre2"/>
+      </w:pPr>
+      <w:bookmarkStart w:id="14" w:name="_Toc58410623"/>
+      <w:r>
+        <w:lastRenderedPageBreak/>
+        <w:t xml:space="preserve">Recherche, </w:t>
+      </w:r>
+      <w:r>
+        <w:t>Filtres</w:t>
+      </w:r>
+      <w:r>
+        <w:t xml:space="preserve"> et tri</w:t>
+      </w:r>
+      <w:bookmarkEnd w:id="14"/>
+    </w:p>
+    <w:p>
+      <w:pPr>
+        <w:jc w:val="center"/>
+      </w:pPr>
+      <w:r>
+        <w:rPr>
+          <w:noProof/>
+        </w:rPr>
+        <w:drawing>
+          <wp:inline distT="0" distB="0" distL="0" distR="0" wp14:anchorId="6C227A92" wp14:editId="0AACCD62">
+            <wp:extent cx="4638040" cy="1493866"/>
+            <wp:effectExtent l="0" t="0" r="0" b="0"/>
+            <wp:docPr id="43" name="Image 43"/>
+            <wp:cNvGraphicFramePr>
+              <a:graphicFrameLocks xmlns:a="http://schemas.openxmlformats.org/drawingml/2006/main" noChangeAspect="1"/>
+            </wp:cNvGraphicFramePr>
+            <a:graphic xmlns:a="http://schemas.openxmlformats.org/drawingml/2006/main">
+              <a:graphicData uri="http://schemas.openxmlformats.org/drawingml/2006/picture">
+                <pic:pic xmlns:pic="http://schemas.openxmlformats.org/drawingml/2006/picture">
+                  <pic:nvPicPr>
+                    <pic:cNvPr id="1" name=""/>
+                    <pic:cNvPicPr/>
+                  </pic:nvPicPr>
+                  <pic:blipFill>
+                    <a:blip r:embed="rId25">
+                      <a:extLst>
+                        <a:ext uri="{28A0092B-C50C-407E-A947-70E740481C1C}">
+                          <a14:useLocalDpi xmlns:a14="http://schemas.microsoft.com/office/drawing/2010/main" val="0"/>
+                        </a:ext>
+                      </a:extLst>
+                    </a:blip>
+                    <a:stretch>
+                      <a:fillRect/>
+                    </a:stretch>
+                  </pic:blipFill>
+                  <pic:spPr>
+                    <a:xfrm>
+                      <a:off x="0" y="0"/>
+                      <a:ext cx="4678001" cy="1506737"/>
+                    </a:xfrm>
+                    <a:prstGeom prst="rect">
+                      <a:avLst/>
+                    </a:prstGeom>
+                  </pic:spPr>
+                </pic:pic>
+              </a:graphicData>
+            </a:graphic>
+          </wp:inline>
+        </w:drawing>
+      </w:r>
+    </w:p>
+    <w:p>
+      <w:r>
+        <w:t>Nous pouvons choisir les catégories d’équipement avec les onglets armures, armes, talents et collier. Il est possible de rechercher un équipement par son nom ou de filtrer par un attribut spécifique. La combinaison des filtres est possible.</w:t>
+      </w:r>
+    </w:p>
+    <w:p>
+      <w:r>
+        <w:t>Un tri alphabétique est appliqué par défaut. Si une résistance élémentaire spécifique est sélectionnée, un tri par valeur élémentaire puis alphabétique est appliqué.</w:t>
+      </w:r>
+    </w:p>
+    <w:p>
+      <w:pPr>
+        <w:pStyle w:val="Titre2"/>
+      </w:pPr>
+      <w:bookmarkStart w:id="15" w:name="_Toc58410624"/>
+      <w:r>
+        <w:t>Onglets c</w:t>
+      </w:r>
+      <w:r>
+        <w:t>atégories des statistiques</w:t>
+      </w:r>
+      <w:bookmarkEnd w:id="15"/>
+    </w:p>
+    <w:p>
+      <w:pPr>
+        <w:jc w:val="center"/>
+      </w:pPr>
+      <w:r>
+        <w:rPr>
+          <w:noProof/>
+        </w:rPr>
+        <w:drawing>
+          <wp:inline distT="0" distB="0" distL="0" distR="0" wp14:anchorId="3BBF5DB0" wp14:editId="7CCDF12E">
+            <wp:extent cx="3774440" cy="349317"/>
+            <wp:effectExtent l="0" t="0" r="0" b="0"/>
             <wp:docPr id="45" name="Image 45"/>
             <wp:cNvGraphicFramePr>
               <a:graphicFrameLocks xmlns:a="http://schemas.openxmlformats.org/drawingml/2006/main" noChangeAspect="1"/>
@@ -6539,7 +7857,13 @@
                     <pic:cNvPicPr/>
                   </pic:nvPicPr>
                   <pic:blipFill>
-                    <a:blip r:embed="rId24"/>
+                    <a:blip r:embed="rId26">
+                      <a:extLst>
+                        <a:ext uri="{28A0092B-C50C-407E-A947-70E740481C1C}">
+                          <a14:useLocalDpi xmlns:a14="http://schemas.microsoft.com/office/drawing/2010/main" val="0"/>
+                        </a:ext>
+                      </a:extLst>
+                    </a:blip>
                     <a:stretch>
                       <a:fillRect/>
                     </a:stretch>
@@ -6547,7 +7871,7 @@
                   <pic:spPr>
                     <a:xfrm>
                       <a:off x="0" y="0"/>
-                      <a:ext cx="5760720" cy="530860"/>
+                      <a:ext cx="4651331" cy="430472"/>
                     </a:xfrm>
                     <a:prstGeom prst="rect">
                       <a:avLst/>
@@ -6562,13 +7886,31 @@
     </w:p>
     <w:p>
       <w:r>
+        <w:t>Sur le coté gauche du site, des onglets permettent de sélectionner l’attribut sur lequel nous voulons comparer les statistiques des différents ensembles d’équipements.</w:t>
+      </w:r>
+    </w:p>
+    <w:p>
+      <w:pPr>
+        <w:pStyle w:val="Titre2"/>
+      </w:pPr>
+      <w:bookmarkStart w:id="16" w:name="_Toc58410625"/>
+      <w:r>
+        <w:t>Graphique défense</w:t>
+      </w:r>
+      <w:bookmarkEnd w:id="16"/>
+    </w:p>
+    <w:p>
+      <w:pPr>
+        <w:jc w:val="center"/>
+      </w:pPr>
+      <w:r>
         <w:rPr>
           <w:noProof/>
         </w:rPr>
         <w:drawing>
-          <wp:inline distT="0" distB="0" distL="0" distR="0" wp14:anchorId="7079092F" wp14:editId="240C2CBC">
-            <wp:extent cx="5758815" cy="4436110"/>
-            <wp:effectExtent l="0" t="0" r="0" b="2540"/>
+          <wp:inline distT="0" distB="0" distL="0" distR="0" wp14:anchorId="7079092F" wp14:editId="686F8E35">
+            <wp:extent cx="3632200" cy="2816023"/>
+            <wp:effectExtent l="0" t="0" r="6350" b="3810"/>
             <wp:docPr id="40" name="Image 40"/>
             <wp:cNvGraphicFramePr>
               <a:graphicFrameLocks xmlns:a="http://schemas.openxmlformats.org/drawingml/2006/main" noChangeAspect="1"/>
@@ -6583,7 +7925,113 @@
                     </pic:cNvPicPr>
                   </pic:nvPicPr>
                   <pic:blipFill>
-                    <a:blip r:embed="rId25">
+                    <a:blip r:embed="rId27">
+                      <a:extLst>
+                        <a:ext uri="{28A0092B-C50C-407E-A947-70E740481C1C}">
+                          <a14:useLocalDpi xmlns:a14="http://schemas.microsoft.com/office/drawing/2010/main" val="0"/>
+                        </a:ext>
+                      </a:extLst>
+                    </a:blip>
+                    <a:stretch>
+                      <a:fillRect/>
+                    </a:stretch>
+                  </pic:blipFill>
+                  <pic:spPr bwMode="auto">
+                    <a:xfrm>
+                      <a:off x="0" y="0"/>
+                      <a:ext cx="3649480" cy="2829420"/>
+                    </a:xfrm>
+                    <a:prstGeom prst="rect">
+                      <a:avLst/>
+                    </a:prstGeom>
+                    <a:noFill/>
+                    <a:ln>
+                      <a:noFill/>
+                    </a:ln>
+                  </pic:spPr>
+                </pic:pic>
+              </a:graphicData>
+            </a:graphic>
+          </wp:inline>
+        </w:drawing>
+      </w:r>
+    </w:p>
+    <w:p>
+      <w:r>
+        <w:t xml:space="preserve">Nous avons choisi le diagramme en bâton pour représenter la statistique défense. </w:t>
+      </w:r>
+      <w:r>
+        <w:t xml:space="preserve">Sur </w:t>
+      </w:r>
+      <w:r>
+        <w:t>le graphique</w:t>
+      </w:r>
+      <w:r>
+        <w:t>, il est possible de filtrer les ensembles d’équipements à afficher</w:t>
+      </w:r>
+      <w:r>
+        <w:t xml:space="preserve">. Nous avons </w:t>
+      </w:r>
+      <w:r>
+        <w:lastRenderedPageBreak/>
+        <w:t>appris dans le cours qu</w:t>
+      </w:r>
+      <w:r>
+        <w:t>’</w:t>
+      </w:r>
+      <w:r>
+        <w:t>en général c’est mieux d’avoir</w:t>
+      </w:r>
+      <w:r>
+        <w:t xml:space="preserve"> </w:t>
+      </w:r>
+      <w:r>
+        <w:t>environ</w:t>
+      </w:r>
+      <w:r>
+        <w:t xml:space="preserve"> entre 4 et 8 bâtons afficher en même temps</w:t>
+      </w:r>
+      <w:r>
+        <w:t>.</w:t>
+      </w:r>
+    </w:p>
+    <w:p>
+      <w:pPr>
+        <w:pStyle w:val="Titre2"/>
+      </w:pPr>
+      <w:bookmarkStart w:id="17" w:name="_Toc58410626"/>
+      <w:r>
+        <w:t>Graphique défense élémentaire</w:t>
+      </w:r>
+      <w:bookmarkEnd w:id="17"/>
+    </w:p>
+    <w:p>
+      <w:pPr>
+        <w:jc w:val="center"/>
+      </w:pPr>
+      <w:r>
+        <w:rPr>
+          <w:noProof/>
+        </w:rPr>
+        <w:drawing>
+          <wp:inline distT="0" distB="0" distL="0" distR="0" wp14:anchorId="6F1E85FE" wp14:editId="4B552463">
+            <wp:extent cx="3334431" cy="2631440"/>
+            <wp:effectExtent l="0" t="0" r="0" b="0"/>
+            <wp:docPr id="41" name="Image 41"/>
+            <wp:cNvGraphicFramePr>
+              <a:graphicFrameLocks xmlns:a="http://schemas.openxmlformats.org/drawingml/2006/main" noChangeAspect="1"/>
+            </wp:cNvGraphicFramePr>
+            <a:graphic xmlns:a="http://schemas.openxmlformats.org/drawingml/2006/main">
+              <a:graphicData uri="http://schemas.openxmlformats.org/drawingml/2006/picture">
+                <pic:pic xmlns:pic="http://schemas.openxmlformats.org/drawingml/2006/picture">
+                  <pic:nvPicPr>
+                    <pic:cNvPr id="0" name="Picture 5"/>
+                    <pic:cNvPicPr>
+                      <a:picLocks noChangeAspect="1" noChangeArrowheads="1"/>
+                    </pic:cNvPicPr>
+                  </pic:nvPicPr>
+                  <pic:blipFill>
+                    <a:blip r:embed="rId28" cstate="print">
                       <a:extLst>
                         <a:ext uri="{28A0092B-C50C-407E-A947-70E740481C1C}">
                           <a14:useLocalDpi xmlns:a14="http://schemas.microsoft.com/office/drawing/2010/main" val="0"/>
@@ -6598,7 +8046,7 @@
                   <pic:spPr bwMode="auto">
                     <a:xfrm>
                       <a:off x="0" y="0"/>
-                      <a:ext cx="5758815" cy="4436110"/>
+                      <a:ext cx="3374357" cy="2662948"/>
                     </a:xfrm>
                     <a:prstGeom prst="rect">
                       <a:avLst/>
@@ -6615,17 +8063,29 @@
         </w:drawing>
       </w:r>
     </w:p>
-    <w:p/>
-    <w:p>
+    <w:p>
+      <w:pPr>
+        <w:pStyle w:val="Titre2"/>
+      </w:pPr>
+      <w:bookmarkStart w:id="18" w:name="_Toc58410627"/>
+      <w:r>
+        <w:t>Représentation des talents</w:t>
+      </w:r>
+      <w:bookmarkEnd w:id="18"/>
+    </w:p>
+    <w:p>
+      <w:pPr>
+        <w:jc w:val="center"/>
+      </w:pPr>
       <w:r>
         <w:rPr>
           <w:noProof/>
         </w:rPr>
         <w:drawing>
-          <wp:inline distT="0" distB="0" distL="0" distR="0" wp14:anchorId="6F1E85FE" wp14:editId="5599FDDA">
-            <wp:extent cx="5758815" cy="4544695"/>
-            <wp:effectExtent l="0" t="0" r="0" b="8255"/>
-            <wp:docPr id="41" name="Image 41"/>
+          <wp:inline distT="0" distB="0" distL="0" distR="0" wp14:anchorId="522129FB" wp14:editId="1021802D">
+            <wp:extent cx="3931920" cy="2062426"/>
+            <wp:effectExtent l="0" t="0" r="0" b="0"/>
+            <wp:docPr id="42" name="Image 42"/>
             <wp:cNvGraphicFramePr>
               <a:graphicFrameLocks xmlns:a="http://schemas.openxmlformats.org/drawingml/2006/main" noChangeAspect="1"/>
             </wp:cNvGraphicFramePr>
@@ -6633,13 +8093,13 @@
               <a:graphicData uri="http://schemas.openxmlformats.org/drawingml/2006/picture">
                 <pic:pic xmlns:pic="http://schemas.openxmlformats.org/drawingml/2006/picture">
                   <pic:nvPicPr>
-                    <pic:cNvPr id="0" name="Picture 5"/>
+                    <pic:cNvPr id="0" name="Picture 6"/>
                     <pic:cNvPicPr>
                       <a:picLocks noChangeAspect="1" noChangeArrowheads="1"/>
                     </pic:cNvPicPr>
                   </pic:nvPicPr>
                   <pic:blipFill>
-                    <a:blip r:embed="rId26">
+                    <a:blip r:embed="rId29">
                       <a:extLst>
                         <a:ext uri="{28A0092B-C50C-407E-A947-70E740481C1C}">
                           <a14:useLocalDpi xmlns:a14="http://schemas.microsoft.com/office/drawing/2010/main" val="0"/>
@@ -6654,7 +8114,7 @@
                   <pic:spPr bwMode="auto">
                     <a:xfrm>
                       <a:off x="0" y="0"/>
-                      <a:ext cx="5758815" cy="4544695"/>
+                      <a:ext cx="3949173" cy="2071476"/>
                     </a:xfrm>
                     <a:prstGeom prst="rect">
                       <a:avLst/>
@@ -6675,103 +8135,20 @@
     <w:p/>
     <w:p>
       <w:r>
-        <w:rPr>
-          <w:noProof/>
-        </w:rPr>
-        <w:drawing>
-          <wp:inline distT="0" distB="0" distL="0" distR="0" wp14:anchorId="522129FB" wp14:editId="682691A3">
-            <wp:extent cx="5758815" cy="3020695"/>
-            <wp:effectExtent l="0" t="0" r="0" b="8255"/>
-            <wp:docPr id="42" name="Image 42"/>
-            <wp:cNvGraphicFramePr>
-              <a:graphicFrameLocks xmlns:a="http://schemas.openxmlformats.org/drawingml/2006/main" noChangeAspect="1"/>
-            </wp:cNvGraphicFramePr>
-            <a:graphic xmlns:a="http://schemas.openxmlformats.org/drawingml/2006/main">
-              <a:graphicData uri="http://schemas.openxmlformats.org/drawingml/2006/picture">
-                <pic:pic xmlns:pic="http://schemas.openxmlformats.org/drawingml/2006/picture">
-                  <pic:nvPicPr>
-                    <pic:cNvPr id="0" name="Picture 6"/>
-                    <pic:cNvPicPr>
-                      <a:picLocks noChangeAspect="1" noChangeArrowheads="1"/>
-                    </pic:cNvPicPr>
-                  </pic:nvPicPr>
-                  <pic:blipFill>
-                    <a:blip r:embed="rId27">
-                      <a:extLst>
-                        <a:ext uri="{28A0092B-C50C-407E-A947-70E740481C1C}">
-                          <a14:useLocalDpi xmlns:a14="http://schemas.microsoft.com/office/drawing/2010/main" val="0"/>
-                        </a:ext>
-                      </a:extLst>
-                    </a:blip>
-                    <a:srcRect/>
-                    <a:stretch>
-                      <a:fillRect/>
-                    </a:stretch>
-                  </pic:blipFill>
-                  <pic:spPr bwMode="auto">
-                    <a:xfrm>
-                      <a:off x="0" y="0"/>
-                      <a:ext cx="5758815" cy="3020695"/>
-                    </a:xfrm>
-                    <a:prstGeom prst="rect">
-                      <a:avLst/>
-                    </a:prstGeom>
-                    <a:noFill/>
-                    <a:ln>
-                      <a:noFill/>
-                    </a:ln>
-                  </pic:spPr>
-                </pic:pic>
-              </a:graphicData>
-            </a:graphic>
-          </wp:inline>
-        </w:drawing>
-      </w:r>
-    </w:p>
-    <w:p/>
-    <w:p>
-      <w:r>
-        <w:rPr>
-          <w:noProof/>
-        </w:rPr>
-        <w:drawing>
-          <wp:inline distT="0" distB="0" distL="0" distR="0" wp14:anchorId="53ECE00B" wp14:editId="414077BC">
-            <wp:extent cx="5760720" cy="1882140"/>
-            <wp:effectExtent l="0" t="0" r="0" b="3810"/>
-            <wp:docPr id="43" name="Image 43"/>
-            <wp:cNvGraphicFramePr>
-              <a:graphicFrameLocks xmlns:a="http://schemas.openxmlformats.org/drawingml/2006/main" noChangeAspect="1"/>
-            </wp:cNvGraphicFramePr>
-            <a:graphic xmlns:a="http://schemas.openxmlformats.org/drawingml/2006/main">
-              <a:graphicData uri="http://schemas.openxmlformats.org/drawingml/2006/picture">
-                <pic:pic xmlns:pic="http://schemas.openxmlformats.org/drawingml/2006/picture">
-                  <pic:nvPicPr>
-                    <pic:cNvPr id="1" name=""/>
-                    <pic:cNvPicPr/>
-                  </pic:nvPicPr>
-                  <pic:blipFill>
-                    <a:blip r:embed="rId28"/>
-                    <a:stretch>
-                      <a:fillRect/>
-                    </a:stretch>
-                  </pic:blipFill>
-                  <pic:spPr>
-                    <a:xfrm>
-                      <a:off x="0" y="0"/>
-                      <a:ext cx="5760720" cy="1882140"/>
-                    </a:xfrm>
-                    <a:prstGeom prst="rect">
-                      <a:avLst/>
-                    </a:prstGeom>
-                  </pic:spPr>
-                </pic:pic>
-              </a:graphicData>
-            </a:graphic>
-          </wp:inline>
-        </w:drawing>
-      </w:r>
-    </w:p>
-    <w:p/>
+        <w:br w:type="page"/>
+      </w:r>
+    </w:p>
+    <w:p>
+      <w:pPr>
+        <w:pStyle w:val="Titre2"/>
+      </w:pPr>
+      <w:bookmarkStart w:id="19" w:name="_Toc58410628"/>
+      <w:r>
+        <w:lastRenderedPageBreak/>
+        <w:t>Gestion du travail de l’utilisateur</w:t>
+      </w:r>
+      <w:bookmarkEnd w:id="19"/>
+    </w:p>
     <w:p>
       <w:r>
         <w:rPr>
@@ -6793,7 +8170,7 @@
                     <pic:cNvPicPr/>
                   </pic:nvPicPr>
                   <pic:blipFill>
-                    <a:blip r:embed="rId29"/>
+                    <a:blip r:embed="rId30"/>
                     <a:stretch>
                       <a:fillRect/>
                     </a:stretch>
@@ -6814,7 +8191,16 @@
         </w:drawing>
       </w:r>
     </w:p>
-    <w:p/>
+    <w:p>
+      <w:pPr>
+        <w:pStyle w:val="Titre2"/>
+      </w:pPr>
+      <w:bookmarkStart w:id="20" w:name="_Toc58410629"/>
+      <w:r>
+        <w:t>Onglet Vue d’ensemble</w:t>
+      </w:r>
+      <w:bookmarkEnd w:id="20"/>
+    </w:p>
     <w:p>
       <w:r>
         <w:rPr>
@@ -6836,7 +8222,7 @@
                     <pic:cNvPicPr/>
                   </pic:nvPicPr>
                   <pic:blipFill>
-                    <a:blip r:embed="rId30"/>
+                    <a:blip r:embed="rId31"/>
                     <a:stretch>
                       <a:fillRect/>
                     </a:stretch>
@@ -6858,6 +8244,12 @@
       </w:r>
     </w:p>
     <w:p/>
+    <w:p/>
+    <w:p>
+      <w:r>
+        <w:t xml:space="preserve">Ce qui a été pensé (mémo) : </w:t>
+      </w:r>
+    </w:p>
     <w:p>
       <w:r>
         <w:t>Page avec moins de défilement horizontal (one page)</w:t>
@@ -6874,17 +8266,21 @@
       </w:r>
     </w:p>
     <w:p/>
-    <w:p/>
+    <w:p>
+      <w:r>
+        <w:br w:type="page"/>
+      </w:r>
+    </w:p>
     <w:p>
       <w:pPr>
         <w:pStyle w:val="Titre1"/>
       </w:pPr>
-      <w:bookmarkStart w:id="5" w:name="_Toc58148977"/>
+      <w:bookmarkStart w:id="21" w:name="_Toc58410630"/>
       <w:r>
         <w:lastRenderedPageBreak/>
         <w:t>Améliorations</w:t>
       </w:r>
-      <w:bookmarkEnd w:id="5"/>
+      <w:bookmarkEnd w:id="21"/>
     </w:p>
     <w:p>
       <w:pPr>
@@ -6958,12 +8354,7 @@
         <w:t>Faire ressortir la barre de tranchant</w:t>
       </w:r>
       <w:r>
-        <w:t xml:space="preserve"> (on a du blanc sur blanc</w:t>
-      </w:r>
-      <w:bookmarkStart w:id="6" w:name="_GoBack"/>
-      <w:bookmarkEnd w:id="6"/>
-      <w:r>
-        <w:t>)</w:t>
+        <w:t xml:space="preserve"> (on a du blanc sur blanc)</w:t>
       </w:r>
     </w:p>
     <w:p/>
@@ -6971,11 +8362,11 @@
       <w:pPr>
         <w:pStyle w:val="Titre1"/>
       </w:pPr>
-      <w:bookmarkStart w:id="7" w:name="_Toc58148978"/>
+      <w:bookmarkStart w:id="22" w:name="_Toc58410631"/>
       <w:r>
         <w:t>Conclusion</w:t>
       </w:r>
-      <w:bookmarkEnd w:id="7"/>
+      <w:bookmarkEnd w:id="22"/>
     </w:p>
     <w:p/>
     <w:p/>
@@ -9036,6 +10427,19 @@
       </w:tblBorders>
     </w:tblPr>
   </w:style>
+  <w:style w:type="paragraph" w:styleId="TM3">
+    <w:name w:val="toc 3"/>
+    <w:basedOn w:val="Normal"/>
+    <w:next w:val="Normal"/>
+    <w:autoRedefine/>
+    <w:uiPriority w:val="39"/>
+    <w:unhideWhenUsed/>
+    <w:rsid w:val="008906EC"/>
+    <w:pPr>
+      <w:spacing w:after="100"/>
+      <w:ind w:left="480"/>
+    </w:pPr>
+  </w:style>
 </w:styles>
 </file>
 
@@ -9358,7 +10762,7 @@
 </file>
 
 <file path=customXml/itemProps2.xml><?xml version="1.0" encoding="utf-8"?>
-<ds:datastoreItem xmlns:ds="http://schemas.openxmlformats.org/officeDocument/2006/customXml" ds:itemID="{E668E1F7-D551-46C8-BDAF-C9F0396E77E8}">
+<ds:datastoreItem xmlns:ds="http://schemas.openxmlformats.org/officeDocument/2006/customXml" ds:itemID="{8C5FFDD5-2650-4B88-BF05-CFFA7B2099D2}">
   <ds:schemaRefs>
     <ds:schemaRef ds:uri="http://schemas.openxmlformats.org/officeDocument/2006/bibliography"/>
   </ds:schemaRefs>

</xml_diff>